<commit_message>
Added git ignore to stop storing all the training data in the cloud.
</commit_message>
<xml_diff>
--- a/report.docx
+++ b/report.docx
@@ -334,6 +334,34 @@
           <w:numId w:val="1"/>
         </w:numPr>
       </w:pPr>
+      <w:r>
+        <w:t xml:space="preserve">Line </w:t>
+      </w:r>
+      <w:r>
+        <w:t xml:space="preserve">space to detect fingers and </w:t>
+      </w:r>
+      <w:r>
+        <w:t>CNN</w:t>
+      </w:r>
+    </w:p>
+    <w:p>
+      <w:pPr>
+        <w:pStyle w:val="ListParagraph"/>
+        <w:numPr>
+          <w:ilvl w:val="1"/>
+          <w:numId w:val="1"/>
+        </w:numPr>
+      </w:pPr>
+      <w:r>
+        <w:t>Find references of these attempts</w:t>
+      </w:r>
+    </w:p>
+    <w:p/>
+    <w:p/>
+    <w:p>
+      <w:r>
+        <w:t>Limitations and next steps:</w:t>
+      </w:r>
     </w:p>
     <w:p>
       <w:pPr>
@@ -343,6 +371,39 @@
           <w:numId w:val="1"/>
         </w:numPr>
       </w:pPr>
+      <w:r>
+        <w:t xml:space="preserve">Overlapping hands and strong </w:t>
+      </w:r>
+      <w:r>
+        <w:t>occlusion</w:t>
+      </w:r>
+      <w:r>
+        <w:t xml:space="preserve"> (</w:t>
+      </w:r>
+      <w:r>
+        <w:t>media pipe</w:t>
+      </w:r>
+      <w:r>
+        <w:t xml:space="preserve"> issues)</w:t>
+      </w:r>
+    </w:p>
+    <w:p>
+      <w:pPr>
+        <w:pStyle w:val="ListParagraph"/>
+        <w:numPr>
+          <w:ilvl w:val="0"/>
+          <w:numId w:val="1"/>
+        </w:numPr>
+      </w:pPr>
+      <w:r>
+        <w:t>The rest of HOLM</w:t>
+      </w:r>
+      <w:r>
+        <w:t xml:space="preserve">, movement or body position/ inclusion of pose, and facial </w:t>
+      </w:r>
+      <w:r>
+        <w:t>expression</w:t>
+      </w:r>
     </w:p>
     <w:p/>
     <w:p/>
@@ -375,7 +436,7 @@
         <w:rFonts w:ascii="Aptos" w:eastAsiaTheme="minorEastAsia" w:hAnsi="Aptos" w:cstheme="minorBidi" w:hint="default"/>
       </w:rPr>
     </w:lvl>
-    <w:lvl w:ilvl="1" w:tplc="04090003" w:tentative="1">
+    <w:lvl w:ilvl="1" w:tplc="04090003">
       <w:start w:val="1"/>
       <w:numFmt w:val="bullet"/>
       <w:lvlText w:val="o"/>

</xml_diff>

<commit_message>
Added figures and tweaked NormalisationVisulisation to properly work
</commit_message>
<xml_diff>
--- a/report.docx
+++ b/report.docx
@@ -446,7 +446,7 @@
         <mc:AlternateContent>
           <mc:Choice Requires="wps">
             <w:drawing>
-              <wp:anchor distT="45720" distB="45720" distL="114300" distR="114300" simplePos="0" relativeHeight="251661312" behindDoc="0" locked="0" layoutInCell="1" allowOverlap="1" wp14:anchorId="3997BCB2" wp14:editId="5E87BB05">
+              <wp:anchor distT="45720" distB="45720" distL="114300" distR="114300" simplePos="0" relativeHeight="251658241" behindDoc="0" locked="0" layoutInCell="1" allowOverlap="1" wp14:anchorId="3997BCB2" wp14:editId="5E87BB05">
                 <wp:simplePos x="0" y="0"/>
                 <wp:positionH relativeFrom="column">
                   <wp:posOffset>1213106</wp:posOffset>
@@ -523,7 +523,7 @@
                 <v:stroke joinstyle="miter"/>
                 <v:path gradientshapeok="t" o:connecttype="rect"/>
               </v:shapetype>
-              <v:shape id="Text Box 2" o:spid="_x0000_s1026" type="#_x0000_t202" style="position:absolute;left:0;text-align:left;margin-left:95.5pt;margin-top:2.6pt;width:30.3pt;height:14.3pt;z-index:251661312;visibility:visible;mso-wrap-style:square;mso-width-percent:0;mso-height-percent:0;mso-wrap-distance-left:9pt;mso-wrap-distance-top:3.6pt;mso-wrap-distance-right:9pt;mso-wrap-distance-bottom:3.6pt;mso-position-horizontal:absolute;mso-position-horizontal-relative:text;mso-position-vertical:absolute;mso-position-vertical-relative:text;mso-width-percent:0;mso-height-percent:0;mso-width-relative:margin;mso-height-relative:margin;v-text-anchor:top" o:gfxdata="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" filled="f" stroked="f">
+              <v:shape id="Text Box 2" o:spid="_x0000_s1026" type="#_x0000_t202" style="position:absolute;left:0;text-align:left;margin-left:95.5pt;margin-top:2.6pt;width:30.3pt;height:14.3pt;z-index:251658241;visibility:visible;mso-wrap-style:square;mso-width-percent:0;mso-height-percent:0;mso-wrap-distance-left:9pt;mso-wrap-distance-top:3.6pt;mso-wrap-distance-right:9pt;mso-wrap-distance-bottom:3.6pt;mso-position-horizontal:absolute;mso-position-horizontal-relative:text;mso-position-vertical:absolute;mso-position-vertical-relative:text;mso-width-percent:0;mso-height-percent:0;mso-width-relative:margin;mso-height-relative:margin;v-text-anchor:top" o:gfxdata="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" filled="f" stroked="f">
                 <v:textbox>
                   <w:txbxContent>
                     <w:p>
@@ -555,7 +555,7 @@
         <mc:AlternateContent>
           <mc:Choice Requires="wps">
             <w:drawing>
-              <wp:anchor distT="0" distB="0" distL="114300" distR="114300" simplePos="0" relativeHeight="251660288" behindDoc="0" locked="0" layoutInCell="1" allowOverlap="1" wp14:anchorId="13CEDBDF" wp14:editId="3CF7EE61">
+              <wp:anchor distT="0" distB="0" distL="114300" distR="114300" simplePos="0" relativeHeight="251658240" behindDoc="0" locked="0" layoutInCell="1" allowOverlap="1" wp14:anchorId="13CEDBDF" wp14:editId="3CF7EE61">
                 <wp:simplePos x="0" y="0"/>
                 <wp:positionH relativeFrom="column">
                   <wp:posOffset>1245870</wp:posOffset>
@@ -608,7 +608,7 @@
           </mc:Choice>
           <mc:Fallback>
             <w:pict>
-              <v:shape w14:anchorId="13CEDBDF" id="_x0000_s1027" type="#_x0000_t202" style="position:absolute;left:0;text-align:left;margin-left:98.1pt;margin-top:7.55pt;width:23.9pt;height:4.9pt;z-index:251660288;visibility:visible;mso-wrap-style:square;mso-wrap-distance-left:9pt;mso-wrap-distance-top:0;mso-wrap-distance-right:9pt;mso-wrap-distance-bottom:0;mso-position-horizontal:absolute;mso-position-horizontal-relative:text;mso-position-vertical:absolute;mso-position-vertical-relative:text;v-text-anchor:top" o:gfxdata="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" fillcolor="white [3201]" strokecolor="white [3212]" strokeweight=".5pt">
+              <v:shape w14:anchorId="13CEDBDF" id="_x0000_s1027" type="#_x0000_t202" style="position:absolute;left:0;text-align:left;margin-left:98.1pt;margin-top:7.55pt;width:23.9pt;height:4.9pt;z-index:251658240;visibility:visible;mso-wrap-style:square;mso-wrap-distance-left:9pt;mso-wrap-distance-top:0;mso-wrap-distance-right:9pt;mso-wrap-distance-bottom:0;mso-position-horizontal:absolute;mso-position-horizontal-relative:text;mso-position-vertical:absolute;mso-position-vertical-relative:text;v-text-anchor:top" o:gfxdata="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" fillcolor="white [3201]" strokecolor="white [3212]" strokeweight=".5pt">
                 <v:textbox>
                   <w:txbxContent>
                     <w:p/>
@@ -807,7 +807,13 @@
         <w:t xml:space="preserve">data gathering, training and evaluation with additional scripts </w:t>
       </w:r>
       <w:r>
-        <w:t xml:space="preserve">for evaluating training data balance and form. </w:t>
+        <w:t xml:space="preserve">for evaluating training data balance and </w:t>
+      </w:r>
+      <w:r>
+        <w:t>correcting camera lens distortion</w:t>
+      </w:r>
+      <w:r>
+        <w:t xml:space="preserve">. </w:t>
       </w:r>
       <w:r>
         <w:t xml:space="preserve">The current system </w:t>
@@ -863,136 +869,42 @@
     </w:p>
     <w:p>
       <w:pPr>
-        <w:jc w:val="both"/>
-      </w:pPr>
-      <w:r>
-        <w:t>Explain your pipeline:</w:t>
+        <w:pStyle w:val="Heading2"/>
+      </w:pPr>
+      <w:r>
+        <w:t xml:space="preserve">Inference </w:t>
+      </w:r>
+      <w:r>
+        <w:t xml:space="preserve">pipeline and architecture </w:t>
       </w:r>
     </w:p>
     <w:p>
       <w:pPr>
-        <w:numPr>
-          <w:ilvl w:val="0"/>
-          <w:numId w:val="5"/>
-        </w:numPr>
+        <w:keepNext/>
         <w:jc w:val="both"/>
       </w:pPr>
       <w:r>
-        <w:rPr>
-          <w:b/>
-          <w:bCs/>
-        </w:rPr>
-        <w:t>Data Collection:</w:t>
-      </w:r>
-      <w:r>
-        <w:t xml:space="preserve"> How you captured and labeled hand poses.</w:t>
+        <w:t xml:space="preserve">The inference pipeline combines MediaPipe and a trained MLP classifier to process webcam input and detect hand </w:t>
+      </w:r>
+      <w:r>
+        <w:lastRenderedPageBreak/>
+        <w:t>poses in real time. Key steps in the pipeline are illustrated in Figure 2.</w:t>
+      </w:r>
+      <w:r>
+        <w:t xml:space="preserve"> </w:t>
       </w:r>
     </w:p>
     <w:p>
       <w:pPr>
-        <w:numPr>
-          <w:ilvl w:val="0"/>
-          <w:numId w:val="5"/>
-        </w:numPr>
+        <w:keepNext/>
         <w:jc w:val="both"/>
-      </w:pPr>
-      <w:r>
-        <w:rPr>
-          <w:b/>
-          <w:bCs/>
-        </w:rPr>
-        <w:t>Preprocessing:</w:t>
-      </w:r>
-      <w:r>
-        <w:t xml:space="preserve"> Landmark normalization, handling one/missing hands.</w:t>
-      </w:r>
-    </w:p>
-    <w:p>
-      <w:pPr>
-        <w:numPr>
-          <w:ilvl w:val="0"/>
-          <w:numId w:val="5"/>
-        </w:numPr>
-        <w:jc w:val="both"/>
-      </w:pPr>
-      <w:r>
-        <w:rPr>
-          <w:b/>
-          <w:bCs/>
-        </w:rPr>
-        <w:t>Augmentation:</w:t>
-      </w:r>
-      <w:r>
-        <w:t xml:space="preserve"> Shifting, noise injection.</w:t>
-      </w:r>
-    </w:p>
-    <w:p>
-      <w:pPr>
-        <w:numPr>
-          <w:ilvl w:val="0"/>
-          <w:numId w:val="5"/>
-        </w:numPr>
-        <w:jc w:val="both"/>
-      </w:pPr>
-      <w:r>
-        <w:rPr>
-          <w:b/>
-          <w:bCs/>
-        </w:rPr>
-        <w:t>Model Architecture:</w:t>
-      </w:r>
-      <w:r>
-        <w:t xml:space="preserve"> Layers, activation functions, loss function.</w:t>
-      </w:r>
-    </w:p>
-    <w:p>
-      <w:r>
-        <w:rPr>
-          <w:b/>
-          <w:bCs/>
-        </w:rPr>
-        <w:lastRenderedPageBreak/>
-        <w:t>Training Setup:</w:t>
-      </w:r>
-      <w:r>
-        <w:t xml:space="preserve"> Dataset split, batch size, epochs, optimizer.</w:t>
-      </w:r>
-    </w:p>
-    <w:p>
-      <w:pPr>
-        <w:pStyle w:val="Heading2"/>
-      </w:pPr>
-      <w:r>
-        <w:t xml:space="preserve">Inference </w:t>
-      </w:r>
-    </w:p>
-    <w:p>
-      <w:r>
-        <w:t xml:space="preserve">The </w:t>
-      </w:r>
-      <w:r>
-        <w:t xml:space="preserve">inference script uses MediaPipe and a trained MLP network to take a </w:t>
-      </w:r>
-      <w:r>
-        <w:t xml:space="preserve">webcam feed and return </w:t>
-      </w:r>
-      <w:r>
-        <w:t>a detected hand pose.</w:t>
-      </w:r>
-      <w:r>
-        <w:t xml:space="preserve"> Key steps of this pipeline are outlined in Figure 2. </w:t>
-      </w:r>
-    </w:p>
-    <w:p>
-      <w:pPr>
-        <w:keepNext/>
       </w:pPr>
       <w:r>
         <w:rPr>
           <w:noProof/>
         </w:rPr>
         <w:drawing>
-          <wp:inline distT="0" distB="0" distL="0" distR="0" wp14:anchorId="777FF562" wp14:editId="4C0D57C2">
+          <wp:inline distT="0" distB="0" distL="0" distR="0" wp14:anchorId="777FF562" wp14:editId="015616ED">
             <wp:extent cx="2743200" cy="1600200"/>
             <wp:effectExtent l="38100" t="0" r="19050" b="19050"/>
             <wp:docPr id="1000273458" name="Diagram 4"/>
@@ -1009,6 +921,7 @@
     <w:p>
       <w:pPr>
         <w:pStyle w:val="Caption"/>
+        <w:jc w:val="both"/>
       </w:pPr>
       <w:r>
         <w:t xml:space="preserve">Figure </w:t>
@@ -1042,11 +955,52 @@
       </w:r>
     </w:p>
     <w:p>
-      <w:r>
-        <w:t xml:space="preserve">To get webcam video feed, the python library OpenCV-python </w:t>
-      </w:r>
-      <w:r>
-        <w:t>is used</w:t>
+      <w:pPr>
+        <w:jc w:val="both"/>
+      </w:pPr>
+      <w:r>
+        <w:t>The w</w:t>
+      </w:r>
+      <w:r>
+        <w:t>ebcam video feed</w:t>
+      </w:r>
+      <w:r>
+        <w:t xml:space="preserve"> is loaded using </w:t>
+      </w:r>
+      <w:r>
+        <w:t>the python library OpenCV-python</w:t>
+      </w:r>
+      <w:r>
+        <w:t xml:space="preserve">. </w:t>
+      </w:r>
+      <w:r>
+        <w:t xml:space="preserve">Then </w:t>
+      </w:r>
+      <w:r>
+        <w:t xml:space="preserve">the lens distortion is corrected for using </w:t>
+      </w:r>
+      <w:proofErr w:type="spellStart"/>
+      <w:r>
+        <w:t>OpenCVs</w:t>
+      </w:r>
+      <w:proofErr w:type="spellEnd"/>
+      <w:r>
+        <w:t xml:space="preserve"> </w:t>
+      </w:r>
+      <w:r>
+        <w:t>undistort</w:t>
+      </w:r>
+      <w:r>
+        <w:t>()</w:t>
+      </w:r>
+      <w:r>
+        <w:t xml:space="preserve"> function</w:t>
+      </w:r>
+      <w:r>
+        <w:t xml:space="preserve"> and a precalibrated camera matrix</w:t>
+      </w:r>
+      <w:r>
+        <w:t xml:space="preserve">. </w:t>
       </w:r>
     </w:p>
     <w:p>
@@ -1054,13 +1008,7 @@
         <w:jc w:val="both"/>
       </w:pPr>
       <w:r>
-        <w:t>To extract</w:t>
-      </w:r>
-      <w:r>
-        <w:t xml:space="preserve"> spatial</w:t>
-      </w:r>
-      <w:r>
-        <w:t xml:space="preserve"> features of hand gestures, Google's MediaPipe Hands </w:t>
+        <w:t xml:space="preserve">Google's MediaPipe Hands </w:t>
       </w:r>
       <w:r>
         <w:t xml:space="preserve">[5] </w:t>
@@ -1069,10 +1017,7 @@
         <w:t>library was selected</w:t>
       </w:r>
       <w:r>
-        <w:t xml:space="preserve"> as a </w:t>
-      </w:r>
-      <w:r>
-        <w:t>starting point</w:t>
+        <w:t xml:space="preserve"> for extracting landmark data</w:t>
       </w:r>
       <w:r>
         <w:t>. It provide</w:t>
@@ -1096,7 +1041,13 @@
         <w:t xml:space="preserve"> with relatively high accuracy. Compared to training a custom model from scratch, MediaPipe </w:t>
       </w:r>
       <w:r>
-        <w:t xml:space="preserve">reduces the problem from the domain of </w:t>
+        <w:t>reduce</w:t>
+      </w:r>
+      <w:r>
+        <w:t>d</w:t>
+      </w:r>
+      <w:r>
+        <w:t xml:space="preserve"> the problem from the domain of </w:t>
       </w:r>
       <w:r>
         <w:t>camera pixels to that of hand landmark</w:t>
@@ -1211,79 +1162,838 @@
         <w:jc w:val="both"/>
       </w:pPr>
       <w:r>
-        <w:t xml:space="preserve">Then a MLP neural network is employed to </w:t>
-      </w:r>
-      <w:r>
-        <w:t>take the landmarks and classify the hand pose</w:t>
-      </w:r>
-      <w:r>
-        <w:t xml:space="preserve">. </w:t>
+        <w:t>T</w:t>
+      </w:r>
+      <w:r>
+        <w:t xml:space="preserve">o ensure </w:t>
+      </w:r>
+      <w:r>
+        <w:t>the system is flexible and able to deal with different hand locations</w:t>
+      </w:r>
+      <w:r>
+        <w:t xml:space="preserve"> and </w:t>
+      </w:r>
+      <w:r>
+        <w:t>sizes</w:t>
+      </w:r>
+      <w:r>
+        <w:t xml:space="preserve">, a normalization algorithm is employed. </w:t>
+      </w:r>
+      <w:r>
+        <w:t xml:space="preserve">Normalization begins by translating the coordinate system to the midpoint between the wrists, removing positional variance in the </w:t>
+      </w:r>
+      <w:r>
+        <w:t xml:space="preserve">data set. </w:t>
+      </w:r>
+      <w:r>
+        <w:t>Next, the maximum Euclidean norm from the origin to any landmark is used to scale the landmarks, achieving scale invariance while preserving relative geometry</w:t>
+      </w:r>
+      <w:r>
+        <w:t>,</w:t>
+      </w:r>
+      <w:r>
+        <w:t xml:space="preserve"> </w:t>
+      </w:r>
+      <w:r>
+        <w:br/>
+      </w:r>
+      <w:r>
+        <w:t>Figure 4.</w:t>
       </w:r>
     </w:p>
     <w:p>
       <w:pPr>
+        <w:keepNext/>
         <w:jc w:val="both"/>
       </w:pPr>
+      <w:r>
+        <w:drawing>
+          <wp:inline distT="0" distB="0" distL="0" distR="0" wp14:anchorId="3E274BF9" wp14:editId="1480CEF5">
+            <wp:extent cx="2743200" cy="1475740"/>
+            <wp:effectExtent l="0" t="0" r="0" b="0"/>
+            <wp:docPr id="1210333117" name="Picture 1" descr="A comparison of a graph&#10;&#10;AI-generated content may be incorrect."/>
+            <wp:cNvGraphicFramePr>
+              <a:graphicFrameLocks xmlns:a="http://schemas.openxmlformats.org/drawingml/2006/main" noChangeAspect="1"/>
+            </wp:cNvGraphicFramePr>
+            <a:graphic xmlns:a="http://schemas.openxmlformats.org/drawingml/2006/main">
+              <a:graphicData uri="http://schemas.openxmlformats.org/drawingml/2006/picture">
+                <pic:pic xmlns:pic="http://schemas.openxmlformats.org/drawingml/2006/picture">
+                  <pic:nvPicPr>
+                    <pic:cNvPr id="1210333117" name="Picture 1" descr="A comparison of a graph&#10;&#10;AI-generated content may be incorrect."/>
+                    <pic:cNvPicPr/>
+                  </pic:nvPicPr>
+                  <pic:blipFill>
+                    <a:blip r:embed="rId13"/>
+                    <a:stretch>
+                      <a:fillRect/>
+                    </a:stretch>
+                  </pic:blipFill>
+                  <pic:spPr>
+                    <a:xfrm>
+                      <a:off x="0" y="0"/>
+                      <a:ext cx="2743200" cy="1475740"/>
+                    </a:xfrm>
+                    <a:prstGeom prst="rect">
+                      <a:avLst/>
+                    </a:prstGeom>
+                  </pic:spPr>
+                </pic:pic>
+              </a:graphicData>
+            </a:graphic>
+          </wp:inline>
+        </w:drawing>
+      </w:r>
     </w:p>
     <w:p>
       <w:pPr>
+        <w:pStyle w:val="Caption"/>
         <w:jc w:val="both"/>
       </w:pPr>
+      <w:r>
+        <w:t xml:space="preserve">Figure </w:t>
+      </w:r>
+      <w:r>
+        <w:fldChar w:fldCharType="begin"/>
+      </w:r>
+      <w:r>
+        <w:instrText xml:space="preserve"> SEQ Figure \* ARABIC </w:instrText>
+      </w:r>
+      <w:r>
+        <w:fldChar w:fldCharType="separate"/>
+      </w:r>
+      <w:r>
+        <w:rPr>
+          <w:noProof/>
+        </w:rPr>
+        <w:t>4</w:t>
+      </w:r>
+      <w:r>
+        <w:fldChar w:fldCharType="end"/>
+      </w:r>
+      <w:r>
+        <w:t xml:space="preserve">. Side by side comparison of </w:t>
+      </w:r>
+      <w:r>
+        <w:t>x</w:t>
+      </w:r>
+      <w:r>
+        <w:t>-</w:t>
+      </w:r>
+      <w:r>
+        <w:t xml:space="preserve">y projection </w:t>
+      </w:r>
+      <w:r>
+        <w:t xml:space="preserve">of </w:t>
+      </w:r>
+      <w:r>
+        <w:t>original and normalized landmarks.</w:t>
+      </w:r>
+      <w:r>
+        <w:t xml:space="preserve"> </w:t>
+      </w:r>
+      <w:r>
+        <w:t xml:space="preserve">Right hand </w:t>
+      </w:r>
+      <w:r>
+        <w:t>drawn with skeleton</w:t>
+      </w:r>
+      <w:r>
+        <w:t>.</w:t>
+      </w:r>
+      <w:r>
+        <w:t xml:space="preserve"> </w:t>
+      </w:r>
     </w:p>
     <w:p>
       <w:pPr>
         <w:jc w:val="both"/>
       </w:pPr>
+      <w:r>
+        <w:t xml:space="preserve">One important edge case to cover in normalization is </w:t>
+      </w:r>
+      <w:r>
+        <w:t xml:space="preserve">single hand signs. When there is only one </w:t>
+      </w:r>
+      <w:r>
+        <w:t>hand detected</w:t>
+      </w:r>
+      <w:r>
+        <w:t>,</w:t>
+      </w:r>
+      <w:r>
+        <w:t xml:space="preserve"> </w:t>
+      </w:r>
+      <w:r>
+        <w:t xml:space="preserve">its </w:t>
+      </w:r>
+      <w:r>
+        <w:lastRenderedPageBreak/>
+        <w:t xml:space="preserve">landmarks get stored in place for both hands. This allows the normalization algorithm to function using the same rules </w:t>
+      </w:r>
+      <w:r>
+        <w:t xml:space="preserve">for both single and double hands. </w:t>
+      </w:r>
     </w:p>
     <w:p>
       <w:pPr>
         <w:jc w:val="both"/>
       </w:pPr>
+      <w:r>
+        <w:t>Lastly a</w:t>
+      </w:r>
+      <w:r>
+        <w:t xml:space="preserve"> neural network is employed to </w:t>
+      </w:r>
+      <w:r>
+        <w:t>take the landmarks and classify the hand pose</w:t>
+      </w:r>
+      <w:r>
+        <w:t xml:space="preserve">. </w:t>
+      </w:r>
+      <w:r>
+        <w:t>D</w:t>
+      </w:r>
+      <w:r>
+        <w:t>ue to the structured, low-dimensional input and lack of temporal sequence data</w:t>
+      </w:r>
+      <w:r>
+        <w:t xml:space="preserve">, an MLP </w:t>
+      </w:r>
+      <w:r>
+        <w:t xml:space="preserve">neural network was selected </w:t>
+      </w:r>
     </w:p>
     <w:p>
       <w:pPr>
-        <w:pStyle w:val="Heading2"/>
-      </w:pPr>
-      <w:r>
-        <w:t>Data collection</w:t>
+        <w:jc w:val="both"/>
+      </w:pPr>
+      <w:r>
+        <w:t xml:space="preserve">The implemented network has </w:t>
+      </w:r>
+      <w:r>
+        <w:t>an input layer of 126 nodes</w:t>
+      </w:r>
+      <w:r>
+        <w:t xml:space="preserve">, storing </w:t>
+      </w:r>
+      <w:proofErr w:type="spellStart"/>
+      <w:r>
+        <w:t>x,y,z</w:t>
+      </w:r>
+      <w:proofErr w:type="spellEnd"/>
+      <w:r>
+        <w:t xml:space="preserve"> coordinate data for all 21 landmarks for both hands</w:t>
+      </w:r>
+      <w:r>
+        <w:t xml:space="preserve">. </w:t>
+      </w:r>
+      <w:r>
+        <w:t xml:space="preserve">The </w:t>
+      </w:r>
+      <w:r>
+        <w:t>hidden layers are outlined below.</w:t>
       </w:r>
     </w:p>
     <w:p>
       <w:pPr>
+        <w:pStyle w:val="ListParagraph"/>
+        <w:numPr>
+          <w:ilvl w:val="0"/>
+          <w:numId w:val="9"/>
+        </w:numPr>
+        <w:spacing w:line="240" w:lineRule="auto"/>
         <w:jc w:val="both"/>
       </w:pPr>
       <w:r>
-        <w:t xml:space="preserve">Due to the lack of </w:t>
-      </w:r>
-      <w:r>
-        <w:t>open-source</w:t>
-      </w:r>
-      <w:r>
-        <w:t xml:space="preserve"> data sets for NZSL</w:t>
-      </w:r>
-      <w:r>
-        <w:t xml:space="preserve">, a data collection tool was developed. </w:t>
+        <w:t>256</w:t>
+      </w:r>
+      <w:r>
+        <w:t xml:space="preserve"> </w:t>
+      </w:r>
+      <w:r>
+        <w:t xml:space="preserve">node dense layer </w:t>
+      </w:r>
+      <w:r>
+        <w:t>with</w:t>
+      </w:r>
+      <w:r>
+        <w:t xml:space="preserve"> ReLU activation</w:t>
       </w:r>
     </w:p>
     <w:p>
       <w:pPr>
+        <w:pStyle w:val="ListParagraph"/>
+        <w:numPr>
+          <w:ilvl w:val="0"/>
+          <w:numId w:val="9"/>
+        </w:numPr>
+        <w:spacing w:line="240" w:lineRule="auto"/>
         <w:jc w:val="both"/>
       </w:pPr>
+      <w:r>
+        <w:t>30% drop</w:t>
+      </w:r>
+      <w:r>
+        <w:t>out layer</w:t>
+      </w:r>
     </w:p>
     <w:p>
       <w:pPr>
+        <w:pStyle w:val="ListParagraph"/>
+        <w:numPr>
+          <w:ilvl w:val="0"/>
+          <w:numId w:val="9"/>
+        </w:numPr>
+        <w:spacing w:line="240" w:lineRule="auto"/>
         <w:jc w:val="both"/>
       </w:pPr>
+      <w:r>
+        <w:t>128 node dense layer</w:t>
+      </w:r>
+      <w:r>
+        <w:t xml:space="preserve"> </w:t>
+      </w:r>
+      <w:r>
+        <w:t>with</w:t>
+      </w:r>
+      <w:r>
+        <w:t xml:space="preserve"> ReLU activation</w:t>
+      </w:r>
     </w:p>
     <w:p>
       <w:pPr>
+        <w:pStyle w:val="ListParagraph"/>
+        <w:numPr>
+          <w:ilvl w:val="0"/>
+          <w:numId w:val="9"/>
+        </w:numPr>
+        <w:spacing w:line="240" w:lineRule="auto"/>
         <w:jc w:val="both"/>
       </w:pPr>
       <w:r>
-        <w:t xml:space="preserve">This </w:t>
-      </w:r>
-      <w:r>
-        <w:t xml:space="preserve">reduces the </w:t>
+        <w:t>30% dropout layer</w:t>
+      </w:r>
+    </w:p>
+    <w:p>
+      <w:pPr>
+        <w:pStyle w:val="ListParagraph"/>
+        <w:numPr>
+          <w:ilvl w:val="0"/>
+          <w:numId w:val="9"/>
+        </w:numPr>
+        <w:spacing w:line="240" w:lineRule="auto"/>
+        <w:jc w:val="both"/>
+      </w:pPr>
+      <w:r>
+        <w:t>Output layer</w:t>
+      </w:r>
+      <w:r>
+        <w:t xml:space="preserve"> </w:t>
+      </w:r>
+      <w:r>
+        <w:t>with</w:t>
+      </w:r>
+      <w:r>
+        <w:t xml:space="preserve"> Softmax activation</w:t>
+      </w:r>
+    </w:p>
+    <w:p>
+      <w:pPr>
+        <w:jc w:val="both"/>
+      </w:pPr>
+      <w:r>
+        <w:t xml:space="preserve">The output layer applies the Softmax activation to produce a class probability distribution. The class with the highest probability is selected and displayed in the </w:t>
+      </w:r>
+      <w:r>
+        <w:t>interface.</w:t>
+      </w:r>
+      <w:r>
+        <w:t xml:space="preserve"> </w:t>
+      </w:r>
+    </w:p>
+    <w:p>
+      <w:pPr>
+        <w:pStyle w:val="Heading2"/>
+      </w:pPr>
+      <w:r>
+        <w:t>Data collection</w:t>
+      </w:r>
+      <w:r>
+        <w:t xml:space="preserve"> and processing</w:t>
+      </w:r>
+    </w:p>
+    <w:p>
+      <w:pPr>
+        <w:jc w:val="both"/>
+      </w:pPr>
+      <w:r>
+        <w:t>Due to the absence of publicly available datasets specific to New Zealand Sign Language (NZSL), a custom data collection tool was developed. This tool captures hand pose data using the same inference pipeline and saves the normalized landmarks from each detected frame as individual .</w:t>
+      </w:r>
+      <w:proofErr w:type="spellStart"/>
+      <w:r>
+        <w:t>json</w:t>
+      </w:r>
+      <w:proofErr w:type="spellEnd"/>
+      <w:r>
+        <w:t xml:space="preserve"> files.</w:t>
+      </w:r>
+    </w:p>
+    <w:p>
+      <w:pPr>
+        <w:jc w:val="both"/>
+      </w:pPr>
+      <w:r>
+        <w:t>A total of 4,400 labeled samples were collected, each containing normalized coordinates of 21 landmarks per hand, along with a label and timestamp. The data format for each entry is shown below:</w:t>
+      </w:r>
+    </w:p>
+    <w:p>
+      <w:r>
+        <w:t>{</w:t>
+      </w:r>
+      <w:r>
+        <w:br/>
+        <w:t xml:space="preserve">  "label": "A", </w:t>
+      </w:r>
+      <w:r>
+        <w:br/>
+        <w:t xml:space="preserve">  "left": [[x0,y0,z0], ..., [x20,y20,z20]], </w:t>
+      </w:r>
+      <w:r>
+        <w:br/>
+        <w:t xml:space="preserve">  "right": [[x0,y0,z0], ..., [x20,y20,z20]], </w:t>
+      </w:r>
+      <w:r>
+        <w:br/>
+        <w:t xml:space="preserve">  "timestamp": 123456789</w:t>
+      </w:r>
+      <w:r>
+        <w:br/>
+        <w:t>}</w:t>
+      </w:r>
+    </w:p>
+    <w:p>
+      <w:pPr>
+        <w:jc w:val="both"/>
+      </w:pPr>
+      <w:r>
+        <w:t xml:space="preserve">To mitigate class imbalance—which can bias the classifier—an approximately uniform distribution across all classes was targeted during data gathering. The final class distribution is shown in </w:t>
+      </w:r>
+      <w:r>
+        <w:br/>
+      </w:r>
+      <w:r>
+        <w:t>Figure 5.</w:t>
+      </w:r>
+    </w:p>
+    <w:p>
+      <w:pPr>
+        <w:keepNext/>
+      </w:pPr>
+      <w:r>
+        <w:rPr>
+          <w:noProof/>
+        </w:rPr>
+        <w:drawing>
+          <wp:inline distT="0" distB="0" distL="0" distR="0" wp14:anchorId="35908B47" wp14:editId="1143DF3E">
+            <wp:extent cx="2743200" cy="2057400"/>
+            <wp:effectExtent l="0" t="0" r="0" b="0"/>
+            <wp:docPr id="125923474" name="Picture 5" descr="A graph of blue bars&#10;&#10;AI-generated content may be incorrect."/>
+            <wp:cNvGraphicFramePr>
+              <a:graphicFrameLocks xmlns:a="http://schemas.openxmlformats.org/drawingml/2006/main" noChangeAspect="1"/>
+            </wp:cNvGraphicFramePr>
+            <a:graphic xmlns:a="http://schemas.openxmlformats.org/drawingml/2006/main">
+              <a:graphicData uri="http://schemas.openxmlformats.org/drawingml/2006/picture">
+                <pic:pic xmlns:pic="http://schemas.openxmlformats.org/drawingml/2006/picture">
+                  <pic:nvPicPr>
+                    <pic:cNvPr id="125923474" name="Picture 5" descr="A graph of blue bars&#10;&#10;AI-generated content may be incorrect."/>
+                    <pic:cNvPicPr/>
+                  </pic:nvPicPr>
+                  <pic:blipFill>
+                    <a:blip r:embed="rId14">
+                      <a:extLst>
+                        <a:ext uri="{28A0092B-C50C-407E-A947-70E740481C1C}">
+                          <a14:useLocalDpi xmlns:a14="http://schemas.microsoft.com/office/drawing/2010/main" val="0"/>
+                        </a:ext>
+                      </a:extLst>
+                    </a:blip>
+                    <a:stretch>
+                      <a:fillRect/>
+                    </a:stretch>
+                  </pic:blipFill>
+                  <pic:spPr>
+                    <a:xfrm>
+                      <a:off x="0" y="0"/>
+                      <a:ext cx="2743200" cy="2057400"/>
+                    </a:xfrm>
+                    <a:prstGeom prst="rect">
+                      <a:avLst/>
+                    </a:prstGeom>
+                  </pic:spPr>
+                </pic:pic>
+              </a:graphicData>
+            </a:graphic>
+          </wp:inline>
+        </w:drawing>
+      </w:r>
+    </w:p>
+    <w:p>
+      <w:pPr>
+        <w:pStyle w:val="Caption"/>
+        <w:jc w:val="both"/>
+      </w:pPr>
+      <w:r>
+        <w:t xml:space="preserve">Figure </w:t>
+      </w:r>
+      <w:r>
+        <w:fldChar w:fldCharType="begin"/>
+      </w:r>
+      <w:r>
+        <w:instrText xml:space="preserve"> SEQ Figure \* ARABIC </w:instrText>
+      </w:r>
+      <w:r>
+        <w:fldChar w:fldCharType="separate"/>
+      </w:r>
+      <w:r>
+        <w:rPr>
+          <w:noProof/>
+        </w:rPr>
+        <w:t>5</w:t>
+      </w:r>
+      <w:r>
+        <w:fldChar w:fldCharType="end"/>
+      </w:r>
+      <w:r>
+        <w:t>. Frequency histogram of label</w:t>
+      </w:r>
+      <w:r>
+        <w:t>ed</w:t>
+      </w:r>
+      <w:r>
+        <w:t xml:space="preserve"> landmark hand poses</w:t>
+      </w:r>
+      <w:r>
+        <w:t>.</w:t>
+      </w:r>
+    </w:p>
+    <w:p>
+      <w:pPr>
+        <w:jc w:val="both"/>
+      </w:pPr>
+      <w:r>
+        <w:t xml:space="preserve">To ensure low false positive rates from the model, a large amount of </w:t>
+      </w:r>
+      <w:r>
+        <w:t>n</w:t>
+      </w:r>
+      <w:r>
+        <w:t>ull</w:t>
+      </w:r>
+      <w:r>
+        <w:t xml:space="preserve"> p</w:t>
+      </w:r>
+      <w:r>
+        <w:t xml:space="preserve">ose reference </w:t>
+      </w:r>
+      <w:r>
+        <w:t>samples</w:t>
+      </w:r>
+      <w:r>
+        <w:t xml:space="preserve"> were needed. </w:t>
+      </w:r>
+      <w:r>
+        <w:t>These samples were critical for distinguishing between intentional sign poses and idle hand positions</w:t>
+      </w:r>
+      <w:r>
+        <w:t xml:space="preserve">. </w:t>
+      </w:r>
+      <w:r>
+        <w:t xml:space="preserve">The null pose </w:t>
+      </w:r>
+      <w:r>
+        <w:t>training data</w:t>
+      </w:r>
+      <w:r>
+        <w:t xml:space="preserve"> causes d</w:t>
+      </w:r>
+      <w:r>
+        <w:t>ense</w:t>
+      </w:r>
+      <w:r>
+        <w:t>r</w:t>
+      </w:r>
+      <w:r>
+        <w:t xml:space="preserve"> </w:t>
+      </w:r>
+      <w:r>
+        <w:t>feature map</w:t>
+      </w:r>
+      <w:r>
+        <w:t>s</w:t>
+      </w:r>
+      <w:r>
+        <w:t xml:space="preserve"> </w:t>
+      </w:r>
+      <w:r>
+        <w:t>giv</w:t>
+      </w:r>
+      <w:r>
+        <w:t>ing</w:t>
+      </w:r>
+      <w:r>
+        <w:t xml:space="preserve"> rise to </w:t>
+      </w:r>
+      <w:r>
+        <w:lastRenderedPageBreak/>
+        <w:t xml:space="preserve">better </w:t>
+      </w:r>
+      <w:r>
+        <w:t>class boundary separation</w:t>
+      </w:r>
+      <w:r>
+        <w:t>,</w:t>
+      </w:r>
+      <w:r>
+        <w:t xml:space="preserve"> as </w:t>
+      </w:r>
+      <w:r>
+        <w:t xml:space="preserve"> illustrated by Figure 6.</w:t>
+      </w:r>
+      <w:r>
+        <w:t xml:space="preserve"> </w:t>
+      </w:r>
+    </w:p>
+    <w:p/>
+    <w:p>
+      <w:pPr>
+        <w:keepNext/>
+      </w:pPr>
+      <w:r>
+        <w:rPr>
+          <w:noProof/>
+        </w:rPr>
+        <w:drawing>
+          <wp:inline distT="0" distB="0" distL="0" distR="0" wp14:anchorId="5411C609" wp14:editId="4486A801">
+            <wp:extent cx="2743200" cy="1207770"/>
+            <wp:effectExtent l="0" t="0" r="0" b="0"/>
+            <wp:docPr id="1418586365" name="Picture 6" descr="A diagram of different colored dots&#10;&#10;AI-generated content may be incorrect."/>
+            <wp:cNvGraphicFramePr>
+              <a:graphicFrameLocks xmlns:a="http://schemas.openxmlformats.org/drawingml/2006/main" noChangeAspect="1"/>
+            </wp:cNvGraphicFramePr>
+            <a:graphic xmlns:a="http://schemas.openxmlformats.org/drawingml/2006/main">
+              <a:graphicData uri="http://schemas.openxmlformats.org/drawingml/2006/picture">
+                <pic:pic xmlns:pic="http://schemas.openxmlformats.org/drawingml/2006/picture">
+                  <pic:nvPicPr>
+                    <pic:cNvPr id="1418586365" name="Picture 6" descr="A diagram of different colored dots&#10;&#10;AI-generated content may be incorrect."/>
+                    <pic:cNvPicPr/>
+                  </pic:nvPicPr>
+                  <pic:blipFill>
+                    <a:blip r:embed="rId15" cstate="print">
+                      <a:extLst>
+                        <a:ext uri="{28A0092B-C50C-407E-A947-70E740481C1C}">
+                          <a14:useLocalDpi xmlns:a14="http://schemas.microsoft.com/office/drawing/2010/main" val="0"/>
+                        </a:ext>
+                      </a:extLst>
+                    </a:blip>
+                    <a:stretch>
+                      <a:fillRect/>
+                    </a:stretch>
+                  </pic:blipFill>
+                  <pic:spPr>
+                    <a:xfrm>
+                      <a:off x="0" y="0"/>
+                      <a:ext cx="2743200" cy="1207770"/>
+                    </a:xfrm>
+                    <a:prstGeom prst="rect">
+                      <a:avLst/>
+                    </a:prstGeom>
+                  </pic:spPr>
+                </pic:pic>
+              </a:graphicData>
+            </a:graphic>
+          </wp:inline>
+        </w:drawing>
+      </w:r>
+    </w:p>
+    <w:p>
+      <w:pPr>
+        <w:pStyle w:val="Caption"/>
+      </w:pPr>
+      <w:r>
+        <w:t xml:space="preserve">Figure </w:t>
+      </w:r>
+      <w:r>
+        <w:fldChar w:fldCharType="begin"/>
+      </w:r>
+      <w:r>
+        <w:instrText xml:space="preserve"> SEQ Figure \* ARABIC </w:instrText>
+      </w:r>
+      <w:r>
+        <w:fldChar w:fldCharType="separate"/>
+      </w:r>
+      <w:r>
+        <w:rPr>
+          <w:noProof/>
+        </w:rPr>
+        <w:t>6</w:t>
+      </w:r>
+      <w:r>
+        <w:fldChar w:fldCharType="end"/>
+      </w:r>
+      <w:r>
+        <w:t>.</w:t>
+      </w:r>
+      <w:r>
+        <w:t xml:space="preserve"> </w:t>
+      </w:r>
+      <w:r>
+        <w:t xml:space="preserve">Illustration </w:t>
+      </w:r>
+      <w:r>
+        <w:t xml:space="preserve">of two feature maps </w:t>
+      </w:r>
+      <w:r>
+        <w:t>showing</w:t>
+      </w:r>
+      <w:r>
+        <w:t xml:space="preserve"> </w:t>
+      </w:r>
+      <w:r>
+        <w:t>three</w:t>
+      </w:r>
+      <w:r>
+        <w:t xml:space="preserve"> </w:t>
+      </w:r>
+      <w:r>
+        <w:t>class</w:t>
+      </w:r>
+      <w:r>
+        <w:t>e</w:t>
+      </w:r>
+      <w:r>
+        <w:t>s’</w:t>
+      </w:r>
+      <w:r>
+        <w:t xml:space="preserve"> </w:t>
+      </w:r>
+      <w:r>
+        <w:t>labeled data</w:t>
+      </w:r>
+      <w:r>
+        <w:t xml:space="preserve"> </w:t>
+      </w:r>
+      <w:r>
+        <w:t>(Orange</w:t>
+      </w:r>
+      <w:r>
+        <w:t>,</w:t>
+      </w:r>
+      <w:r>
+        <w:t xml:space="preserve"> Blue</w:t>
+      </w:r>
+      <w:r>
+        <w:t>, and Grey</w:t>
+      </w:r>
+      <w:r>
+        <w:t>) and the possible</w:t>
+      </w:r>
+      <w:r>
+        <w:t xml:space="preserve"> class boundaries </w:t>
+      </w:r>
+      <w:r>
+        <w:t>between them</w:t>
+      </w:r>
+      <w:r>
+        <w:t xml:space="preserve"> (Black)</w:t>
+      </w:r>
+      <w:r>
+        <w:t>.</w:t>
+      </w:r>
+      <w:r>
+        <w:t xml:space="preserve"> (Left - loose fit , Right - Tight fit)</w:t>
+      </w:r>
+      <w:r>
+        <w:t xml:space="preserve"> </w:t>
+      </w:r>
+    </w:p>
+    <w:p>
+      <w:pPr>
+        <w:jc w:val="both"/>
+      </w:pPr>
+    </w:p>
+    <w:p>
+      <w:pPr>
+        <w:pStyle w:val="Heading2"/>
+      </w:pPr>
+      <w:r>
+        <w:t xml:space="preserve">Training </w:t>
+      </w:r>
+    </w:p>
+    <w:p>
+      <w:pPr>
+        <w:jc w:val="both"/>
+      </w:pPr>
+      <w:r>
+        <w:t xml:space="preserve">Of the </w:t>
+      </w:r>
+      <w:r>
+        <w:t xml:space="preserve">full set of training data, 80% was randomly allocated to training and 20% for </w:t>
+      </w:r>
+      <w:r>
+        <w:t xml:space="preserve">validation. This helped ensure that the classifier did not memorize the training data and overfit. </w:t>
+      </w:r>
+      <w:r>
+        <w:t>Additionally,</w:t>
+      </w:r>
+      <w:r>
+        <w:t xml:space="preserve"> </w:t>
+      </w:r>
+      <w:r>
+        <w:t xml:space="preserve">the training data was augmented to artificially increase the amount of training samples. </w:t>
+      </w:r>
+      <w:r>
+        <w:t xml:space="preserve">Typical augmentation increased the training sample </w:t>
+      </w:r>
+      <w:r>
+        <w:t xml:space="preserve">quantity </w:t>
+      </w:r>
+      <w:r>
+        <w:t xml:space="preserve">by </w:t>
+      </w:r>
+      <w:r>
+        <w:t>3</w:t>
+      </w:r>
+      <w:r>
+        <w:t>00%</w:t>
+      </w:r>
+      <w:r>
+        <w:t>.</w:t>
+      </w:r>
+    </w:p>
+    <w:p>
+      <w:pPr>
+        <w:jc w:val="both"/>
+      </w:pPr>
+      <w:r>
+        <w:t xml:space="preserve">Augmentation took </w:t>
+      </w:r>
+      <w:r>
+        <w:t xml:space="preserve">each hand pose and added a random </w:t>
+      </w:r>
+    </w:p>
+    <w:p>
+      <w:pPr>
+        <w:jc w:val="both"/>
+      </w:pPr>
+      <w:r>
+        <w:t>Data augmentation</w:t>
+      </w:r>
+    </w:p>
+    <w:p>
+      <w:pPr>
+        <w:jc w:val="both"/>
+      </w:pPr>
+      <w:r>
+        <w:t>Batches and other settings</w:t>
       </w:r>
     </w:p>
     <w:p>
@@ -1558,7 +2268,23 @@
           <w:i/>
           <w:iCs/>
         </w:rPr>
-        <w:t>Arch Computat Methods Eng</w:t>
+        <w:t xml:space="preserve">Arch </w:t>
+      </w:r>
+      <w:proofErr w:type="spellStart"/>
+      <w:r>
+        <w:rPr>
+          <w:i/>
+          <w:iCs/>
+        </w:rPr>
+        <w:t>Computat</w:t>
+      </w:r>
+      <w:proofErr w:type="spellEnd"/>
+      <w:r>
+        <w:rPr>
+          <w:i/>
+          <w:iCs/>
+        </w:rPr>
+        <w:t xml:space="preserve"> Methods Eng</w:t>
       </w:r>
       <w:r>
         <w:t> </w:t>
@@ -1624,14 +2350,47 @@
         <w:t xml:space="preserve">[5] </w:t>
       </w:r>
       <w:r>
-        <w:t>Zhang, F., Bazarevsky, V., Vakunov, A., Tkachenka, A., Sung, G., Chang, C.-L., &amp; Grundmann, M. (2020). MediaPipe Hands: On-device real-time hand tracking. In </w:t>
-      </w:r>
+        <w:t xml:space="preserve">Zhang, F., </w:t>
+      </w:r>
+      <w:proofErr w:type="spellStart"/>
+      <w:r>
+        <w:t>Bazarevsky</w:t>
+      </w:r>
+      <w:proofErr w:type="spellEnd"/>
+      <w:r>
+        <w:t xml:space="preserve">, V., </w:t>
+      </w:r>
+      <w:proofErr w:type="spellStart"/>
+      <w:r>
+        <w:t>Vakunov</w:t>
+      </w:r>
+      <w:proofErr w:type="spellEnd"/>
+      <w:r>
+        <w:t xml:space="preserve">, A., </w:t>
+      </w:r>
+      <w:proofErr w:type="spellStart"/>
+      <w:r>
+        <w:t>Tkachenka</w:t>
+      </w:r>
+      <w:proofErr w:type="spellEnd"/>
+      <w:r>
+        <w:t>, A., Sung, G., Chang, C.-L., &amp; Grundmann, M. (2020). MediaPipe Hands: On-device real-time hand tracking. In </w:t>
+      </w:r>
+      <w:proofErr w:type="spellStart"/>
       <w:r>
         <w:rPr>
           <w:i/>
           <w:iCs/>
         </w:rPr>
-        <w:t>arXiv [cs.CV]</w:t>
+        <w:t>arXiv</w:t>
+      </w:r>
+      <w:proofErr w:type="spellEnd"/>
+      <w:r>
+        <w:rPr>
+          <w:i/>
+          <w:iCs/>
+        </w:rPr>
+        <w:t xml:space="preserve"> [cs.CV]</w:t>
       </w:r>
       <w:r>
         <w:t>. http://arxiv.org/abs/2006.10214</w:t>
@@ -1726,7 +2485,15 @@
         <w:t xml:space="preserve">I think that the rapid </w:t>
       </w:r>
       <w:r>
-        <w:t xml:space="preserve">drop in val loss, and increase in training accuracy is due to there being </w:t>
+        <w:t xml:space="preserve">drop in </w:t>
+      </w:r>
+      <w:proofErr w:type="spellStart"/>
+      <w:r>
+        <w:t>val</w:t>
+      </w:r>
+      <w:proofErr w:type="spellEnd"/>
+      <w:r>
+        <w:t xml:space="preserve"> loss, and increase in training accuracy is due to there being </w:t>
       </w:r>
       <w:r>
         <w:t>redundant data</w:t>
@@ -1762,7 +2529,7 @@
                     <pic:cNvPicPr/>
                   </pic:nvPicPr>
                   <pic:blipFill>
-                    <a:blip r:embed="rId13"/>
+                    <a:blip r:embed="rId16"/>
                     <a:stretch>
                       <a:fillRect/>
                     </a:stretch>
@@ -2679,6 +3446,119 @@
     </w:lvl>
   </w:abstractNum>
   <w:abstractNum w:abstractNumId="6" w15:restartNumberingAfterBreak="0">
+    <w:nsid w:val="545C0A1A"/>
+    <w:multiLevelType w:val="hybridMultilevel"/>
+    <w:tmpl w:val="67DAA7B0"/>
+    <w:lvl w:ilvl="0" w:tplc="896A33FA">
+      <w:start w:val="4"/>
+      <w:numFmt w:val="bullet"/>
+      <w:lvlText w:val="-"/>
+      <w:lvlJc w:val="left"/>
+      <w:pPr>
+        <w:ind w:left="720" w:hanging="360"/>
+      </w:pPr>
+      <w:rPr>
+        <w:rFonts w:ascii="Aptos" w:eastAsiaTheme="minorEastAsia" w:hAnsi="Aptos" w:cstheme="minorBidi" w:hint="default"/>
+      </w:rPr>
+    </w:lvl>
+    <w:lvl w:ilvl="1" w:tplc="04090003" w:tentative="1">
+      <w:start w:val="1"/>
+      <w:numFmt w:val="bullet"/>
+      <w:lvlText w:val="o"/>
+      <w:lvlJc w:val="left"/>
+      <w:pPr>
+        <w:ind w:left="1440" w:hanging="360"/>
+      </w:pPr>
+      <w:rPr>
+        <w:rFonts w:ascii="Courier New" w:hAnsi="Courier New" w:cs="Courier New" w:hint="default"/>
+      </w:rPr>
+    </w:lvl>
+    <w:lvl w:ilvl="2" w:tplc="04090005" w:tentative="1">
+      <w:start w:val="1"/>
+      <w:numFmt w:val="bullet"/>
+      <w:lvlText w:val=""/>
+      <w:lvlJc w:val="left"/>
+      <w:pPr>
+        <w:ind w:left="2160" w:hanging="360"/>
+      </w:pPr>
+      <w:rPr>
+        <w:rFonts w:ascii="Wingdings" w:hAnsi="Wingdings" w:hint="default"/>
+      </w:rPr>
+    </w:lvl>
+    <w:lvl w:ilvl="3" w:tplc="04090001" w:tentative="1">
+      <w:start w:val="1"/>
+      <w:numFmt w:val="bullet"/>
+      <w:lvlText w:val=""/>
+      <w:lvlJc w:val="left"/>
+      <w:pPr>
+        <w:ind w:left="2880" w:hanging="360"/>
+      </w:pPr>
+      <w:rPr>
+        <w:rFonts w:ascii="Symbol" w:hAnsi="Symbol" w:hint="default"/>
+      </w:rPr>
+    </w:lvl>
+    <w:lvl w:ilvl="4" w:tplc="04090003" w:tentative="1">
+      <w:start w:val="1"/>
+      <w:numFmt w:val="bullet"/>
+      <w:lvlText w:val="o"/>
+      <w:lvlJc w:val="left"/>
+      <w:pPr>
+        <w:ind w:left="3600" w:hanging="360"/>
+      </w:pPr>
+      <w:rPr>
+        <w:rFonts w:ascii="Courier New" w:hAnsi="Courier New" w:cs="Courier New" w:hint="default"/>
+      </w:rPr>
+    </w:lvl>
+    <w:lvl w:ilvl="5" w:tplc="04090005" w:tentative="1">
+      <w:start w:val="1"/>
+      <w:numFmt w:val="bullet"/>
+      <w:lvlText w:val=""/>
+      <w:lvlJc w:val="left"/>
+      <w:pPr>
+        <w:ind w:left="4320" w:hanging="360"/>
+      </w:pPr>
+      <w:rPr>
+        <w:rFonts w:ascii="Wingdings" w:hAnsi="Wingdings" w:hint="default"/>
+      </w:rPr>
+    </w:lvl>
+    <w:lvl w:ilvl="6" w:tplc="04090001" w:tentative="1">
+      <w:start w:val="1"/>
+      <w:numFmt w:val="bullet"/>
+      <w:lvlText w:val=""/>
+      <w:lvlJc w:val="left"/>
+      <w:pPr>
+        <w:ind w:left="5040" w:hanging="360"/>
+      </w:pPr>
+      <w:rPr>
+        <w:rFonts w:ascii="Symbol" w:hAnsi="Symbol" w:hint="default"/>
+      </w:rPr>
+    </w:lvl>
+    <w:lvl w:ilvl="7" w:tplc="04090003" w:tentative="1">
+      <w:start w:val="1"/>
+      <w:numFmt w:val="bullet"/>
+      <w:lvlText w:val="o"/>
+      <w:lvlJc w:val="left"/>
+      <w:pPr>
+        <w:ind w:left="5760" w:hanging="360"/>
+      </w:pPr>
+      <w:rPr>
+        <w:rFonts w:ascii="Courier New" w:hAnsi="Courier New" w:cs="Courier New" w:hint="default"/>
+      </w:rPr>
+    </w:lvl>
+    <w:lvl w:ilvl="8" w:tplc="04090005" w:tentative="1">
+      <w:start w:val="1"/>
+      <w:numFmt w:val="bullet"/>
+      <w:lvlText w:val=""/>
+      <w:lvlJc w:val="left"/>
+      <w:pPr>
+        <w:ind w:left="6480" w:hanging="360"/>
+      </w:pPr>
+      <w:rPr>
+        <w:rFonts w:ascii="Wingdings" w:hAnsi="Wingdings" w:hint="default"/>
+      </w:rPr>
+    </w:lvl>
+  </w:abstractNum>
+  <w:abstractNum w:abstractNumId="7" w15:restartNumberingAfterBreak="0">
     <w:nsid w:val="55BB3FD5"/>
     <w:multiLevelType w:val="multilevel"/>
     <w:tmpl w:val="3AA8BF78"/>
@@ -2827,7 +3707,7 @@
       </w:rPr>
     </w:lvl>
   </w:abstractNum>
-  <w:abstractNum w:abstractNumId="7" w15:restartNumberingAfterBreak="0">
+  <w:abstractNum w:abstractNumId="8" w15:restartNumberingAfterBreak="0">
     <w:nsid w:val="728115AB"/>
     <w:multiLevelType w:val="multilevel"/>
     <w:tmpl w:val="FABEE650"/>
@@ -2992,13 +3872,16 @@
     <w:abstractNumId w:val="2"/>
   </w:num>
   <w:num w:numId="6" w16cid:durableId="1805154006">
-    <w:abstractNumId w:val="6"/>
+    <w:abstractNumId w:val="7"/>
   </w:num>
   <w:num w:numId="7" w16cid:durableId="343173620">
-    <w:abstractNumId w:val="7"/>
+    <w:abstractNumId w:val="8"/>
   </w:num>
   <w:num w:numId="8" w16cid:durableId="1895846248">
     <w:abstractNumId w:val="5"/>
+  </w:num>
+  <w:num w:numId="9" w16cid:durableId="1498570299">
+    <w:abstractNumId w:val="6"/>
   </w:num>
 </w:numbering>
 </file>
@@ -4828,7 +5711,7 @@
         <a:p>
           <a:r>
             <a:rPr lang="en-US"/>
-            <a:t>MediaPipe Hands</a:t>
+            <a:t>Hand landmark detector</a:t>
           </a:r>
         </a:p>
       </dgm:t>
@@ -4900,7 +5783,7 @@
         <a:p>
           <a:r>
             <a:rPr lang="en-US"/>
-            <a:t>MLP classification</a:t>
+            <a:t>Hand pose classification</a:t>
           </a:r>
         </a:p>
       </dgm:t>
@@ -5342,7 +6225,7 @@
           </a:pPr>
           <a:r>
             <a:rPr lang="en-US" sz="1100" kern="1200"/>
-            <a:t>MediaPipe Hands</a:t>
+            <a:t>Hand landmark detector</a:t>
           </a:r>
         </a:p>
       </dsp:txBody>
@@ -5502,7 +6385,7 @@
           </a:pPr>
           <a:r>
             <a:rPr lang="en-US" sz="1100" kern="1200"/>
-            <a:t>MLP classification</a:t>
+            <a:t>Hand pose classification</a:t>
           </a:r>
         </a:p>
       </dsp:txBody>

</xml_diff>

<commit_message>
Made a bunch of models and tweaked some graph making code in training evaluation
</commit_message>
<xml_diff>
--- a/report.docx
+++ b/report.docx
@@ -152,102 +152,6 @@
                 <w:iCs/>
               </w:rPr>
             </w:pPr>
-            <w:r>
-              <w:rPr>
-                <w:i/>
-                <w:iCs/>
-              </w:rPr>
-              <w:t>A concise summary covering:</w:t>
-            </w:r>
-          </w:p>
-          <w:p>
-            <w:pPr>
-              <w:numPr>
-                <w:ilvl w:val="0"/>
-                <w:numId w:val="2"/>
-              </w:numPr>
-              <w:jc w:val="both"/>
-              <w:rPr>
-                <w:i/>
-                <w:iCs/>
-              </w:rPr>
-            </w:pPr>
-            <w:r>
-              <w:rPr>
-                <w:i/>
-                <w:iCs/>
-              </w:rPr>
-              <w:t>The problem you address (e.g., NZSL gesture recognition).</w:t>
-            </w:r>
-          </w:p>
-          <w:p>
-            <w:pPr>
-              <w:numPr>
-                <w:ilvl w:val="0"/>
-                <w:numId w:val="2"/>
-              </w:numPr>
-              <w:jc w:val="both"/>
-              <w:rPr>
-                <w:i/>
-                <w:iCs/>
-              </w:rPr>
-            </w:pPr>
-            <w:r>
-              <w:rPr>
-                <w:i/>
-                <w:iCs/>
-              </w:rPr>
-              <w:t>Your approach (e.g., using MediaPipe and a neural network classifier).</w:t>
-            </w:r>
-          </w:p>
-          <w:p>
-            <w:pPr>
-              <w:numPr>
-                <w:ilvl w:val="0"/>
-                <w:numId w:val="2"/>
-              </w:numPr>
-              <w:jc w:val="both"/>
-              <w:rPr>
-                <w:i/>
-                <w:iCs/>
-              </w:rPr>
-            </w:pPr>
-            <w:r>
-              <w:rPr>
-                <w:i/>
-                <w:iCs/>
-              </w:rPr>
-              <w:t>Key results (accuracy, inference behavior).</w:t>
-            </w:r>
-          </w:p>
-          <w:p>
-            <w:pPr>
-              <w:numPr>
-                <w:ilvl w:val="0"/>
-                <w:numId w:val="2"/>
-              </w:numPr>
-              <w:jc w:val="both"/>
-              <w:rPr>
-                <w:i/>
-                <w:iCs/>
-              </w:rPr>
-            </w:pPr>
-            <w:r>
-              <w:rPr>
-                <w:i/>
-                <w:iCs/>
-              </w:rPr>
-              <w:t>Your main contribution (e.g., a live system for NZSL letter classification).</w:t>
-            </w:r>
-          </w:p>
-          <w:p>
-            <w:pPr>
-              <w:jc w:val="both"/>
-              <w:rPr>
-                <w:i/>
-                <w:iCs/>
-              </w:rPr>
-            </w:pPr>
           </w:p>
           <w:p>
             <w:pPr>
@@ -326,22 +230,22 @@
         <w:t>s</w:t>
       </w:r>
       <w:r>
-        <w:t xml:space="preserve"> one of New Zealand’s official languages, yet </w:t>
-      </w:r>
-      <w:r>
-        <w:t xml:space="preserve">digital tools that provide accessibility and </w:t>
-      </w:r>
-      <w:r>
-        <w:t xml:space="preserve">ease of </w:t>
-      </w:r>
-      <w:r>
-        <w:t>social</w:t>
-      </w:r>
-      <w:r>
-        <w:t xml:space="preserve"> integration</w:t>
-      </w:r>
-      <w:r>
-        <w:t xml:space="preserve"> remain limited. </w:t>
+        <w:t xml:space="preserve"> one of New Zealand’s </w:t>
+      </w:r>
+      <w:r>
+        <w:t xml:space="preserve">three </w:t>
+      </w:r>
+      <w:r>
+        <w:t xml:space="preserve">official languages, yet </w:t>
+      </w:r>
+      <w:r>
+        <w:t xml:space="preserve">digital tools that provide accessibility </w:t>
+      </w:r>
+      <w:r>
+        <w:t xml:space="preserve">to the language </w:t>
+      </w:r>
+      <w:r>
+        <w:t xml:space="preserve">remain limited. </w:t>
       </w:r>
       <w:r>
         <w:t xml:space="preserve">There is a </w:t>
@@ -404,6 +308,9 @@
         <w:t xml:space="preserve"> [1]</w:t>
       </w:r>
       <w:r>
+        <w:t>[2]</w:t>
+      </w:r>
+      <w:r>
         <w:t xml:space="preserve">. </w:t>
       </w:r>
       <w:r>
@@ -429,6 +336,9 @@
       </w:r>
       <w:r>
         <w:t xml:space="preserve">not being a written language. </w:t>
+      </w:r>
+      <w:r>
+        <w:t xml:space="preserve">This makes consistent, real-time classification a non-trivial task. </w:t>
       </w:r>
     </w:p>
     <w:p>
@@ -665,14 +575,24 @@
       <w:r>
         <w:t xml:space="preserve">Figure </w:t>
       </w:r>
-      <w:fldSimple w:instr=" SEQ Figure \* ARABIC ">
-        <w:r>
-          <w:rPr>
-            <w:noProof/>
-          </w:rPr>
-          <w:t>1</w:t>
-        </w:r>
-      </w:fldSimple>
+      <w:r>
+        <w:fldChar w:fldCharType="begin"/>
+      </w:r>
+      <w:r>
+        <w:instrText xml:space="preserve"> SEQ Figure \* ARABIC </w:instrText>
+      </w:r>
+      <w:r>
+        <w:fldChar w:fldCharType="separate"/>
+      </w:r>
+      <w:r>
+        <w:rPr>
+          <w:noProof/>
+        </w:rPr>
+        <w:t>1</w:t>
+      </w:r>
+      <w:r>
+        <w:fldChar w:fldCharType="end"/>
+      </w:r>
       <w:r>
         <w:t>. Classification of sign language word forms</w:t>
       </w:r>
@@ -685,7 +605,120 @@
         <w:jc w:val="both"/>
       </w:pPr>
       <w:r>
-        <w:t xml:space="preserve">This makes consistent, real-time classification a non-trivial task. </w:t>
+        <w:t xml:space="preserve">Previous efforts </w:t>
+      </w:r>
+      <w:r>
+        <w:t>for other sign languages like American Sign Language (ASL) and Chinese Sign Language (CSL)</w:t>
+      </w:r>
+      <w:r>
+        <w:t xml:space="preserve"> show a wide range of approaches and methodologies. For </w:t>
+      </w:r>
+      <w:r>
+        <w:t>example,</w:t>
+      </w:r>
+      <w:r>
+        <w:t xml:space="preserve"> </w:t>
+      </w:r>
+      <w:r>
+        <w:t xml:space="preserve">the use of Hough </w:t>
+      </w:r>
+      <w:r>
+        <w:t>transformations and CNNs</w:t>
+      </w:r>
+      <w:r>
+        <w:t xml:space="preserve"> </w:t>
+      </w:r>
+      <w:r>
+        <w:t>[</w:t>
+      </w:r>
+      <w:r>
+        <w:t>3</w:t>
+      </w:r>
+      <w:r>
+        <w:t>]</w:t>
+      </w:r>
+      <w:r>
+        <w:t>, the use of 3D hand tracking gloves [</w:t>
+      </w:r>
+      <w:r>
+        <w:t>4</w:t>
+      </w:r>
+      <w:r>
+        <w:t>]</w:t>
+      </w:r>
+      <w:r>
+        <w:t xml:space="preserve">, and </w:t>
+      </w:r>
+      <w:r>
+        <w:t>the use of various neural network models [</w:t>
+      </w:r>
+      <w:r>
+        <w:t>5</w:t>
+      </w:r>
+      <w:r>
+        <w:t>]</w:t>
+      </w:r>
+      <w:r>
+        <w:t>. Notably</w:t>
+      </w:r>
+      <w:r>
+        <w:t>,</w:t>
+      </w:r>
+      <w:r>
+        <w:t xml:space="preserve"> </w:t>
+      </w:r>
+      <w:r>
+        <w:t>camera</w:t>
+      </w:r>
+      <w:r>
+        <w:t>-</w:t>
+      </w:r>
+      <w:r>
+        <w:t>based</w:t>
+      </w:r>
+      <w:r>
+        <w:t xml:space="preserve"> </w:t>
+      </w:r>
+      <w:r>
+        <w:t xml:space="preserve">methods </w:t>
+      </w:r>
+      <w:r>
+        <w:t xml:space="preserve">in </w:t>
+      </w:r>
+      <w:r>
+        <w:t xml:space="preserve">papers reviewed in [1], all </w:t>
+      </w:r>
+      <w:r>
+        <w:t>focus on single hand signs</w:t>
+      </w:r>
+      <w:r>
+        <w:t xml:space="preserve">. </w:t>
+      </w:r>
+      <w:r>
+        <w:t xml:space="preserve"> </w:t>
+      </w:r>
+      <w:r>
+        <w:t xml:space="preserve">This poses a challenge for NZSL which has a </w:t>
+      </w:r>
+      <w:r>
+        <w:t xml:space="preserve">high amount of </w:t>
+      </w:r>
+      <w:proofErr w:type="gramStart"/>
+      <w:r>
+        <w:t>two handed</w:t>
+      </w:r>
+      <w:proofErr w:type="gramEnd"/>
+      <w:r>
+        <w:t xml:space="preserve"> signs</w:t>
+      </w:r>
+      <w:r>
+        <w:t xml:space="preserve"> compared to </w:t>
+      </w:r>
+      <w:r>
+        <w:t>more mainstream sign languages like ASL</w:t>
+      </w:r>
+      <w:r>
+        <w:t xml:space="preserve">. </w:t>
       </w:r>
     </w:p>
     <w:p>
@@ -693,223 +726,178 @@
         <w:jc w:val="both"/>
       </w:pPr>
       <w:r>
-        <w:t xml:space="preserve">Previous efforts </w:t>
-      </w:r>
-      <w:r>
-        <w:t>for other sign languages like American Sign Language (ASL) and Chinese Sign Language (CSL)</w:t>
-      </w:r>
-      <w:r>
-        <w:t xml:space="preserve"> show a wide </w:t>
-      </w:r>
-      <w:r>
-        <w:t xml:space="preserve">range of approaches and methodologies. For </w:t>
-      </w:r>
-      <w:r>
-        <w:t>example,</w:t>
+        <w:t xml:space="preserve">Presented is a complete pipeline </w:t>
+      </w:r>
+      <w:r>
+        <w:t xml:space="preserve">including </w:t>
+      </w:r>
+      <w:r>
+        <w:t xml:space="preserve">data gathering, training and evaluation with additional scripts </w:t>
+      </w:r>
+      <w:r>
+        <w:t xml:space="preserve">for evaluating training data balance and </w:t>
+      </w:r>
+      <w:r>
+        <w:t>correcting camera lens distortion</w:t>
+      </w:r>
+      <w:r>
+        <w:t xml:space="preserve">. </w:t>
+      </w:r>
+      <w:r>
+        <w:t xml:space="preserve">The current </w:t>
+      </w:r>
+      <w:r>
+        <w:t>method</w:t>
       </w:r>
       <w:r>
         <w:t xml:space="preserve"> </w:t>
       </w:r>
       <w:r>
-        <w:t>the use of Hough transformations and CNNs</w:t>
+        <w:t>detect</w:t>
+      </w:r>
+      <w:r>
+        <w:t>s</w:t>
+      </w:r>
+      <w:r>
+        <w:t xml:space="preserve"> one or two handed static </w:t>
+      </w:r>
+      <w:r>
+        <w:t>manual signs</w:t>
+      </w:r>
+      <w:r>
+        <w:t>. This is done</w:t>
+      </w:r>
+      <w:r>
+        <w:t xml:space="preserve"> using </w:t>
+      </w:r>
+      <w:r>
+        <w:t xml:space="preserve">MediaPipe to generate hand landmarks, and then a multilayer </w:t>
+      </w:r>
+      <w:proofErr w:type="gramStart"/>
+      <w:r>
+        <w:t>perceptron</w:t>
+      </w:r>
+      <w:proofErr w:type="gramEnd"/>
+      <w:r>
+        <w:t xml:space="preserve"> (MLP) network to classify the hand pose</w:t>
+      </w:r>
+      <w:r>
+        <w:t>.</w:t>
       </w:r>
       <w:r>
         <w:t xml:space="preserve"> </w:t>
       </w:r>
       <w:r>
-        <w:t>[2]</w:t>
-      </w:r>
-      <w:r>
-        <w:t>, the use of 3D hand tracking gloves [</w:t>
-      </w:r>
-      <w:r>
-        <w:t>3</w:t>
-      </w:r>
-      <w:r>
-        <w:t>]</w:t>
-      </w:r>
-      <w:r>
-        <w:t xml:space="preserve">, and </w:t>
-      </w:r>
-      <w:r>
-        <w:t>the use of various neural network models [</w:t>
-      </w:r>
-      <w:r>
-        <w:t>4</w:t>
-      </w:r>
-      <w:r>
-        <w:t>]</w:t>
-      </w:r>
-      <w:r>
-        <w:t>. Notably</w:t>
+        <w:t xml:space="preserve">The </w:t>
+      </w:r>
+      <w:r>
+        <w:t>method</w:t>
+      </w:r>
+      <w:r>
+        <w:t xml:space="preserve"> is evaluated on validation data </w:t>
+      </w:r>
+      <w:r>
+        <w:t>and real time webcam input</w:t>
       </w:r>
       <w:r>
         <w:t>,</w:t>
       </w:r>
       <w:r>
-        <w:t xml:space="preserve"> </w:t>
-      </w:r>
-      <w:r>
-        <w:t>camera-based</w:t>
-      </w:r>
-      <w:r>
-        <w:t xml:space="preserve"> </w:t>
-      </w:r>
-      <w:r>
-        <w:t xml:space="preserve">methods </w:t>
-      </w:r>
-      <w:r>
-        <w:t xml:space="preserve">in </w:t>
-      </w:r>
-      <w:r>
-        <w:t xml:space="preserve">papers reviewed in [1], all </w:t>
-      </w:r>
-      <w:r>
-        <w:t>focus on single hand signs</w:t>
-      </w:r>
-      <w:r>
-        <w:t xml:space="preserve">. </w:t>
-      </w:r>
-      <w:r>
-        <w:t xml:space="preserve"> </w:t>
-      </w:r>
-      <w:r>
-        <w:t xml:space="preserve">This poses a challenge for NZSL which has a </w:t>
-      </w:r>
-      <w:r>
-        <w:t xml:space="preserve">high amount of </w:t>
-      </w:r>
-      <w:proofErr w:type="gramStart"/>
-      <w:r>
-        <w:t>two handed</w:t>
-      </w:r>
-      <w:proofErr w:type="gramEnd"/>
-      <w:r>
-        <w:t xml:space="preserve"> signs</w:t>
-      </w:r>
-      <w:r>
-        <w:t xml:space="preserve">. </w:t>
+        <w:t xml:space="preserve"> showing high accuracy in controlled environments and highlighting some key </w:t>
+      </w:r>
+      <w:r>
+        <w:t xml:space="preserve">limitations. </w:t>
       </w:r>
     </w:p>
     <w:p>
       <w:pPr>
+        <w:pStyle w:val="Heading1"/>
         <w:jc w:val="both"/>
       </w:pPr>
       <w:r>
-        <w:t xml:space="preserve">Presented is a complete pipeline </w:t>
-      </w:r>
-      <w:r>
-        <w:t xml:space="preserve">including </w:t>
-      </w:r>
-      <w:r>
-        <w:t xml:space="preserve">data gathering, training and evaluation with additional scripts </w:t>
-      </w:r>
-      <w:r>
-        <w:t xml:space="preserve">for evaluating training data balance and </w:t>
-      </w:r>
-      <w:r>
-        <w:t>correcting camera lens distortion</w:t>
-      </w:r>
-      <w:r>
-        <w:t xml:space="preserve">. </w:t>
-      </w:r>
-      <w:r>
-        <w:t xml:space="preserve">The current system </w:t>
-      </w:r>
-      <w:r>
-        <w:t>detect</w:t>
-      </w:r>
-      <w:r>
-        <w:t>s</w:t>
-      </w:r>
-      <w:r>
-        <w:t xml:space="preserve"> one or two handed static </w:t>
-      </w:r>
-      <w:r>
-        <w:t>manual signs</w:t>
-      </w:r>
-      <w:r>
-        <w:t xml:space="preserve"> using </w:t>
-      </w:r>
-      <w:r>
-        <w:t xml:space="preserve">MediaPipe to generate hand landmarks, and then a multilayer </w:t>
-      </w:r>
-      <w:proofErr w:type="gramStart"/>
-      <w:r>
-        <w:t>perceptron</w:t>
-      </w:r>
-      <w:proofErr w:type="gramEnd"/>
-      <w:r>
-        <w:t xml:space="preserve"> (MLP) network to classify the hand pose</w:t>
-      </w:r>
-      <w:r>
-        <w:t>.</w:t>
-      </w:r>
-      <w:r>
-        <w:t xml:space="preserve"> </w:t>
-      </w:r>
-      <w:r>
-        <w:t xml:space="preserve">The system is evaluated on validation data </w:t>
-      </w:r>
-      <w:r>
-        <w:t>and real time webcam input</w:t>
-      </w:r>
-      <w:r>
-        <w:t>,</w:t>
-      </w:r>
-      <w:r>
-        <w:t xml:space="preserve"> showing high accuracy in controlled environments and highlighting some key </w:t>
-      </w:r>
-      <w:r>
-        <w:t xml:space="preserve">limitations. </w:t>
+        <w:t>Methodology</w:t>
       </w:r>
     </w:p>
     <w:p>
       <w:pPr>
-        <w:pStyle w:val="Heading1"/>
-        <w:jc w:val="both"/>
-      </w:pPr>
-      <w:r>
-        <w:t>Methodology</w:t>
+        <w:pStyle w:val="Heading2"/>
+      </w:pPr>
+      <w:r>
+        <w:t>Environment</w:t>
       </w:r>
     </w:p>
     <w:p>
       <w:pPr>
-        <w:pStyle w:val="Heading2"/>
-      </w:pPr>
-      <w:r>
-        <w:t>Environment</w:t>
+        <w:jc w:val="both"/>
+      </w:pPr>
+      <w:r>
+        <w:t>Table 1 lists the development environment used</w:t>
+      </w:r>
+      <w:r>
+        <w:t>.</w:t>
+      </w:r>
+      <w:r>
+        <w:t xml:space="preserve"> Only the key python modules are specified for simplicity</w:t>
+      </w:r>
+      <w:r>
+        <w:t>. The full project can be found on GitHub [</w:t>
+      </w:r>
+      <w:r>
+        <w:t>6</w:t>
+      </w:r>
+      <w:r>
+        <w:t>]</w:t>
+      </w:r>
+      <w:r>
+        <w:t>.</w:t>
       </w:r>
     </w:p>
     <w:p>
       <w:pPr>
-        <w:jc w:val="both"/>
-      </w:pPr>
-      <w:r>
-        <w:t>Table 1 lists the development environment used for this project</w:t>
-      </w:r>
-      <w:r>
-        <w:t>.</w:t>
-      </w:r>
-    </w:p>
-    <w:p>
-      <w:pPr>
         <w:pStyle w:val="Caption"/>
         <w:keepNext/>
       </w:pPr>
       <w:r>
         <w:t xml:space="preserve">Table </w:t>
       </w:r>
-      <w:fldSimple w:instr=" SEQ Table \* ARABIC ">
-        <w:r>
-          <w:rPr>
-            <w:noProof/>
-          </w:rPr>
-          <w:t>1</w:t>
-        </w:r>
-      </w:fldSimple>
-      <w:r>
-        <w:t>. Development environment for project</w:t>
+      <w:r>
+        <w:fldChar w:fldCharType="begin"/>
+      </w:r>
+      <w:r>
+        <w:instrText xml:space="preserve"> SEQ Table \* ARABIC </w:instrText>
+      </w:r>
+      <w:r>
+        <w:fldChar w:fldCharType="separate"/>
+      </w:r>
+      <w:r>
+        <w:rPr>
+          <w:noProof/>
+        </w:rPr>
+        <w:t>1</w:t>
+      </w:r>
+      <w:r>
+        <w:fldChar w:fldCharType="end"/>
+      </w:r>
+      <w:r>
+        <w:t xml:space="preserve">. </w:t>
+      </w:r>
+      <w:r>
+        <w:t>E</w:t>
+      </w:r>
+      <w:r>
+        <w:t xml:space="preserve">nvironment </w:t>
+      </w:r>
+      <w:r>
+        <w:t xml:space="preserve">used </w:t>
+      </w:r>
+      <w:r>
+        <w:t xml:space="preserve">in </w:t>
+      </w:r>
+      <w:r>
+        <w:t>pipeline</w:t>
+      </w:r>
+      <w:r>
+        <w:t xml:space="preserve"> development</w:t>
       </w:r>
     </w:p>
     <w:tbl>
@@ -929,7 +917,7 @@
           </w:tcPr>
           <w:p>
             <w:r>
-              <w:t>Part</w:t>
+              <w:t>Component</w:t>
             </w:r>
           </w:p>
         </w:tc>
@@ -939,7 +927,7 @@
           </w:tcPr>
           <w:p>
             <w:r>
-              <w:t>Detail</w:t>
+              <w:t>Description</w:t>
             </w:r>
           </w:p>
         </w:tc>
@@ -983,7 +971,10 @@
           </w:tcPr>
           <w:p>
             <w:r>
-              <w:t xml:space="preserve">Built in 1080p </w:t>
+              <w:t>Built-in</w:t>
+            </w:r>
+            <w:r>
+              <w:t xml:space="preserve"> 1080p </w:t>
             </w:r>
             <w:r>
               <w:t>webcam</w:t>
@@ -1124,20 +1115,6 @@
           </w:p>
         </w:tc>
       </w:tr>
-      <w:tr>
-        <w:tc>
-          <w:tcPr>
-            <w:tcW w:w="2425" w:type="dxa"/>
-          </w:tcPr>
-          <w:p/>
-        </w:tc>
-        <w:tc>
-          <w:tcPr>
-            <w:tcW w:w="1885" w:type="dxa"/>
-          </w:tcPr>
-          <w:p/>
-        </w:tc>
-      </w:tr>
     </w:tbl>
     <w:p/>
     <w:p>
@@ -1195,14 +1172,24 @@
       <w:r>
         <w:t xml:space="preserve">Figure </w:t>
       </w:r>
-      <w:fldSimple w:instr=" SEQ Figure \* ARABIC ">
-        <w:r>
-          <w:rPr>
-            <w:noProof/>
-          </w:rPr>
-          <w:t>2</w:t>
-        </w:r>
-      </w:fldSimple>
+      <w:r>
+        <w:fldChar w:fldCharType="begin"/>
+      </w:r>
+      <w:r>
+        <w:instrText xml:space="preserve"> SEQ Figure \* ARABIC </w:instrText>
+      </w:r>
+      <w:r>
+        <w:fldChar w:fldCharType="separate"/>
+      </w:r>
+      <w:r>
+        <w:rPr>
+          <w:noProof/>
+        </w:rPr>
+        <w:t>2</w:t>
+      </w:r>
+      <w:r>
+        <w:fldChar w:fldCharType="end"/>
+      </w:r>
       <w:r>
         <w:t xml:space="preserve">. Flow of </w:t>
       </w:r>
@@ -1238,6 +1225,7 @@
       <w:r>
         <w:t xml:space="preserve">the lens distortion is corrected for using </w:t>
       </w:r>
+      <w:commentRangeStart w:id="0"/>
       <w:proofErr w:type="spellStart"/>
       <w:r>
         <w:t>OpenCVs</w:t>
@@ -1246,19 +1234,24 @@
       <w:r>
         <w:t xml:space="preserve"> </w:t>
       </w:r>
-      <w:proofErr w:type="gramStart"/>
       <w:r>
         <w:t>undistort</w:t>
       </w:r>
       <w:r>
-        <w:t>(</w:t>
-      </w:r>
-      <w:proofErr w:type="gramEnd"/>
-      <w:r>
-        <w:t>)</w:t>
-      </w:r>
-      <w:r>
-        <w:t xml:space="preserve"> function</w:t>
+        <w:t>()</w:t>
+      </w:r>
+      <w:r>
+        <w:t xml:space="preserve"> </w:t>
+      </w:r>
+      <w:commentRangeEnd w:id="0"/>
+      <w:r>
+        <w:rPr>
+          <w:rStyle w:val="CommentReference"/>
+        </w:rPr>
+        <w:commentReference w:id="0"/>
+      </w:r>
+      <w:r>
+        <w:t>function</w:t>
       </w:r>
       <w:r>
         <w:t xml:space="preserve"> and a precalibrated </w:t>
@@ -1273,21 +1266,13 @@
         <w:t>. The</w:t>
       </w:r>
       <w:r>
-        <w:t xml:space="preserve"> distortion </w:t>
-      </w:r>
-      <w:proofErr w:type="gramStart"/>
-      <w:r>
-        <w:t xml:space="preserve">matrix </w:t>
+        <w:t xml:space="preserve"> distortion matrix </w:t>
       </w:r>
       <w:r>
         <w:t xml:space="preserve"> </w:t>
       </w:r>
       <w:r>
-        <w:t>is</w:t>
-      </w:r>
-      <w:proofErr w:type="gramEnd"/>
-      <w:r>
-        <w:t xml:space="preserve"> calculated </w:t>
+        <w:t xml:space="preserve">is calculated </w:t>
       </w:r>
       <w:r>
         <w:t xml:space="preserve">from a reference </w:t>
@@ -1307,13 +1292,25 @@
         <w:jc w:val="both"/>
       </w:pPr>
       <w:r>
-        <w:t xml:space="preserve">Google's MediaPipe Hands </w:t>
-      </w:r>
-      <w:r>
-        <w:t xml:space="preserve">[5] </w:t>
-      </w:r>
-      <w:r>
-        <w:t>library was selected</w:t>
+        <w:t>Google's MediaPipe Hands</w:t>
+      </w:r>
+      <w:r>
+        <w:t xml:space="preserve"> </w:t>
+      </w:r>
+      <w:r>
+        <w:t xml:space="preserve">library </w:t>
+      </w:r>
+      <w:r>
+        <w:t>[</w:t>
+      </w:r>
+      <w:r>
+        <w:t>7</w:t>
+      </w:r>
+      <w:r>
+        <w:t xml:space="preserve">] </w:t>
+      </w:r>
+      <w:r>
+        <w:t>was selected</w:t>
       </w:r>
       <w:r>
         <w:t xml:space="preserve"> for extracting landmark data</w:t>
@@ -1325,10 +1322,10 @@
         <w:t>d</w:t>
       </w:r>
       <w:r>
-        <w:t xml:space="preserve"> a lightweight, real-time hand-</w:t>
-      </w:r>
-      <w:r>
-        <w:t>tracking solution capable of detecting 21 landmarks per hand</w:t>
+        <w:t xml:space="preserve"> a lightweight, real-time hand-tracking solution capable of detecting 21 </w:t>
+      </w:r>
+      <w:r>
+        <w:t>landmarks per hand</w:t>
       </w:r>
       <w:r>
         <w:t xml:space="preserve">, Figure </w:t>
@@ -1388,7 +1385,7 @@
                     </pic:cNvPicPr>
                   </pic:nvPicPr>
                   <pic:blipFill>
-                    <a:blip r:embed="rId12" cstate="print">
+                    <a:blip r:embed="rId16" cstate="print">
                       <a:extLst>
                         <a:ext uri="{28A0092B-C50C-407E-A947-70E740481C1C}">
                           <a14:useLocalDpi xmlns:a14="http://schemas.microsoft.com/office/drawing/2010/main" val="0"/>
@@ -1431,14 +1428,24 @@
       <w:r>
         <w:t xml:space="preserve">Figure </w:t>
       </w:r>
-      <w:fldSimple w:instr=" SEQ Figure \* ARABIC ">
-        <w:r>
-          <w:rPr>
-            <w:noProof/>
-          </w:rPr>
-          <w:t>3</w:t>
-        </w:r>
-      </w:fldSimple>
+      <w:r>
+        <w:fldChar w:fldCharType="begin"/>
+      </w:r>
+      <w:r>
+        <w:instrText xml:space="preserve"> SEQ Figure \* ARABIC </w:instrText>
+      </w:r>
+      <w:r>
+        <w:fldChar w:fldCharType="separate"/>
+      </w:r>
+      <w:r>
+        <w:rPr>
+          <w:noProof/>
+        </w:rPr>
+        <w:t>3</w:t>
+      </w:r>
+      <w:r>
+        <w:fldChar w:fldCharType="end"/>
+      </w:r>
       <w:r>
         <w:t xml:space="preserve">. Indexed Landmarks </w:t>
       </w:r>
@@ -1460,7 +1467,13 @@
         <w:t xml:space="preserve">o ensure </w:t>
       </w:r>
       <w:r>
-        <w:t>the system is flexible and able to deal with different hand locations</w:t>
+        <w:t xml:space="preserve">the </w:t>
+      </w:r>
+      <w:r>
+        <w:t xml:space="preserve">proposed method </w:t>
+      </w:r>
+      <w:r>
+        <w:t>is flexible and able to deal with different hand locations</w:t>
       </w:r>
       <w:r>
         <w:t xml:space="preserve"> and </w:t>
@@ -1484,13 +1497,7 @@
         <w:t>,</w:t>
       </w:r>
       <w:r>
-        <w:t xml:space="preserve"> </w:t>
-      </w:r>
-      <w:r>
-        <w:br/>
-      </w:r>
-      <w:r>
-        <w:t>Figure 4.</w:t>
+        <w:t xml:space="preserve"> Figure 4.</w:t>
       </w:r>
     </w:p>
     <w:p>
@@ -1519,7 +1526,7 @@
                     <pic:cNvPicPr/>
                   </pic:nvPicPr>
                   <pic:blipFill>
-                    <a:blip r:embed="rId13"/>
+                    <a:blip r:embed="rId17"/>
                     <a:stretch>
                       <a:fillRect/>
                     </a:stretch>
@@ -1548,14 +1555,24 @@
       <w:r>
         <w:t xml:space="preserve">Figure </w:t>
       </w:r>
-      <w:fldSimple w:instr=" SEQ Figure \* ARABIC ">
-        <w:r>
-          <w:rPr>
-            <w:noProof/>
-          </w:rPr>
-          <w:t>4</w:t>
-        </w:r>
-      </w:fldSimple>
+      <w:r>
+        <w:fldChar w:fldCharType="begin"/>
+      </w:r>
+      <w:r>
+        <w:instrText xml:space="preserve"> SEQ Figure \* ARABIC </w:instrText>
+      </w:r>
+      <w:r>
+        <w:fldChar w:fldCharType="separate"/>
+      </w:r>
+      <w:r>
+        <w:rPr>
+          <w:noProof/>
+        </w:rPr>
+        <w:t>4</w:t>
+      </w:r>
+      <w:r>
+        <w:fldChar w:fldCharType="end"/>
+      </w:r>
       <w:r>
         <w:t xml:space="preserve">. Side by side comparison of </w:t>
       </w:r>
@@ -1653,13 +1670,8 @@
         <w:t xml:space="preserve">, storing </w:t>
       </w:r>
       <w:proofErr w:type="spellStart"/>
-      <w:proofErr w:type="gramStart"/>
-      <w:r>
-        <w:t>x,y</w:t>
-      </w:r>
-      <w:proofErr w:type="gramEnd"/>
-      <w:r>
-        <w:t>,z</w:t>
+      <w:r>
+        <w:t>x,y,z</w:t>
       </w:r>
       <w:proofErr w:type="spellEnd"/>
       <w:r>
@@ -1783,13 +1795,7 @@
         <w:jc w:val="both"/>
       </w:pPr>
       <w:r>
-        <w:t xml:space="preserve">The output layer applies the Softmax activation to produce a class probability </w:t>
-      </w:r>
-      <w:r>
-        <w:t>distribution. The class with the highest probability is selected and displayed in the interface.</w:t>
-      </w:r>
-      <w:r>
-        <w:t xml:space="preserve"> </w:t>
+        <w:t xml:space="preserve">The output layer applies the Softmax activation to produce a class probability distribution. </w:t>
       </w:r>
     </w:p>
     <w:p>
@@ -1808,13 +1814,23 @@
         <w:jc w:val="both"/>
       </w:pPr>
       <w:r>
-        <w:t>Due to the absence of publicly available datasets specific to New Zealand Sign Language (NZSL), a custom data collection tool was developed. This tool captures hand pose data using the same inference pipeline and saves the normalized landmarks from each detected frame as individual .</w:t>
+        <w:t xml:space="preserve">Due to </w:t>
+      </w:r>
+      <w:proofErr w:type="gramStart"/>
+      <w:r>
+        <w:t>an</w:t>
+      </w:r>
+      <w:proofErr w:type="gramEnd"/>
+      <w:r>
+        <w:t xml:space="preserve"> absence of publicly available datasets specific to NZSL, a custom data collection tool was developed. This tool captures hand pose data and saves the normalized landmarks from each detected frame as individual .</w:t>
       </w:r>
       <w:proofErr w:type="spellStart"/>
+      <w:proofErr w:type="gramStart"/>
       <w:r>
         <w:t>json</w:t>
       </w:r>
       <w:proofErr w:type="spellEnd"/>
+      <w:proofErr w:type="gramEnd"/>
       <w:r>
         <w:t xml:space="preserve"> files.</w:t>
       </w:r>
@@ -1824,72 +1840,136 @@
         <w:jc w:val="both"/>
       </w:pPr>
       <w:r>
-        <w:t>A total of 4,400 labeled samples were collected, each containing normalized coordinates of 21 landmarks per hand, along with a label and timestamp. The data format for each entry is shown below:</w:t>
+        <w:t>A total of 4,</w:t>
+      </w:r>
+      <w:r>
+        <w:t>5</w:t>
+      </w:r>
+      <w:r>
+        <w:t xml:space="preserve">00 labeled samples were collected, each containing normalized coordinates of 21 landmarks per hand, along with a label and timestamp. The data </w:t>
+      </w:r>
+      <w:r>
+        <w:t xml:space="preserve">was stored in </w:t>
+      </w:r>
+      <w:proofErr w:type="spellStart"/>
+      <w:r>
+        <w:t>json</w:t>
+      </w:r>
+      <w:proofErr w:type="spellEnd"/>
+      <w:r>
+        <w:t xml:space="preserve"> files for ease of loading and storage of additional metadata. </w:t>
+      </w:r>
+      <w:r>
+        <w:t xml:space="preserve">The </w:t>
+      </w:r>
+      <w:r>
+        <w:t xml:space="preserve">data set includes </w:t>
+      </w:r>
+      <w:r>
+        <w:t xml:space="preserve">labels for </w:t>
+      </w:r>
+      <w:r>
+        <w:t>the</w:t>
+      </w:r>
+      <w:r>
+        <w:t xml:space="preserve"> alphabet letter</w:t>
+      </w:r>
+      <w:r>
+        <w:t xml:space="preserve"> signs</w:t>
+      </w:r>
+      <w:r>
+        <w:t>: A,E,I,O,</w:t>
+      </w:r>
+      <w:r>
+        <w:t>C,</w:t>
+      </w:r>
+      <w:r>
+        <w:t>M, and N</w:t>
+      </w:r>
+      <w:r>
+        <w:t>.</w:t>
+      </w:r>
+      <w:r>
+        <w:t xml:space="preserve"> Additionally </w:t>
+      </w:r>
+      <w:r>
+        <w:t>there is a label</w:t>
+      </w:r>
+      <w:r>
+        <w:t xml:space="preserve"> for </w:t>
+      </w:r>
+      <w:r>
+        <w:t>‘</w:t>
+      </w:r>
+      <w:r>
+        <w:t>no pose</w:t>
+      </w:r>
+      <w:r>
+        <w:t>’ which</w:t>
+      </w:r>
+      <w:r>
+        <w:t xml:space="preserve"> was saved under ‘Z’ and is displayed as Null Pose</w:t>
+      </w:r>
+      <w:r>
+        <w:t xml:space="preserve">. </w:t>
+      </w:r>
+      <w:r>
+        <w:t xml:space="preserve">This </w:t>
+      </w:r>
+      <w:r>
+        <w:t xml:space="preserve">selection of classes </w:t>
+      </w:r>
+      <w:r>
+        <w:t>includes a mix of single hand signs,</w:t>
+      </w:r>
+      <w:r>
+        <w:t xml:space="preserve"> overlapping hand</w:t>
+      </w:r>
+      <w:r>
+        <w:t xml:space="preserve"> </w:t>
+      </w:r>
+      <w:r>
+        <w:t>signs, and highly similar hand shape signs. Th</w:t>
+      </w:r>
+      <w:r>
+        <w:t xml:space="preserve">ese letters were chosen to best evaluate the </w:t>
+      </w:r>
+      <w:proofErr w:type="gramStart"/>
+      <w:r>
+        <w:t>models</w:t>
+      </w:r>
+      <w:proofErr w:type="gramEnd"/>
+      <w:r>
+        <w:t xml:space="preserve"> flexibility and </w:t>
+      </w:r>
+      <w:r>
+        <w:t>precision</w:t>
+      </w:r>
+      <w:r>
+        <w:t xml:space="preserve"> in distinguishing </w:t>
+      </w:r>
+      <w:r>
+        <w:t xml:space="preserve">hand shapes. </w:t>
       </w:r>
     </w:p>
     <w:p>
-      <w:r>
-        <w:t>{</w:t>
-      </w:r>
-      <w:r>
-        <w:br/>
-        <w:t xml:space="preserve">  "label": "A", </w:t>
-      </w:r>
-      <w:r>
-        <w:br/>
-        <w:t xml:space="preserve">  "left": [[x</w:t>
-      </w:r>
-      <w:proofErr w:type="gramStart"/>
-      <w:r>
-        <w:t>0,y0,z</w:t>
-      </w:r>
-      <w:proofErr w:type="gramEnd"/>
-      <w:r>
-        <w:t>0], ..., [x</w:t>
-      </w:r>
-      <w:proofErr w:type="gramStart"/>
-      <w:r>
-        <w:t>20,y20,z</w:t>
-      </w:r>
-      <w:proofErr w:type="gramEnd"/>
-      <w:r>
-        <w:t xml:space="preserve">20]], </w:t>
-      </w:r>
-      <w:r>
-        <w:br/>
-        <w:t xml:space="preserve">  "right": [[x</w:t>
-      </w:r>
-      <w:proofErr w:type="gramStart"/>
-      <w:r>
-        <w:t>0,y0,z</w:t>
-      </w:r>
-      <w:proofErr w:type="gramEnd"/>
-      <w:r>
-        <w:t>0], ..., [x</w:t>
-      </w:r>
-      <w:proofErr w:type="gramStart"/>
-      <w:r>
-        <w:t>20,y20,z</w:t>
-      </w:r>
-      <w:proofErr w:type="gramEnd"/>
-      <w:r>
-        <w:t xml:space="preserve">20]], </w:t>
-      </w:r>
-      <w:r>
-        <w:br/>
-        <w:t xml:space="preserve">  "timestamp": 123456789</w:t>
-      </w:r>
-      <w:r>
-        <w:br/>
-        <w:t>}</w:t>
-      </w:r>
-    </w:p>
-    <w:p>
       <w:pPr>
         <w:jc w:val="both"/>
       </w:pPr>
       <w:r>
-        <w:t xml:space="preserve">To mitigate class imbalance—which can bias the classifier—an approximately uniform distribution across all classes was targeted during data gathering. The final class distribution is shown in </w:t>
+        <w:t>To mitigate class imbalance</w:t>
+      </w:r>
+      <w:r>
+        <w:t xml:space="preserve">, </w:t>
+      </w:r>
+      <w:r>
+        <w:t xml:space="preserve">which can bias the </w:t>
+      </w:r>
+      <w:r>
+        <w:t xml:space="preserve">model, </w:t>
+      </w:r>
+      <w:r>
+        <w:t xml:space="preserve">an approximately uniform distribution across all classes was targeted during data gathering. The final class distribution is shown in </w:t>
       </w:r>
       <w:r>
         <w:br/>
@@ -1923,7 +2003,7 @@
                     <pic:cNvPicPr/>
                   </pic:nvPicPr>
                   <pic:blipFill>
-                    <a:blip r:embed="rId14">
+                    <a:blip r:embed="rId18">
                       <a:extLst>
                         <a:ext uri="{28A0092B-C50C-407E-A947-70E740481C1C}">
                           <a14:useLocalDpi xmlns:a14="http://schemas.microsoft.com/office/drawing/2010/main" val="0"/>
@@ -1958,14 +2038,24 @@
       <w:r>
         <w:t xml:space="preserve">Figure </w:t>
       </w:r>
-      <w:fldSimple w:instr=" SEQ Figure \* ARABIC ">
-        <w:r>
-          <w:rPr>
-            <w:noProof/>
-          </w:rPr>
-          <w:t>5</w:t>
-        </w:r>
-      </w:fldSimple>
+      <w:r>
+        <w:fldChar w:fldCharType="begin"/>
+      </w:r>
+      <w:r>
+        <w:instrText xml:space="preserve"> SEQ Figure \* ARABIC </w:instrText>
+      </w:r>
+      <w:r>
+        <w:fldChar w:fldCharType="separate"/>
+      </w:r>
+      <w:r>
+        <w:rPr>
+          <w:noProof/>
+        </w:rPr>
+        <w:t>5</w:t>
+      </w:r>
+      <w:r>
+        <w:fldChar w:fldCharType="end"/>
+      </w:r>
       <w:r>
         <w:t>. Frequency histogram of label</w:t>
       </w:r>
@@ -1984,7 +2074,16 @@
         <w:jc w:val="both"/>
       </w:pPr>
       <w:r>
-        <w:t xml:space="preserve">To ensure low false positive rates from the model, a large amount of </w:t>
+        <w:t>To ensure low false positive rates</w:t>
+      </w:r>
+      <w:r>
+        <w:t xml:space="preserve"> </w:t>
+      </w:r>
+      <w:r>
+        <w:t>on the trained classes</w:t>
+      </w:r>
+      <w:r>
+        <w:t xml:space="preserve"> from the model, a large amount of </w:t>
       </w:r>
       <w:r>
         <w:t>n</w:t>
@@ -2004,56 +2103,54 @@
       <w:r>
         <w:t xml:space="preserve"> </w:t>
       </w:r>
+      <w:r>
+        <w:t>was</w:t>
+      </w:r>
+      <w:r>
+        <w:t xml:space="preserve"> needed. </w:t>
+      </w:r>
+      <w:r>
+        <w:t>These samples were critical for distinguishing between intentional sign poses and idle hand positions</w:t>
+      </w:r>
+      <w:r>
+        <w:t xml:space="preserve">. </w:t>
+      </w:r>
+      <w:r>
+        <w:t xml:space="preserve">The null pose </w:t>
+      </w:r>
+      <w:r>
+        <w:t>training data</w:t>
+      </w:r>
+      <w:r>
+        <w:t xml:space="preserve"> causes d</w:t>
+      </w:r>
+      <w:r>
+        <w:t>ense</w:t>
+      </w:r>
+      <w:r>
+        <w:t>r</w:t>
+      </w:r>
+      <w:r>
+        <w:t xml:space="preserve"> </w:t>
+      </w:r>
+      <w:r>
+        <w:t>feature map</w:t>
+      </w:r>
+      <w:r>
+        <w:t>s</w:t>
+      </w:r>
+      <w:r>
+        <w:t xml:space="preserve"> </w:t>
+      </w:r>
       <w:proofErr w:type="gramStart"/>
       <w:r>
-        <w:t>were</w:t>
+        <w:t>giv</w:t>
+      </w:r>
+      <w:r>
+        <w:t>ing</w:t>
       </w:r>
       <w:proofErr w:type="gramEnd"/>
       <w:r>
-        <w:t xml:space="preserve"> needed. </w:t>
-      </w:r>
-      <w:r>
-        <w:t>These samples were critical for distinguishing between intentional sign poses and idle hand positions</w:t>
-      </w:r>
-      <w:r>
-        <w:t xml:space="preserve">. </w:t>
-      </w:r>
-      <w:r>
-        <w:t xml:space="preserve">The null pose </w:t>
-      </w:r>
-      <w:r>
-        <w:t>training data</w:t>
-      </w:r>
-      <w:r>
-        <w:t xml:space="preserve"> causes d</w:t>
-      </w:r>
-      <w:r>
-        <w:t>ense</w:t>
-      </w:r>
-      <w:r>
-        <w:t>r</w:t>
-      </w:r>
-      <w:r>
-        <w:t xml:space="preserve"> </w:t>
-      </w:r>
-      <w:r>
-        <w:t>feature map</w:t>
-      </w:r>
-      <w:r>
-        <w:t>s</w:t>
-      </w:r>
-      <w:r>
-        <w:t xml:space="preserve"> </w:t>
-      </w:r>
-      <w:proofErr w:type="gramStart"/>
-      <w:r>
-        <w:t>giv</w:t>
-      </w:r>
-      <w:r>
-        <w:t>ing</w:t>
-      </w:r>
-      <w:proofErr w:type="gramEnd"/>
-      <w:r>
         <w:t xml:space="preserve"> rise to </w:t>
       </w:r>
       <w:r>
@@ -2066,18 +2163,10 @@
         <w:t>,</w:t>
       </w:r>
       <w:r>
-        <w:t xml:space="preserve"> </w:t>
-      </w:r>
-      <w:proofErr w:type="gramStart"/>
-      <w:r>
-        <w:t xml:space="preserve">as </w:t>
-      </w:r>
-      <w:r>
-        <w:t xml:space="preserve"> illustrated</w:t>
-      </w:r>
-      <w:proofErr w:type="gramEnd"/>
-      <w:r>
-        <w:t xml:space="preserve"> by Figure 6.</w:t>
+        <w:t xml:space="preserve"> as </w:t>
+      </w:r>
+      <w:r>
+        <w:t xml:space="preserve"> illustrated by Figure 6.</w:t>
       </w:r>
       <w:r>
         <w:t xml:space="preserve"> </w:t>
@@ -2108,7 +2197,7 @@
                     <pic:cNvPicPr/>
                   </pic:nvPicPr>
                   <pic:blipFill>
-                    <a:blip r:embed="rId15" cstate="print">
+                    <a:blip r:embed="rId19" cstate="print">
                       <a:extLst>
                         <a:ext uri="{28A0092B-C50C-407E-A947-70E740481C1C}">
                           <a14:useLocalDpi xmlns:a14="http://schemas.microsoft.com/office/drawing/2010/main" val="0"/>
@@ -2138,18 +2227,29 @@
     <w:p>
       <w:pPr>
         <w:pStyle w:val="Caption"/>
+        <w:jc w:val="both"/>
       </w:pPr>
       <w:r>
         <w:t xml:space="preserve">Figure </w:t>
       </w:r>
-      <w:fldSimple w:instr=" SEQ Figure \* ARABIC ">
-        <w:r>
-          <w:rPr>
-            <w:noProof/>
-          </w:rPr>
-          <w:t>6</w:t>
-        </w:r>
-      </w:fldSimple>
+      <w:r>
+        <w:fldChar w:fldCharType="begin"/>
+      </w:r>
+      <w:r>
+        <w:instrText xml:space="preserve"> SEQ Figure \* ARABIC </w:instrText>
+      </w:r>
+      <w:r>
+        <w:fldChar w:fldCharType="separate"/>
+      </w:r>
+      <w:r>
+        <w:rPr>
+          <w:noProof/>
+        </w:rPr>
+        <w:t>6</w:t>
+      </w:r>
+      <w:r>
+        <w:fldChar w:fldCharType="end"/>
+      </w:r>
       <w:r>
         <w:t>.</w:t>
       </w:r>
@@ -2207,7 +2307,13 @@
         <w:t>, and Grey</w:t>
       </w:r>
       <w:r>
-        <w:t>) and the possible</w:t>
+        <w:t>) and</w:t>
+      </w:r>
+      <w:r>
+        <w:t xml:space="preserve"> </w:t>
+      </w:r>
+      <w:r>
+        <w:t xml:space="preserve"> possible</w:t>
       </w:r>
       <w:r>
         <w:t xml:space="preserve"> class boundaries </w:t>
@@ -2220,20 +2326,6 @@
       </w:r>
       <w:r>
         <w:t>.</w:t>
-      </w:r>
-      <w:r>
-        <w:t xml:space="preserve"> (Left - loose </w:t>
-      </w:r>
-      <w:proofErr w:type="gramStart"/>
-      <w:r>
-        <w:t>fit ,</w:t>
-      </w:r>
-      <w:proofErr w:type="gramEnd"/>
-      <w:r>
-        <w:t xml:space="preserve"> Right - Tight fit)</w:t>
-      </w:r>
-      <w:r>
-        <w:t xml:space="preserve"> </w:t>
       </w:r>
     </w:p>
     <w:p>
@@ -2254,10 +2346,10 @@
         <w:jc w:val="both"/>
       </w:pPr>
       <w:r>
-        <w:t xml:space="preserve">Of the full dataset, 80% of the samples were randomly allocated for training and </w:t>
-      </w:r>
-      <w:r>
-        <w:t>20% for validation. To increase the effective size and diversity of the training data, data augmentation techniques were applied. Each training sample was duplicated multiple times with slight variations, increasing the size of the training set by 300%. Augmentations included random translat</w:t>
+        <w:t xml:space="preserve">Of the full dataset, 80% of the samples were randomly allocated for training and 20% for validation. To increase the </w:t>
+      </w:r>
+      <w:r>
+        <w:t>effective size and diversity of the training data, data augmentation techniques were applied. Each training sample was duplicated multiple times with slight variations, increasing the size of the training set by 300%. Augmentations included random translat</w:t>
       </w:r>
       <w:r>
         <w:t xml:space="preserve">ions to </w:t>
@@ -2278,13 +2370,8 @@
         <w:t xml:space="preserve"> followed by the addition of Gaussian noise to the (</w:t>
       </w:r>
       <w:proofErr w:type="spellStart"/>
-      <w:proofErr w:type="gramStart"/>
-      <w:r>
-        <w:t>x,y</w:t>
-      </w:r>
-      <w:proofErr w:type="gramEnd"/>
-      <w:r>
-        <w:t>,z</w:t>
+      <w:r>
+        <w:t>x,y,z</w:t>
       </w:r>
       <w:proofErr w:type="spellEnd"/>
       <w:r>
@@ -2305,10 +2392,16 @@
         <w:t>a sparse categorical cross-entropy loss function</w:t>
       </w:r>
       <w:r>
+        <w:t xml:space="preserve"> (1)</w:t>
+      </w:r>
+      <w:r>
         <w:t>, a</w:t>
       </w:r>
       <w:r>
         <w:t xml:space="preserve"> batch size of 32, and the model was trained over 10 epochs. Training was conducted using TensorFlow/</w:t>
+      </w:r>
+      <w:r>
+        <w:t xml:space="preserve"> </w:t>
       </w:r>
       <w:proofErr w:type="spellStart"/>
       <w:r>
@@ -2321,531 +2414,382 @@
     </w:p>
     <w:p>
       <w:pPr>
-        <w:jc w:val="both"/>
-      </w:pPr>
-      <w:r>
-        <w:t>Early stopping and learning rate scheduling were considered during model development but ultimately not applied, as the model converged reliably within a small number of epochs without signs of instability.</w:t>
-      </w:r>
-    </w:p>
-    <w:p>
-      <w:r>
-        <w:t xml:space="preserve"> </w:t>
-      </w:r>
-      <w:r>
-        <w:br w:type="page"/>
-      </w:r>
-    </w:p>
-    <w:p>
-      <w:pPr>
-        <w:pStyle w:val="Heading1"/>
-      </w:pPr>
-      <w:r>
-        <w:lastRenderedPageBreak/>
-        <w:t>Results</w:t>
-      </w:r>
-    </w:p>
-    <w:p>
-      <w:pPr>
-        <w:jc w:val="both"/>
-      </w:pPr>
-      <w:r>
-        <w:t>Present:</w:t>
-      </w:r>
-    </w:p>
-    <w:p>
-      <w:pPr>
-        <w:numPr>
-          <w:ilvl w:val="0"/>
-          <w:numId w:val="6"/>
-        </w:numPr>
-        <w:jc w:val="both"/>
-      </w:pPr>
-      <w:r>
-        <w:t>Training/validation accuracy and loss plots.</w:t>
-      </w:r>
-    </w:p>
-    <w:p>
-      <w:pPr>
-        <w:numPr>
-          <w:ilvl w:val="0"/>
-          <w:numId w:val="6"/>
-        </w:numPr>
-        <w:jc w:val="both"/>
-      </w:pPr>
-      <w:r>
-        <w:t>Confusion matrices and per-class performance.</w:t>
-      </w:r>
-    </w:p>
-    <w:p>
-      <w:pPr>
-        <w:numPr>
-          <w:ilvl w:val="0"/>
-          <w:numId w:val="6"/>
-        </w:numPr>
-        <w:jc w:val="both"/>
-      </w:pPr>
-      <w:r>
-        <w:t>Comparison between different models (if evaluated).</w:t>
-      </w:r>
-    </w:p>
-    <w:p>
-      <w:pPr>
-        <w:numPr>
-          <w:ilvl w:val="0"/>
-          <w:numId w:val="6"/>
-        </w:numPr>
-        <w:jc w:val="both"/>
-      </w:pPr>
-      <w:r>
-        <w:t>Live inference performance and failure modes.</w:t>
-      </w:r>
-    </w:p>
-    <w:p>
-      <w:pPr>
-        <w:pStyle w:val="Heading1"/>
-        <w:jc w:val="both"/>
-      </w:pPr>
-      <w:r>
-        <w:t xml:space="preserve">Discussion </w:t>
-      </w:r>
-    </w:p>
-    <w:p>
-      <w:pPr>
-        <w:jc w:val="both"/>
-      </w:pPr>
-      <w:r>
-        <w:t>I</w:t>
-      </w:r>
-      <w:r>
-        <w:t>nterpret your findings:</w:t>
-      </w:r>
-    </w:p>
-    <w:p>
-      <w:pPr>
-        <w:numPr>
-          <w:ilvl w:val="0"/>
-          <w:numId w:val="7"/>
-        </w:numPr>
-        <w:jc w:val="both"/>
-      </w:pPr>
-      <w:r>
-        <w:t>Accuracy vs. generalization issues.</w:t>
-      </w:r>
-    </w:p>
-    <w:p>
-      <w:pPr>
-        <w:numPr>
-          <w:ilvl w:val="0"/>
-          <w:numId w:val="7"/>
-        </w:numPr>
-        <w:jc w:val="both"/>
-      </w:pPr>
-      <w:r>
-        <w:t>Effectiveness of augmentation and normalization.</w:t>
-      </w:r>
-    </w:p>
-    <w:p>
-      <w:pPr>
-        <w:numPr>
-          <w:ilvl w:val="0"/>
-          <w:numId w:val="7"/>
-        </w:numPr>
-        <w:jc w:val="both"/>
-      </w:pPr>
-      <w:r>
-        <w:t>Model overfitting or underfitting signs.</w:t>
-      </w:r>
-    </w:p>
-    <w:p>
-      <w:pPr>
-        <w:numPr>
-          <w:ilvl w:val="0"/>
-          <w:numId w:val="7"/>
-        </w:numPr>
-        <w:jc w:val="both"/>
-      </w:pPr>
-      <w:r>
-        <w:t>Observations about specific signs (e.g., M vs. N).</w:t>
-      </w:r>
-    </w:p>
-    <w:p>
-      <w:pPr>
-        <w:jc w:val="both"/>
-      </w:pPr>
-    </w:p>
-    <w:p>
-      <w:pPr>
-        <w:jc w:val="both"/>
-      </w:pPr>
-    </w:p>
-    <w:p>
-      <w:pPr>
-        <w:jc w:val="both"/>
-      </w:pPr>
-    </w:p>
-    <w:p>
-      <w:pPr>
-        <w:jc w:val="both"/>
-      </w:pPr>
-    </w:p>
-    <w:p>
-      <w:pPr>
-        <w:jc w:val="both"/>
-      </w:pPr>
-    </w:p>
-    <w:p>
-      <w:pPr>
-        <w:jc w:val="both"/>
-      </w:pPr>
-    </w:p>
-    <w:p>
-      <w:pPr>
-        <w:pStyle w:val="Heading1"/>
-        <w:jc w:val="both"/>
-      </w:pPr>
-      <w:r>
-        <w:t>Conclusion</w:t>
-      </w:r>
-    </w:p>
-    <w:p>
-      <w:pPr>
-        <w:jc w:val="both"/>
-      </w:pPr>
-      <w:r>
-        <w:t>Summarize:</w:t>
-      </w:r>
-    </w:p>
-    <w:p>
-      <w:pPr>
-        <w:numPr>
-          <w:ilvl w:val="0"/>
-          <w:numId w:val="8"/>
-        </w:numPr>
-        <w:jc w:val="both"/>
-      </w:pPr>
-      <w:r>
-        <w:t xml:space="preserve">What </w:t>
-      </w:r>
-      <w:proofErr w:type="gramStart"/>
-      <w:r>
-        <w:t>your</w:t>
-      </w:r>
-      <w:proofErr w:type="gramEnd"/>
-      <w:r>
-        <w:t xml:space="preserve"> system achieves.</w:t>
-      </w:r>
-    </w:p>
-    <w:p>
-      <w:pPr>
-        <w:numPr>
-          <w:ilvl w:val="0"/>
-          <w:numId w:val="8"/>
-        </w:numPr>
-        <w:jc w:val="both"/>
-      </w:pPr>
-      <w:r>
-        <w:t>Limitations (e.g., low variability in training data).</w:t>
-      </w:r>
-    </w:p>
-    <w:p>
-      <w:pPr>
-        <w:numPr>
-          <w:ilvl w:val="0"/>
-          <w:numId w:val="8"/>
-        </w:numPr>
-        <w:jc w:val="both"/>
-      </w:pPr>
-      <w:r>
-        <w:t>Possible extensions (e.g., full word recognition, deployment on mobile).</w:t>
-      </w:r>
-    </w:p>
-    <w:p>
-      <w:pPr>
-        <w:jc w:val="both"/>
-        <w:sectPr>
-          <w:pgSz w:w="12240" w:h="15840"/>
-          <w:pgMar w:top="1440" w:right="1440" w:bottom="1440" w:left="1440" w:header="720" w:footer="720" w:gutter="0"/>
-          <w:cols w:num="2" w:space="720"/>
-          <w:docGrid w:linePitch="360"/>
-        </w:sectPr>
-      </w:pPr>
-    </w:p>
-    <w:p>
-      <w:pPr>
-        <w:pStyle w:val="Heading1"/>
-        <w:jc w:val="both"/>
-      </w:pPr>
-      <w:r>
-        <w:lastRenderedPageBreak/>
-        <w:t>References</w:t>
-      </w:r>
-    </w:p>
-    <w:p>
-      <w:pPr>
-        <w:jc w:val="both"/>
-      </w:pPr>
-      <w:r>
-        <w:t xml:space="preserve">[1] </w:t>
-      </w:r>
-      <w:r>
-        <w:t>Wadhawan A</w:t>
-      </w:r>
-      <w:r>
-        <w:t>,</w:t>
-      </w:r>
-      <w:r>
-        <w:t xml:space="preserve"> Kumar P</w:t>
-      </w:r>
-      <w:r>
-        <w:t xml:space="preserve"> </w:t>
-      </w:r>
-      <w:r>
-        <w:t>(2021)</w:t>
-      </w:r>
-      <w:r>
-        <w:t xml:space="preserve"> Sign Language Recognition Systems: A Decade Systematic Literature Review. </w:t>
-      </w:r>
+        <w:jc w:val="center"/>
+      </w:pPr>
+      <m:oMath>
+        <m:eqArr>
+          <m:eqArrPr>
+            <m:maxDist m:val="1"/>
+            <m:ctrlPr>
+              <w:rPr>
+                <w:rFonts w:ascii="Cambria Math" w:hAnsi="Cambria Math"/>
+                <w:i/>
+              </w:rPr>
+            </m:ctrlPr>
+          </m:eqArrPr>
+          <m:e>
+            <m:r>
+              <m:rPr>
+                <m:scr m:val="script"/>
+              </m:rPr>
+              <w:rPr>
+                <w:rFonts w:ascii="Cambria Math" w:hAnsi="Cambria Math"/>
+              </w:rPr>
+              <m:t>L</m:t>
+            </m:r>
+            <m:r>
+              <w:rPr>
+                <w:rFonts w:ascii="Cambria Math" w:hAnsi="Cambria Math"/>
+              </w:rPr>
+              <m:t>=-</m:t>
+            </m:r>
+            <m:f>
+              <m:fPr>
+                <m:ctrlPr>
+                  <w:rPr>
+                    <w:rFonts w:ascii="Cambria Math" w:hAnsi="Cambria Math"/>
+                    <w:i/>
+                  </w:rPr>
+                </m:ctrlPr>
+              </m:fPr>
+              <m:num>
+                <m:r>
+                  <w:rPr>
+                    <w:rFonts w:ascii="Cambria Math" w:hAnsi="Cambria Math"/>
+                  </w:rPr>
+                  <m:t>1</m:t>
+                </m:r>
+              </m:num>
+              <m:den>
+                <m:r>
+                  <w:rPr>
+                    <w:rFonts w:ascii="Cambria Math" w:hAnsi="Cambria Math"/>
+                  </w:rPr>
+                  <m:t>N</m:t>
+                </m:r>
+              </m:den>
+            </m:f>
+            <m:nary>
+              <m:naryPr>
+                <m:chr m:val="∑"/>
+                <m:limLoc m:val="undOvr"/>
+                <m:ctrlPr>
+                  <w:rPr>
+                    <w:rFonts w:ascii="Cambria Math" w:hAnsi="Cambria Math"/>
+                  </w:rPr>
+                </m:ctrlPr>
+              </m:naryPr>
+              <m:sub>
+                <m:r>
+                  <w:rPr>
+                    <w:rFonts w:ascii="Cambria Math" w:hAnsi="Cambria Math"/>
+                  </w:rPr>
+                  <m:t>i=1</m:t>
+                </m:r>
+              </m:sub>
+              <m:sup>
+                <m:r>
+                  <w:rPr>
+                    <w:rFonts w:ascii="Cambria Math" w:hAnsi="Cambria Math"/>
+                  </w:rPr>
+                  <m:t>N</m:t>
+                </m:r>
+              </m:sup>
+              <m:e>
+                <m:func>
+                  <m:funcPr>
+                    <m:ctrlPr>
+                      <w:rPr>
+                        <w:rFonts w:ascii="Cambria Math" w:hAnsi="Cambria Math"/>
+                        <w:i/>
+                      </w:rPr>
+                    </m:ctrlPr>
+                  </m:funcPr>
+                  <m:fName>
+                    <m:sSub>
+                      <m:sSubPr>
+                        <m:ctrlPr>
+                          <w:rPr>
+                            <w:rFonts w:ascii="Cambria Math" w:hAnsi="Cambria Math"/>
+                          </w:rPr>
+                        </m:ctrlPr>
+                      </m:sSubPr>
+                      <m:e>
+                        <m:r>
+                          <m:rPr>
+                            <m:sty m:val="p"/>
+                          </m:rPr>
+                          <w:rPr>
+                            <w:rFonts w:ascii="Cambria Math" w:hAnsi="Cambria Math"/>
+                          </w:rPr>
+                          <m:t>log</m:t>
+                        </m:r>
+                      </m:e>
+                      <m:sub>
+                        <m:r>
+                          <m:rPr>
+                            <m:sty m:val="p"/>
+                          </m:rPr>
+                          <w:rPr>
+                            <w:rFonts w:ascii="Cambria Math" w:hAnsi="Cambria Math"/>
+                          </w:rPr>
+                          <m:t>2</m:t>
+                        </m:r>
+                      </m:sub>
+                    </m:sSub>
+                  </m:fName>
+                  <m:e>
+                    <m:d>
+                      <m:dPr>
+                        <m:ctrlPr>
+                          <w:rPr>
+                            <w:rFonts w:ascii="Cambria Math" w:hAnsi="Cambria Math"/>
+                            <w:i/>
+                          </w:rPr>
+                        </m:ctrlPr>
+                      </m:dPr>
+                      <m:e>
+                        <m:sSub>
+                          <m:sSubPr>
+                            <m:ctrlPr>
+                              <w:rPr>
+                                <w:rFonts w:ascii="Cambria Math" w:hAnsi="Cambria Math"/>
+                                <w:i/>
+                              </w:rPr>
+                            </m:ctrlPr>
+                          </m:sSubPr>
+                          <m:e>
+                            <m:acc>
+                              <m:accPr>
+                                <m:ctrlPr>
+                                  <w:rPr>
+                                    <w:rFonts w:ascii="Cambria Math" w:hAnsi="Cambria Math"/>
+                                    <w:i/>
+                                  </w:rPr>
+                                </m:ctrlPr>
+                              </m:accPr>
+                              <m:e>
+                                <m:r>
+                                  <w:rPr>
+                                    <w:rFonts w:ascii="Cambria Math" w:hAnsi="Cambria Math"/>
+                                  </w:rPr>
+                                  <m:t>y</m:t>
+                                </m:r>
+                              </m:e>
+                            </m:acc>
+                          </m:e>
+                          <m:sub>
+                            <m:r>
+                              <w:rPr>
+                                <w:rFonts w:ascii="Cambria Math" w:hAnsi="Cambria Math"/>
+                              </w:rPr>
+                              <m:t>i</m:t>
+                            </m:r>
+                          </m:sub>
+                        </m:sSub>
+                      </m:e>
+                    </m:d>
+                  </m:e>
+                </m:func>
+              </m:e>
+            </m:nary>
+            <m:r>
+              <w:rPr>
+                <w:rFonts w:ascii="Cambria Math" w:hAnsi="Cambria Math"/>
+              </w:rPr>
+              <m:t xml:space="preserve">#(1) </m:t>
+            </m:r>
+          </m:e>
+        </m:eqArr>
+      </m:oMath>
       <w:r>
         <w:rPr>
           <w:i/>
           <w:iCs/>
         </w:rPr>
-        <w:t xml:space="preserve">Arch </w:t>
-      </w:r>
-      <w:proofErr w:type="spellStart"/>
+        <w:t xml:space="preserve">For </w:t>
+      </w:r>
+      <m:oMath>
+        <m:sSub>
+          <m:sSubPr>
+            <m:ctrlPr>
+              <w:rPr>
+                <w:rFonts w:ascii="Cambria Math" w:hAnsi="Cambria Math"/>
+                <w:i/>
+                <w:iCs/>
+              </w:rPr>
+            </m:ctrlPr>
+          </m:sSubPr>
+          <m:e>
+            <m:acc>
+              <m:accPr>
+                <m:ctrlPr>
+                  <w:rPr>
+                    <w:rFonts w:ascii="Cambria Math" w:hAnsi="Cambria Math"/>
+                    <w:i/>
+                    <w:iCs/>
+                  </w:rPr>
+                </m:ctrlPr>
+              </m:accPr>
+              <m:e>
+                <m:r>
+                  <w:rPr>
+                    <w:rFonts w:ascii="Cambria Math" w:hAnsi="Cambria Math"/>
+                  </w:rPr>
+                  <m:t>y</m:t>
+                </m:r>
+              </m:e>
+            </m:acc>
+          </m:e>
+          <m:sub>
+            <m:r>
+              <w:rPr>
+                <w:rFonts w:ascii="Cambria Math" w:hAnsi="Cambria Math"/>
+              </w:rPr>
+              <m:t>i</m:t>
+            </m:r>
+          </m:sub>
+        </m:sSub>
+      </m:oMath>
       <w:r>
         <w:rPr>
           <w:i/>
           <w:iCs/>
         </w:rPr>
-        <w:t>Computat</w:t>
-      </w:r>
-      <w:proofErr w:type="spellEnd"/>
+        <w:t xml:space="preserve"> is the softmaxed model </w:t>
+      </w:r>
       <w:r>
         <w:rPr>
           <w:i/>
           <w:iCs/>
         </w:rPr>
-        <w:t xml:space="preserve"> Methods Eng</w:t>
-      </w:r>
-      <w:r>
-        <w:t> </w:t>
-      </w:r>
-      <w:r>
-        <w:rPr>
-          <w:b/>
-          <w:bCs/>
-        </w:rPr>
-        <w:t>28</w:t>
-      </w:r>
-      <w:r>
-        <w:t xml:space="preserve">, 785–813. </w:t>
-      </w:r>
-    </w:p>
-    <w:p>
-      <w:pPr>
-        <w:jc w:val="both"/>
-      </w:pPr>
-      <w:r>
-        <w:t xml:space="preserve">[2] </w:t>
-      </w:r>
-      <w:r>
-        <w:t>Munib Q, Habeeb M, Takruri B, Al-Malik HA (2007) American sign language (ASL) recognition based on Hough transform and neural networks. Expert Syst Appl 32(1):24–37</w:t>
-      </w:r>
-      <w:r>
-        <w:t xml:space="preserve"> </w:t>
-      </w:r>
-    </w:p>
-    <w:p>
-      <w:pPr>
-        <w:jc w:val="both"/>
-      </w:pPr>
-      <w:r>
-        <w:t xml:space="preserve">[3] </w:t>
-      </w:r>
-      <w:r>
-        <w:t>Oz C, Leu MC (2007) Linguistic properties based on American Sign Language isolated word recognition with artificial neural networks using a sensory glove and motion tracker. Neurocomputing 70(16):2891–2901</w:t>
-      </w:r>
-      <w:r>
-        <w:t xml:space="preserve"> </w:t>
-      </w:r>
-    </w:p>
-    <w:p>
-      <w:pPr>
-        <w:jc w:val="both"/>
-      </w:pPr>
-      <w:r>
-        <w:t xml:space="preserve">[4] </w:t>
-      </w:r>
-      <w:r>
-        <w:t>Wu J, Tian Z, Sun L, Estevez L, Jafari R (2015) Real-time American Sign Language recognition using wrist-worn motion and surface EMG sensors. In: IEEE 12th international conference on wearable and implantable body sensor networks (BSN), pp 1–6</w:t>
-      </w:r>
-      <w:r>
-        <w:t xml:space="preserve"> </w:t>
-      </w:r>
-    </w:p>
-    <w:p>
-      <w:pPr>
-        <w:jc w:val="both"/>
-      </w:pPr>
-      <w:r>
-        <w:t xml:space="preserve">[5] </w:t>
-      </w:r>
-      <w:r>
-        <w:t xml:space="preserve">Zhang, F., </w:t>
-      </w:r>
-      <w:proofErr w:type="spellStart"/>
-      <w:r>
-        <w:t>Bazarevsky</w:t>
-      </w:r>
-      <w:proofErr w:type="spellEnd"/>
-      <w:r>
-        <w:t xml:space="preserve">, V., </w:t>
-      </w:r>
-      <w:proofErr w:type="spellStart"/>
-      <w:r>
-        <w:t>Vakunov</w:t>
-      </w:r>
-      <w:proofErr w:type="spellEnd"/>
-      <w:r>
-        <w:t xml:space="preserve">, A., </w:t>
-      </w:r>
-      <w:proofErr w:type="spellStart"/>
-      <w:r>
-        <w:t>Tkachenka</w:t>
-      </w:r>
-      <w:proofErr w:type="spellEnd"/>
-      <w:r>
-        <w:t>, A., Sung, G., Chang, C.-L., &amp; Grundmann, M. (2020). MediaPipe Hands: On-device real-time hand tracking. In </w:t>
-      </w:r>
-      <w:proofErr w:type="spellStart"/>
+        <w:t>prediction vector</w:t>
+      </w:r>
       <w:r>
         <w:rPr>
           <w:i/>
           <w:iCs/>
         </w:rPr>
-        <w:t>arXiv</w:t>
-      </w:r>
-      <w:proofErr w:type="spellEnd"/>
+        <w:t xml:space="preserve">, </w:t>
+      </w:r>
+      <w:r>
+        <w:rPr>
+          <w:rFonts w:ascii="Cambria Math" w:hAnsi="Cambria Math"/>
+          <w:i/>
+          <w:iCs/>
+        </w:rPr>
+        <w:t>N</w:t>
+      </w:r>
       <w:r>
         <w:rPr>
           <w:i/>
           <w:iCs/>
         </w:rPr>
-        <w:t xml:space="preserve"> [cs.CV]</w:t>
-      </w:r>
-      <w:r>
-        <w:t>. http://arxiv.org/abs/2006.10214</w:t>
+        <w:t xml:space="preserve"> </w:t>
+      </w:r>
+      <w:r>
+        <w:rPr>
+          <w:i/>
+          <w:iCs/>
+        </w:rPr>
+        <w:t>is the number of classes</w:t>
       </w:r>
     </w:p>
     <w:p>
       <w:pPr>
         <w:jc w:val="both"/>
       </w:pPr>
+      <w:r>
+        <w:t>Early stopping and learning rate scheduling were considered during model development but ultimately not applied, as the model converged reliably within a small number of epochs without signs of instability.</w:t>
+      </w:r>
     </w:p>
     <w:p>
-      <w:pPr>
-        <w:jc w:val="both"/>
-      </w:pPr>
+      <w:r>
+        <w:t xml:space="preserve"> </w:t>
+      </w:r>
+      <w:r>
+        <w:br w:type="page"/>
+      </w:r>
     </w:p>
     <w:p>
       <w:pPr>
-        <w:jc w:val="both"/>
-      </w:pPr>
-      <w:r>
-        <w:t>Limitations and next steps:</w:t>
+        <w:pStyle w:val="Heading1"/>
+      </w:pPr>
+      <w:r>
+        <w:lastRenderedPageBreak/>
+        <w:t>Results</w:t>
       </w:r>
     </w:p>
     <w:p>
       <w:pPr>
-        <w:pStyle w:val="ListParagraph"/>
-        <w:numPr>
-          <w:ilvl w:val="0"/>
-          <w:numId w:val="1"/>
-        </w:numPr>
         <w:jc w:val="both"/>
       </w:pPr>
       <w:r>
-        <w:t xml:space="preserve">Overlapping hands and strong </w:t>
-      </w:r>
-      <w:r>
-        <w:t>occlusion</w:t>
-      </w:r>
-      <w:r>
-        <w:t xml:space="preserve"> (</w:t>
-      </w:r>
-      <w:r>
-        <w:t>media pipe</w:t>
-      </w:r>
-      <w:r>
-        <w:t xml:space="preserve"> issues)</w:t>
+        <w:t xml:space="preserve">Running the inference script shows the system </w:t>
+      </w:r>
+      <w:r>
+        <w:t xml:space="preserve">consistently </w:t>
+      </w:r>
+      <w:r>
+        <w:t>ach</w:t>
+      </w:r>
+      <w:r>
+        <w:t xml:space="preserve">ieves </w:t>
+      </w:r>
+      <w:r>
+        <w:t xml:space="preserve">high confidence </w:t>
+      </w:r>
+      <w:r>
+        <w:t xml:space="preserve">when </w:t>
+      </w:r>
+      <w:r>
+        <w:t>detect</w:t>
+      </w:r>
+      <w:r>
+        <w:t>ing</w:t>
+      </w:r>
+      <w:r>
+        <w:t xml:space="preserve"> hand poses</w:t>
+      </w:r>
+      <w:r>
+        <w:t xml:space="preserve">, </w:t>
+      </w:r>
+      <w:r>
+        <w:t>Figure 7</w:t>
+      </w:r>
+      <w:r>
+        <w:t xml:space="preserve">. The system </w:t>
+      </w:r>
+      <w:r>
+        <w:t xml:space="preserve">correctly detects all seven trained classes over a wide range of </w:t>
+      </w:r>
+      <w:r>
+        <w:t>hand pose variations</w:t>
+      </w:r>
+      <w:r>
+        <w:t>.</w:t>
+      </w:r>
+      <w:r>
+        <w:t xml:space="preserve"> </w:t>
+      </w:r>
+      <w:r>
+        <w:t xml:space="preserve"> </w:t>
       </w:r>
     </w:p>
     <w:p>
       <w:pPr>
-        <w:pStyle w:val="ListParagraph"/>
-        <w:numPr>
-          <w:ilvl w:val="0"/>
-          <w:numId w:val="1"/>
-        </w:numPr>
-        <w:jc w:val="both"/>
-      </w:pPr>
-      <w:r>
-        <w:t>The rest of HOLM</w:t>
-      </w:r>
-      <w:r>
-        <w:t xml:space="preserve">, movement or body position/ inclusion of pose, and facial </w:t>
-      </w:r>
-      <w:r>
-        <w:t>expression</w:t>
-      </w:r>
-    </w:p>
-    <w:p>
-      <w:pPr>
-        <w:pStyle w:val="ListParagraph"/>
-        <w:numPr>
-          <w:ilvl w:val="0"/>
-          <w:numId w:val="1"/>
-        </w:numPr>
-        <w:jc w:val="both"/>
-      </w:pPr>
-      <w:r>
-        <w:t xml:space="preserve">I think that the rapid </w:t>
-      </w:r>
-      <w:r>
-        <w:t xml:space="preserve">drop in </w:t>
-      </w:r>
-      <w:proofErr w:type="spellStart"/>
-      <w:r>
-        <w:t>val</w:t>
-      </w:r>
-      <w:proofErr w:type="spellEnd"/>
-      <w:r>
-        <w:t xml:space="preserve"> loss, and increase in training accuracy is due to there being </w:t>
-      </w:r>
-      <w:r>
-        <w:t>redundant data</w:t>
-      </w:r>
-    </w:p>
-    <w:p>
-      <w:pPr>
-        <w:pStyle w:val="ListParagraph"/>
-        <w:numPr>
-          <w:ilvl w:val="0"/>
-          <w:numId w:val="1"/>
-        </w:numPr>
+        <w:keepNext/>
         <w:jc w:val="both"/>
       </w:pPr>
       <w:r>
         <w:rPr>
           <w:noProof/>
         </w:rPr>
-        <w:lastRenderedPageBreak/>
         <w:drawing>
-          <wp:inline distT="0" distB="0" distL="0" distR="0" wp14:anchorId="70373D16" wp14:editId="7F28238A">
-            <wp:extent cx="3181350" cy="4119780"/>
-            <wp:effectExtent l="0" t="0" r="0" b="0"/>
-            <wp:docPr id="1772734877" name="Picture 1" descr="A screenshot of a computer&#10;&#10;AI-generated content may be incorrect."/>
+          <wp:inline distT="0" distB="0" distL="0" distR="0" wp14:anchorId="44E0823F" wp14:editId="3FF78547">
+            <wp:extent cx="2743200" cy="1292860"/>
+            <wp:effectExtent l="0" t="0" r="0" b="2540"/>
+            <wp:docPr id="596983523" name="Picture 1"/>
             <wp:cNvGraphicFramePr>
               <a:graphicFrameLocks xmlns:a="http://schemas.openxmlformats.org/drawingml/2006/main" noChangeAspect="1"/>
             </wp:cNvGraphicFramePr>
@@ -2853,11 +2797,11 @@
               <a:graphicData uri="http://schemas.openxmlformats.org/drawingml/2006/picture">
                 <pic:pic xmlns:pic="http://schemas.openxmlformats.org/drawingml/2006/picture">
                   <pic:nvPicPr>
-                    <pic:cNvPr id="1772734877" name="Picture 1" descr="A screenshot of a computer&#10;&#10;AI-generated content may be incorrect."/>
+                    <pic:cNvPr id="596983523" name=""/>
                     <pic:cNvPicPr/>
                   </pic:nvPicPr>
                   <pic:blipFill>
-                    <a:blip r:embed="rId16"/>
+                    <a:blip r:embed="rId20"/>
                     <a:stretch>
                       <a:fillRect/>
                     </a:stretch>
@@ -2865,7 +2809,7 @@
                   <pic:spPr>
                     <a:xfrm>
                       <a:off x="0" y="0"/>
-                      <a:ext cx="3184157" cy="4123415"/>
+                      <a:ext cx="2743200" cy="1292860"/>
                     </a:xfrm>
                     <a:prstGeom prst="rect">
                       <a:avLst/>
@@ -2880,18 +2824,1538 @@
     </w:p>
     <w:p>
       <w:pPr>
+        <w:pStyle w:val="Caption"/>
         <w:jc w:val="both"/>
       </w:pPr>
+      <w:r>
+        <w:t xml:space="preserve">Figure </w:t>
+      </w:r>
+      <w:r>
+        <w:fldChar w:fldCharType="begin"/>
+      </w:r>
+      <w:r>
+        <w:instrText xml:space="preserve"> SEQ Figure \* ARABIC </w:instrText>
+      </w:r>
+      <w:r>
+        <w:fldChar w:fldCharType="separate"/>
+      </w:r>
+      <w:r>
+        <w:rPr>
+          <w:noProof/>
+        </w:rPr>
+        <w:t>7</w:t>
+      </w:r>
+      <w:r>
+        <w:fldChar w:fldCharType="end"/>
+      </w:r>
+      <w:r>
+        <w:t xml:space="preserve">. </w:t>
+      </w:r>
+      <w:r>
+        <w:t>Live demonstration of the proposed inference pipeline. The model shown was trained with the standard hyperparameters outlined in the methodology.</w:t>
+      </w:r>
     </w:p>
     <w:p>
       <w:pPr>
         <w:jc w:val="both"/>
       </w:pPr>
       <w:r>
-        <w:t xml:space="preserve">Context </w:t>
-      </w:r>
-      <w:r>
-        <w:t xml:space="preserve">to cover </w:t>
+        <w:t xml:space="preserve">The model shows high confidence </w:t>
+      </w:r>
+      <w:r>
+        <w:t xml:space="preserve">in class identification, </w:t>
+      </w:r>
+      <w:r>
+        <w:t xml:space="preserve">exemplified by the training </w:t>
+      </w:r>
+      <w:r>
+        <w:t>history</w:t>
+      </w:r>
+      <w:r>
+        <w:t>, Figure 8.</w:t>
+      </w:r>
+      <w:r>
+        <w:t xml:space="preserve"> </w:t>
+      </w:r>
+      <w:r>
+        <w:t>The training history stores</w:t>
+      </w:r>
+      <w:r>
+        <w:t xml:space="preserve"> </w:t>
+      </w:r>
+      <w:r>
+        <w:t>key metrics for tracking training performance</w:t>
+      </w:r>
+      <w:r>
+        <w:t>.</w:t>
+      </w:r>
+      <w:r>
+        <w:t xml:space="preserve"> After </w:t>
+      </w:r>
+      <w:r>
+        <w:t xml:space="preserve">ten epochs, the training is largely finished with high accuracy and </w:t>
+      </w:r>
+      <w:r>
+        <w:t>low loss.</w:t>
+      </w:r>
+      <w:r>
+        <w:t xml:space="preserve"> </w:t>
+      </w:r>
+    </w:p>
+    <w:p>
+      <w:pPr>
+        <w:keepNext/>
+        <w:jc w:val="both"/>
+      </w:pPr>
+      <w:r>
+        <w:rPr>
+          <w:noProof/>
+        </w:rPr>
+        <w:drawing>
+          <wp:inline distT="0" distB="0" distL="0" distR="0" wp14:anchorId="3139C88C" wp14:editId="34CD64D3">
+            <wp:extent cx="2743200" cy="1143000"/>
+            <wp:effectExtent l="0" t="0" r="0" b="0"/>
+            <wp:docPr id="1356209113" name="Picture 10" descr="A graph of a graph&#10;&#10;AI-generated content may be incorrect."/>
+            <wp:cNvGraphicFramePr>
+              <a:graphicFrameLocks xmlns:a="http://schemas.openxmlformats.org/drawingml/2006/main" noChangeAspect="1"/>
+            </wp:cNvGraphicFramePr>
+            <a:graphic xmlns:a="http://schemas.openxmlformats.org/drawingml/2006/main">
+              <a:graphicData uri="http://schemas.openxmlformats.org/drawingml/2006/picture">
+                <pic:pic xmlns:pic="http://schemas.openxmlformats.org/drawingml/2006/picture">
+                  <pic:nvPicPr>
+                    <pic:cNvPr id="1356209113" name="Picture 10" descr="A graph of a graph&#10;&#10;AI-generated content may be incorrect."/>
+                    <pic:cNvPicPr/>
+                  </pic:nvPicPr>
+                  <pic:blipFill>
+                    <a:blip r:embed="rId21" cstate="print">
+                      <a:extLst>
+                        <a:ext uri="{28A0092B-C50C-407E-A947-70E740481C1C}">
+                          <a14:useLocalDpi xmlns:a14="http://schemas.microsoft.com/office/drawing/2010/main" val="0"/>
+                        </a:ext>
+                      </a:extLst>
+                    </a:blip>
+                    <a:stretch>
+                      <a:fillRect/>
+                    </a:stretch>
+                  </pic:blipFill>
+                  <pic:spPr>
+                    <a:xfrm>
+                      <a:off x="0" y="0"/>
+                      <a:ext cx="2743200" cy="1143000"/>
+                    </a:xfrm>
+                    <a:prstGeom prst="rect">
+                      <a:avLst/>
+                    </a:prstGeom>
+                  </pic:spPr>
+                </pic:pic>
+              </a:graphicData>
+            </a:graphic>
+          </wp:inline>
+        </w:drawing>
+      </w:r>
+    </w:p>
+    <w:p>
+      <w:pPr>
+        <w:pStyle w:val="Caption"/>
+        <w:jc w:val="both"/>
+        <w:rPr>
+          <w:noProof/>
+        </w:rPr>
+      </w:pPr>
+      <w:r>
+        <w:t xml:space="preserve">Figure </w:t>
+      </w:r>
+      <w:r>
+        <w:fldChar w:fldCharType="begin"/>
+      </w:r>
+      <w:r>
+        <w:instrText xml:space="preserve"> SEQ Figure \* ARABIC </w:instrText>
+      </w:r>
+      <w:r>
+        <w:fldChar w:fldCharType="separate"/>
+      </w:r>
+      <w:r>
+        <w:rPr>
+          <w:noProof/>
+        </w:rPr>
+        <w:t>8</w:t>
+      </w:r>
+      <w:r>
+        <w:fldChar w:fldCharType="end"/>
+      </w:r>
+      <w:r>
+        <w:t xml:space="preserve">. </w:t>
+      </w:r>
+      <w:r>
+        <w:t xml:space="preserve">Accuracy and loss curves for both training and validation sets. Training was conducted using the baseline </w:t>
+      </w:r>
+      <w:r>
+        <w:t xml:space="preserve">hyperparameters of </w:t>
+      </w:r>
+      <w:r>
+        <w:t>10 epochs and 300% data augmentation</w:t>
+      </w:r>
+      <w:r>
+        <w:t>.</w:t>
+      </w:r>
+    </w:p>
+    <w:p>
+      <w:pPr>
+        <w:jc w:val="both"/>
+      </w:pPr>
+      <w:r>
+        <w:t xml:space="preserve">Overfitting </w:t>
+      </w:r>
+      <w:r>
+        <w:t>occurs when the model begins to capture noise or high-frequency signals that are specific to the training data at the expense of generalization [</w:t>
+      </w:r>
+      <w:r>
+        <w:t>8</w:t>
+      </w:r>
+      <w:r>
+        <w:t xml:space="preserve">]. This </w:t>
+      </w:r>
+      <w:r>
+        <w:t>behavior is typically observed when the validation loss begins to increase while training loss continues to decrease. In</w:t>
+      </w:r>
+      <w:r>
+        <w:t xml:space="preserve"> Figure 9</w:t>
+      </w:r>
+      <w:r>
+        <w:t>, this pattern is visible beyond 12 epochs, indicating that the model becomes overfitted and more sensitive to minor perturbations in landmark locations, degrading real-time inference accuracy.</w:t>
+      </w:r>
+      <w:r>
+        <w:t xml:space="preserve"> </w:t>
+      </w:r>
+    </w:p>
+    <w:p>
+      <w:pPr>
+        <w:keepNext/>
+        <w:jc w:val="both"/>
+      </w:pPr>
+      <w:r>
+        <w:rPr>
+          <w:noProof/>
+        </w:rPr>
+        <w:drawing>
+          <wp:inline distT="0" distB="0" distL="0" distR="0" wp14:anchorId="0E1FFF71" wp14:editId="020089A7">
+            <wp:extent cx="2743200" cy="2284730"/>
+            <wp:effectExtent l="0" t="0" r="0" b="1270"/>
+            <wp:docPr id="266195964" name="Picture 5" descr="A graph with blue and orange lines&#10;&#10;AI-generated content may be incorrect."/>
+            <wp:cNvGraphicFramePr>
+              <a:graphicFrameLocks xmlns:a="http://schemas.openxmlformats.org/drawingml/2006/main" noChangeAspect="1"/>
+            </wp:cNvGraphicFramePr>
+            <a:graphic xmlns:a="http://schemas.openxmlformats.org/drawingml/2006/main">
+              <a:graphicData uri="http://schemas.openxmlformats.org/drawingml/2006/picture">
+                <pic:pic xmlns:pic="http://schemas.openxmlformats.org/drawingml/2006/picture">
+                  <pic:nvPicPr>
+                    <pic:cNvPr id="266195964" name="Picture 5" descr="A graph with blue and orange lines&#10;&#10;AI-generated content may be incorrect."/>
+                    <pic:cNvPicPr/>
+                  </pic:nvPicPr>
+                  <pic:blipFill>
+                    <a:blip r:embed="rId22" cstate="print">
+                      <a:extLst>
+                        <a:ext uri="{28A0092B-C50C-407E-A947-70E740481C1C}">
+                          <a14:useLocalDpi xmlns:a14="http://schemas.microsoft.com/office/drawing/2010/main" val="0"/>
+                        </a:ext>
+                      </a:extLst>
+                    </a:blip>
+                    <a:stretch>
+                      <a:fillRect/>
+                    </a:stretch>
+                  </pic:blipFill>
+                  <pic:spPr>
+                    <a:xfrm>
+                      <a:off x="0" y="0"/>
+                      <a:ext cx="2743200" cy="2284730"/>
+                    </a:xfrm>
+                    <a:prstGeom prst="rect">
+                      <a:avLst/>
+                    </a:prstGeom>
+                  </pic:spPr>
+                </pic:pic>
+              </a:graphicData>
+            </a:graphic>
+          </wp:inline>
+        </w:drawing>
+      </w:r>
+    </w:p>
+    <w:p>
+      <w:pPr>
+        <w:pStyle w:val="Caption"/>
+        <w:jc w:val="both"/>
+      </w:pPr>
+      <w:r>
+        <w:t xml:space="preserve">Figure </w:t>
+      </w:r>
+      <w:r>
+        <w:fldChar w:fldCharType="begin"/>
+      </w:r>
+      <w:r>
+        <w:instrText xml:space="preserve"> SEQ Figure \* ARABIC </w:instrText>
+      </w:r>
+      <w:r>
+        <w:fldChar w:fldCharType="separate"/>
+      </w:r>
+      <w:r>
+        <w:rPr>
+          <w:noProof/>
+        </w:rPr>
+        <w:t>9</w:t>
+      </w:r>
+      <w:r>
+        <w:fldChar w:fldCharType="end"/>
+      </w:r>
+      <w:r>
+        <w:t>.</w:t>
+      </w:r>
+      <w:r>
+        <w:t xml:space="preserve"> </w:t>
+      </w:r>
+      <w:r>
+        <w:t>Loss curves for a model trained over 120 epochs with 300% data augmentation. Overfitting is observed beyond epoch 12.</w:t>
+      </w:r>
+    </w:p>
+    <w:p>
+      <w:pPr>
+        <w:jc w:val="both"/>
+      </w:pPr>
+      <w:r>
+        <w:t xml:space="preserve">To </w:t>
+      </w:r>
+      <w:r>
+        <w:t xml:space="preserve">identify </w:t>
+      </w:r>
+      <w:r>
+        <w:t xml:space="preserve">good </w:t>
+      </w:r>
+      <w:r>
+        <w:t>training hyperparameters, models were trained with varying degrees of data augmentation.</w:t>
+      </w:r>
+      <w:r>
+        <w:t xml:space="preserve"> Figure 10 </w:t>
+      </w:r>
+      <w:r>
+        <w:t>shows the relationship between augmentation factor and the epoch at which overfitting begins. An augmentation factor of 3 with 10 epochs was found to produce a model with minimal overfitting</w:t>
+      </w:r>
+      <w:r>
+        <w:t xml:space="preserve"> behavior</w:t>
+      </w:r>
+      <w:r>
+        <w:t xml:space="preserve">. </w:t>
+      </w:r>
+    </w:p>
+    <w:p>
+      <w:pPr>
+        <w:keepNext/>
+        <w:jc w:val="both"/>
+      </w:pPr>
+      <w:r>
+        <w:rPr>
+          <w:noProof/>
+        </w:rPr>
+        <w:lastRenderedPageBreak/>
+        <w:drawing>
+          <wp:inline distT="0" distB="0" distL="0" distR="0" wp14:anchorId="23CC641A" wp14:editId="00429BB0">
+            <wp:extent cx="2743200" cy="2057400"/>
+            <wp:effectExtent l="0" t="0" r="0" b="0"/>
+            <wp:docPr id="1502096238" name="Picture 6" descr="A graph with blue dots&#10;&#10;AI-generated content may be incorrect."/>
+            <wp:cNvGraphicFramePr>
+              <a:graphicFrameLocks xmlns:a="http://schemas.openxmlformats.org/drawingml/2006/main" noChangeAspect="1"/>
+            </wp:cNvGraphicFramePr>
+            <a:graphic xmlns:a="http://schemas.openxmlformats.org/drawingml/2006/main">
+              <a:graphicData uri="http://schemas.openxmlformats.org/drawingml/2006/picture">
+                <pic:pic xmlns:pic="http://schemas.openxmlformats.org/drawingml/2006/picture">
+                  <pic:nvPicPr>
+                    <pic:cNvPr id="1502096238" name="Picture 6" descr="A graph with blue dots&#10;&#10;AI-generated content may be incorrect."/>
+                    <pic:cNvPicPr/>
+                  </pic:nvPicPr>
+                  <pic:blipFill>
+                    <a:blip r:embed="rId23">
+                      <a:extLst>
+                        <a:ext uri="{28A0092B-C50C-407E-A947-70E740481C1C}">
+                          <a14:useLocalDpi xmlns:a14="http://schemas.microsoft.com/office/drawing/2010/main" val="0"/>
+                        </a:ext>
+                      </a:extLst>
+                    </a:blip>
+                    <a:stretch>
+                      <a:fillRect/>
+                    </a:stretch>
+                  </pic:blipFill>
+                  <pic:spPr>
+                    <a:xfrm>
+                      <a:off x="0" y="0"/>
+                      <a:ext cx="2743200" cy="2057400"/>
+                    </a:xfrm>
+                    <a:prstGeom prst="rect">
+                      <a:avLst/>
+                    </a:prstGeom>
+                  </pic:spPr>
+                </pic:pic>
+              </a:graphicData>
+            </a:graphic>
+          </wp:inline>
+        </w:drawing>
+      </w:r>
+    </w:p>
+    <w:p>
+      <w:pPr>
+        <w:pStyle w:val="Caption"/>
+        <w:jc w:val="both"/>
+      </w:pPr>
+      <w:r>
+        <w:t xml:space="preserve">Figure </w:t>
+      </w:r>
+      <w:r>
+        <w:fldChar w:fldCharType="begin"/>
+      </w:r>
+      <w:r>
+        <w:instrText xml:space="preserve"> SEQ Figure \* ARABIC </w:instrText>
+      </w:r>
+      <w:r>
+        <w:fldChar w:fldCharType="separate"/>
+      </w:r>
+      <w:r>
+        <w:rPr>
+          <w:noProof/>
+        </w:rPr>
+        <w:t>10</w:t>
+      </w:r>
+      <w:r>
+        <w:fldChar w:fldCharType="end"/>
+      </w:r>
+      <w:r>
+        <w:t>.</w:t>
+      </w:r>
+      <w:r>
+        <w:t xml:space="preserve"> </w:t>
+      </w:r>
+      <w:r>
+        <w:t>The relationship between data augmentation factor and onset of overfitting. Points represent the epoch where validation loss exceeds training loss.</w:t>
+      </w:r>
+    </w:p>
+    <w:p>
+      <w:pPr>
+        <w:jc w:val="both"/>
+      </w:pPr>
+      <w:r>
+        <w:t>Using t</w:t>
+      </w:r>
+      <w:r>
+        <w:t xml:space="preserve">he standard training hyperparameters, the </w:t>
+      </w:r>
+      <w:r>
+        <w:t xml:space="preserve">best model performance was able to achieve </w:t>
+      </w:r>
+      <w:r>
+        <w:t xml:space="preserve">99.25% accuracy on the validation data with a loss of </w:t>
+      </w:r>
+      <w:r>
+        <w:t>0.0396</w:t>
+      </w:r>
+      <w:r>
+        <w:t xml:space="preserve"> </w:t>
+      </w:r>
+      <w:r>
+        <w:t xml:space="preserve">across </w:t>
+      </w:r>
+      <w:r>
+        <w:t>900 samples</w:t>
+      </w:r>
+      <w:r>
+        <w:t xml:space="preserve">. </w:t>
+      </w:r>
+      <w:r>
+        <w:t xml:space="preserve">Live inference showed some shortcomings of the </w:t>
+      </w:r>
+      <w:r>
+        <w:t>model</w:t>
+      </w:r>
+      <w:r>
+        <w:t xml:space="preserve">. </w:t>
+      </w:r>
+      <w:r>
+        <w:t xml:space="preserve">The model </w:t>
+      </w:r>
+      <w:r>
+        <w:t xml:space="preserve">would often miss </w:t>
+      </w:r>
+      <w:r>
+        <w:t>identify the hand pose for “O” as “I”</w:t>
+      </w:r>
+      <w:r>
+        <w:t>,</w:t>
+      </w:r>
+      <w:r>
+        <w:t xml:space="preserve"> </w:t>
+      </w:r>
+      <w:r>
+        <w:br/>
+        <w:t xml:space="preserve">Figure 11, </w:t>
+      </w:r>
+      <w:r>
+        <w:t xml:space="preserve">showing high sensitivity to palm </w:t>
+      </w:r>
+      <w:r>
+        <w:t xml:space="preserve">orientation. </w:t>
+      </w:r>
+    </w:p>
+    <w:p>
+      <w:pPr>
+        <w:keepNext/>
+        <w:jc w:val="both"/>
+      </w:pPr>
+      <w:r>
+        <w:rPr>
+          <w:noProof/>
+        </w:rPr>
+        <w:drawing>
+          <wp:inline distT="0" distB="0" distL="0" distR="0" wp14:anchorId="704AE706" wp14:editId="2DB323E0">
+            <wp:extent cx="1361526" cy="1020199"/>
+            <wp:effectExtent l="0" t="0" r="0" b="8890"/>
+            <wp:docPr id="251205029" name="Picture 7"/>
+            <wp:cNvGraphicFramePr>
+              <a:graphicFrameLocks xmlns:a="http://schemas.openxmlformats.org/drawingml/2006/main" noChangeAspect="1"/>
+            </wp:cNvGraphicFramePr>
+            <a:graphic xmlns:a="http://schemas.openxmlformats.org/drawingml/2006/main">
+              <a:graphicData uri="http://schemas.openxmlformats.org/drawingml/2006/picture">
+                <pic:pic xmlns:pic="http://schemas.openxmlformats.org/drawingml/2006/picture">
+                  <pic:nvPicPr>
+                    <pic:cNvPr id="251205029" name="Picture 251205029"/>
+                    <pic:cNvPicPr/>
+                  </pic:nvPicPr>
+                  <pic:blipFill>
+                    <a:blip r:embed="rId24" cstate="print">
+                      <a:extLst>
+                        <a:ext uri="{28A0092B-C50C-407E-A947-70E740481C1C}">
+                          <a14:useLocalDpi xmlns:a14="http://schemas.microsoft.com/office/drawing/2010/main" val="0"/>
+                        </a:ext>
+                      </a:extLst>
+                    </a:blip>
+                    <a:stretch>
+                      <a:fillRect/>
+                    </a:stretch>
+                  </pic:blipFill>
+                  <pic:spPr>
+                    <a:xfrm>
+                      <a:off x="0" y="0"/>
+                      <a:ext cx="1372093" cy="1028117"/>
+                    </a:xfrm>
+                    <a:prstGeom prst="rect">
+                      <a:avLst/>
+                    </a:prstGeom>
+                  </pic:spPr>
+                </pic:pic>
+              </a:graphicData>
+            </a:graphic>
+          </wp:inline>
+        </w:drawing>
+      </w:r>
+      <w:r>
+        <w:rPr>
+          <w:noProof/>
+        </w:rPr>
+        <w:drawing>
+          <wp:inline distT="0" distB="0" distL="0" distR="0" wp14:anchorId="45873AA8" wp14:editId="2EA3ED3A">
+            <wp:extent cx="1379149" cy="1033403"/>
+            <wp:effectExtent l="0" t="0" r="0" b="0"/>
+            <wp:docPr id="430782402" name="Picture 8"/>
+            <wp:cNvGraphicFramePr>
+              <a:graphicFrameLocks xmlns:a="http://schemas.openxmlformats.org/drawingml/2006/main" noChangeAspect="1"/>
+            </wp:cNvGraphicFramePr>
+            <a:graphic xmlns:a="http://schemas.openxmlformats.org/drawingml/2006/main">
+              <a:graphicData uri="http://schemas.openxmlformats.org/drawingml/2006/picture">
+                <pic:pic xmlns:pic="http://schemas.openxmlformats.org/drawingml/2006/picture">
+                  <pic:nvPicPr>
+                    <pic:cNvPr id="430782402" name="Picture 430782402"/>
+                    <pic:cNvPicPr/>
+                  </pic:nvPicPr>
+                  <pic:blipFill>
+                    <a:blip r:embed="rId25" cstate="print">
+                      <a:extLst>
+                        <a:ext uri="{28A0092B-C50C-407E-A947-70E740481C1C}">
+                          <a14:useLocalDpi xmlns:a14="http://schemas.microsoft.com/office/drawing/2010/main" val="0"/>
+                        </a:ext>
+                      </a:extLst>
+                    </a:blip>
+                    <a:stretch>
+                      <a:fillRect/>
+                    </a:stretch>
+                  </pic:blipFill>
+                  <pic:spPr>
+                    <a:xfrm>
+                      <a:off x="0" y="0"/>
+                      <a:ext cx="1410170" cy="1056647"/>
+                    </a:xfrm>
+                    <a:prstGeom prst="rect">
+                      <a:avLst/>
+                    </a:prstGeom>
+                  </pic:spPr>
+                </pic:pic>
+              </a:graphicData>
+            </a:graphic>
+          </wp:inline>
+        </w:drawing>
+      </w:r>
+    </w:p>
+    <w:p>
+      <w:pPr>
+        <w:pStyle w:val="Caption"/>
+        <w:jc w:val="both"/>
+      </w:pPr>
+      <w:r>
+        <w:t xml:space="preserve">Figure </w:t>
+      </w:r>
+      <w:r>
+        <w:fldChar w:fldCharType="begin"/>
+      </w:r>
+      <w:r>
+        <w:instrText xml:space="preserve"> SEQ Figure \* ARABIC </w:instrText>
+      </w:r>
+      <w:r>
+        <w:fldChar w:fldCharType="separate"/>
+      </w:r>
+      <w:r>
+        <w:rPr>
+          <w:noProof/>
+        </w:rPr>
+        <w:t>11</w:t>
+      </w:r>
+      <w:r>
+        <w:fldChar w:fldCharType="end"/>
+      </w:r>
+      <w:r>
+        <w:t xml:space="preserve">. </w:t>
+      </w:r>
+      <w:r>
+        <w:t xml:space="preserve">(Left) Miss identified “O” hand shape as “I”. (Right) Correctly </w:t>
+      </w:r>
+      <w:r>
+        <w:t>identified hand shape “O” as “O”</w:t>
+      </w:r>
+    </w:p>
+    <w:p>
+      <w:pPr>
+        <w:jc w:val="both"/>
+      </w:pPr>
+      <w:r>
+        <w:t xml:space="preserve">Testing </w:t>
+      </w:r>
+      <w:r>
+        <w:t xml:space="preserve">across different people </w:t>
+      </w:r>
+      <w:r>
+        <w:t xml:space="preserve">showed </w:t>
+      </w:r>
+      <w:r>
+        <w:t xml:space="preserve">similar live performance </w:t>
+      </w:r>
+      <w:r>
+        <w:t xml:space="preserve">with slightly different hand proportions reducing the stability of </w:t>
+      </w:r>
+      <w:r>
+        <w:t xml:space="preserve">“I” and “O” classes again. </w:t>
+      </w:r>
+      <w:r>
+        <w:t>Notably</w:t>
+      </w:r>
+      <w:r>
+        <w:t xml:space="preserve"> “A”, “E”, “C”, “M”, and “N” were very consistent</w:t>
+      </w:r>
+      <w:r>
+        <w:t>, Figure 12,</w:t>
+      </w:r>
+      <w:r>
+        <w:t xml:space="preserve"> across </w:t>
+      </w:r>
+      <w:r>
+        <w:t xml:space="preserve">different </w:t>
+      </w:r>
+      <w:r>
+        <w:t>lighting conditions, people, and backgrounds</w:t>
+      </w:r>
+      <w:r>
+        <w:t xml:space="preserve">. </w:t>
+      </w:r>
+    </w:p>
+    <w:p>
+      <w:pPr>
+        <w:keepNext/>
+        <w:jc w:val="both"/>
+      </w:pPr>
+      <w:r>
+        <w:rPr>
+          <w:noProof/>
+        </w:rPr>
+        <w:drawing>
+          <wp:inline distT="0" distB="0" distL="0" distR="0" wp14:anchorId="2BEA38DC" wp14:editId="410B7965">
+            <wp:extent cx="1420333" cy="1003110"/>
+            <wp:effectExtent l="0" t="0" r="8890" b="6985"/>
+            <wp:docPr id="731740898" name="Picture 9"/>
+            <wp:cNvGraphicFramePr>
+              <a:graphicFrameLocks xmlns:a="http://schemas.openxmlformats.org/drawingml/2006/main" noChangeAspect="1"/>
+            </wp:cNvGraphicFramePr>
+            <a:graphic xmlns:a="http://schemas.openxmlformats.org/drawingml/2006/main">
+              <a:graphicData uri="http://schemas.openxmlformats.org/drawingml/2006/picture">
+                <pic:pic xmlns:pic="http://schemas.openxmlformats.org/drawingml/2006/picture">
+                  <pic:nvPicPr>
+                    <pic:cNvPr id="731740898" name="Picture 731740898"/>
+                    <pic:cNvPicPr/>
+                  </pic:nvPicPr>
+                  <pic:blipFill>
+                    <a:blip r:embed="rId26" cstate="print">
+                      <a:extLst>
+                        <a:ext uri="{28A0092B-C50C-407E-A947-70E740481C1C}">
+                          <a14:useLocalDpi xmlns:a14="http://schemas.microsoft.com/office/drawing/2010/main" val="0"/>
+                        </a:ext>
+                      </a:extLst>
+                    </a:blip>
+                    <a:stretch>
+                      <a:fillRect/>
+                    </a:stretch>
+                  </pic:blipFill>
+                  <pic:spPr>
+                    <a:xfrm>
+                      <a:off x="0" y="0"/>
+                      <a:ext cx="1443310" cy="1019337"/>
+                    </a:xfrm>
+                    <a:prstGeom prst="rect">
+                      <a:avLst/>
+                    </a:prstGeom>
+                  </pic:spPr>
+                </pic:pic>
+              </a:graphicData>
+            </a:graphic>
+          </wp:inline>
+        </w:drawing>
+      </w:r>
+      <w:r>
+        <w:rPr>
+          <w:noProof/>
+        </w:rPr>
+        <w:drawing>
+          <wp:inline distT="0" distB="0" distL="0" distR="0" wp14:anchorId="7F8EF5A6" wp14:editId="19A3EEC3">
+            <wp:extent cx="1288137" cy="1009935"/>
+            <wp:effectExtent l="0" t="0" r="7620" b="0"/>
+            <wp:docPr id="2004900073" name="Picture 10"/>
+            <wp:cNvGraphicFramePr>
+              <a:graphicFrameLocks xmlns:a="http://schemas.openxmlformats.org/drawingml/2006/main" noChangeAspect="1"/>
+            </wp:cNvGraphicFramePr>
+            <a:graphic xmlns:a="http://schemas.openxmlformats.org/drawingml/2006/main">
+              <a:graphicData uri="http://schemas.openxmlformats.org/drawingml/2006/picture">
+                <pic:pic xmlns:pic="http://schemas.openxmlformats.org/drawingml/2006/picture">
+                  <pic:nvPicPr>
+                    <pic:cNvPr id="2004900073" name="Picture 2004900073"/>
+                    <pic:cNvPicPr/>
+                  </pic:nvPicPr>
+                  <pic:blipFill>
+                    <a:blip r:embed="rId27" cstate="print">
+                      <a:extLst>
+                        <a:ext uri="{28A0092B-C50C-407E-A947-70E740481C1C}">
+                          <a14:useLocalDpi xmlns:a14="http://schemas.microsoft.com/office/drawing/2010/main" val="0"/>
+                        </a:ext>
+                      </a:extLst>
+                    </a:blip>
+                    <a:stretch>
+                      <a:fillRect/>
+                    </a:stretch>
+                  </pic:blipFill>
+                  <pic:spPr>
+                    <a:xfrm>
+                      <a:off x="0" y="0"/>
+                      <a:ext cx="1298272" cy="1017881"/>
+                    </a:xfrm>
+                    <a:prstGeom prst="rect">
+                      <a:avLst/>
+                    </a:prstGeom>
+                  </pic:spPr>
+                </pic:pic>
+              </a:graphicData>
+            </a:graphic>
+          </wp:inline>
+        </w:drawing>
+      </w:r>
+    </w:p>
+    <w:p>
+      <w:pPr>
+        <w:pStyle w:val="Caption"/>
+        <w:jc w:val="both"/>
+      </w:pPr>
+      <w:r>
+        <w:t xml:space="preserve">Figure </w:t>
+      </w:r>
+      <w:r>
+        <w:fldChar w:fldCharType="begin"/>
+      </w:r>
+      <w:r>
+        <w:instrText xml:space="preserve"> SEQ Figure \* ARABIC </w:instrText>
+      </w:r>
+      <w:r>
+        <w:fldChar w:fldCharType="separate"/>
+      </w:r>
+      <w:r>
+        <w:rPr>
+          <w:noProof/>
+        </w:rPr>
+        <w:t>12</w:t>
+      </w:r>
+      <w:r>
+        <w:fldChar w:fldCharType="end"/>
+      </w:r>
+      <w:r>
+        <w:t xml:space="preserve">. (Left) </w:t>
+      </w:r>
+      <w:r>
+        <w:t>Correctly classified “M” hand pose. (Right) Correctly classified “N” hand pose</w:t>
+      </w:r>
+    </w:p>
+    <w:p>
+      <w:pPr>
+        <w:jc w:val="both"/>
+      </w:pPr>
+      <w:r>
+        <w:t xml:space="preserve">One key limitation of the system is its </w:t>
+      </w:r>
+      <w:r>
+        <w:t>usage of</w:t>
+      </w:r>
+      <w:r>
+        <w:t xml:space="preserve"> MediaPipe. Landmark detection degrades significantly when hands are occluded or in contact, which is a known failure mode of the MediaPipe Hands model. As illustrated in Figure 1</w:t>
+      </w:r>
+      <w:r>
+        <w:t>3</w:t>
+      </w:r>
+      <w:r>
+        <w:t>, landmark accuracy suffers during poses with self-occlusion</w:t>
+      </w:r>
+      <w:r>
+        <w:t xml:space="preserve"> or contact</w:t>
+      </w:r>
+      <w:r>
+        <w:t xml:space="preserve">, </w:t>
+      </w:r>
+      <w:r>
+        <w:t xml:space="preserve">significantly limiting detectable signs. </w:t>
+      </w:r>
+    </w:p>
+    <w:p>
+      <w:pPr>
+        <w:keepNext/>
+        <w:jc w:val="both"/>
+      </w:pPr>
+      <w:r>
+        <w:rPr>
+          <w:noProof/>
+        </w:rPr>
+        <w:drawing>
+          <wp:inline distT="0" distB="0" distL="0" distR="0" wp14:anchorId="3EAB8E44" wp14:editId="31DFFB57">
+            <wp:extent cx="2743200" cy="1986280"/>
+            <wp:effectExtent l="0" t="0" r="0" b="0"/>
+            <wp:docPr id="2086801095" name="Picture 11"/>
+            <wp:cNvGraphicFramePr>
+              <a:graphicFrameLocks xmlns:a="http://schemas.openxmlformats.org/drawingml/2006/main" noChangeAspect="1"/>
+            </wp:cNvGraphicFramePr>
+            <a:graphic xmlns:a="http://schemas.openxmlformats.org/drawingml/2006/main">
+              <a:graphicData uri="http://schemas.openxmlformats.org/drawingml/2006/picture">
+                <pic:pic xmlns:pic="http://schemas.openxmlformats.org/drawingml/2006/picture">
+                  <pic:nvPicPr>
+                    <pic:cNvPr id="2086801095" name="Picture 2086801095"/>
+                    <pic:cNvPicPr/>
+                  </pic:nvPicPr>
+                  <pic:blipFill>
+                    <a:blip r:embed="rId28">
+                      <a:extLst>
+                        <a:ext uri="{28A0092B-C50C-407E-A947-70E740481C1C}">
+                          <a14:useLocalDpi xmlns:a14="http://schemas.microsoft.com/office/drawing/2010/main" val="0"/>
+                        </a:ext>
+                      </a:extLst>
+                    </a:blip>
+                    <a:stretch>
+                      <a:fillRect/>
+                    </a:stretch>
+                  </pic:blipFill>
+                  <pic:spPr>
+                    <a:xfrm>
+                      <a:off x="0" y="0"/>
+                      <a:ext cx="2743200" cy="1986280"/>
+                    </a:xfrm>
+                    <a:prstGeom prst="rect">
+                      <a:avLst/>
+                    </a:prstGeom>
+                  </pic:spPr>
+                </pic:pic>
+              </a:graphicData>
+            </a:graphic>
+          </wp:inline>
+        </w:drawing>
+      </w:r>
+    </w:p>
+    <w:p>
+      <w:pPr>
+        <w:pStyle w:val="Caption"/>
+        <w:jc w:val="both"/>
+      </w:pPr>
+      <w:r>
+        <w:t xml:space="preserve">Figure </w:t>
+      </w:r>
+      <w:r>
+        <w:fldChar w:fldCharType="begin"/>
+      </w:r>
+      <w:r>
+        <w:instrText xml:space="preserve"> SEQ Figure \* ARABIC </w:instrText>
+      </w:r>
+      <w:r>
+        <w:fldChar w:fldCharType="separate"/>
+      </w:r>
+      <w:r>
+        <w:rPr>
+          <w:noProof/>
+        </w:rPr>
+        <w:t>13</w:t>
+      </w:r>
+      <w:r>
+        <w:fldChar w:fldCharType="end"/>
+      </w:r>
+      <w:r>
+        <w:t xml:space="preserve">. MediaPipe </w:t>
+      </w:r>
+      <w:r>
+        <w:t xml:space="preserve">loosing track of hand in high contact </w:t>
+      </w:r>
+      <w:r>
+        <w:t xml:space="preserve">and occlusion hand pose. </w:t>
+      </w:r>
+    </w:p>
+    <w:p>
+      <w:pPr>
+        <w:pStyle w:val="Heading1"/>
+      </w:pPr>
+      <w:r>
+        <w:t xml:space="preserve">Future Development </w:t>
+      </w:r>
+    </w:p>
+    <w:p>
+      <w:pPr>
+        <w:jc w:val="both"/>
+      </w:pPr>
+      <w:r>
+        <w:t>To further the proposed system, some further development is suggested based on</w:t>
+      </w:r>
+      <w:r>
+        <w:t xml:space="preserve"> the presented limitations and performance</w:t>
+      </w:r>
+      <w:r>
+        <w:t xml:space="preserve"> </w:t>
+      </w:r>
+      <w:r>
+        <w:t>covered</w:t>
+      </w:r>
+      <w:r>
+        <w:t xml:space="preserve">. </w:t>
+      </w:r>
+    </w:p>
+    <w:p>
+      <w:pPr>
+        <w:jc w:val="both"/>
+      </w:pPr>
+      <w:r>
+        <w:lastRenderedPageBreak/>
+        <w:t>A</w:t>
+      </w:r>
+      <w:r>
+        <w:t>n a</w:t>
+      </w:r>
+      <w:r>
+        <w:t xml:space="preserve">lternative Landmark detector </w:t>
+      </w:r>
+      <w:r>
+        <w:t>could be employed, r</w:t>
+      </w:r>
+      <w:r>
+        <w:t xml:space="preserve">eplacing Mediapipe with a </w:t>
+      </w:r>
+      <w:r>
+        <w:t>more flexible detector.</w:t>
+      </w:r>
+      <w:r>
+        <w:t xml:space="preserve"> </w:t>
+      </w:r>
+      <w:r>
+        <w:t>[</w:t>
+      </w:r>
+      <w:r>
+        <w:t>9</w:t>
+      </w:r>
+      <w:r>
+        <w:t>]</w:t>
+      </w:r>
+    </w:p>
+    <w:p>
+      <w:pPr>
+        <w:jc w:val="both"/>
+      </w:pPr>
+      <w:r>
+        <w:t>D</w:t>
+      </w:r>
+      <w:r>
+        <w:t>ifferent classifier</w:t>
+      </w:r>
+      <w:r>
+        <w:t xml:space="preserve"> </w:t>
+      </w:r>
+      <w:r>
+        <w:t xml:space="preserve">architectures </w:t>
+      </w:r>
+      <w:r>
+        <w:t xml:space="preserve">could be employed to </w:t>
+      </w:r>
+      <w:r>
+        <w:t xml:space="preserve">leverage </w:t>
+      </w:r>
+      <w:r>
+        <w:t xml:space="preserve">their strengths. Potential </w:t>
+      </w:r>
+      <w:proofErr w:type="gramStart"/>
+      <w:r>
+        <w:t>architectures include</w:t>
+      </w:r>
+      <w:proofErr w:type="gramEnd"/>
+      <w:r>
+        <w:t xml:space="preserve"> </w:t>
+      </w:r>
+      <w:r>
+        <w:t>K Nearest Neighbors</w:t>
+      </w:r>
+      <w:r>
+        <w:t xml:space="preserve"> </w:t>
+      </w:r>
+      <w:r>
+        <w:t>and</w:t>
+      </w:r>
+      <w:r>
+        <w:t xml:space="preserve"> </w:t>
+      </w:r>
+      <w:r>
+        <w:t>Support Vector Machines</w:t>
+      </w:r>
+      <w:r>
+        <w:t>.</w:t>
+      </w:r>
+    </w:p>
+    <w:p>
+      <w:pPr>
+        <w:jc w:val="both"/>
+      </w:pPr>
+      <w:r>
+        <w:t>P</w:t>
+      </w:r>
+      <w:r>
+        <w:t xml:space="preserve">reprocessing </w:t>
+      </w:r>
+      <w:r>
+        <w:t xml:space="preserve">can be done to either remove the background and other noise, or to detect additional </w:t>
+      </w:r>
+      <w:r>
+        <w:t xml:space="preserve">features like facial expression and hand-body relative pose to </w:t>
+      </w:r>
+      <w:r>
+        <w:t>better reflect the multimodal nature of NZSL as outlined in Figure 1.</w:t>
+      </w:r>
+    </w:p>
+    <w:p>
+      <w:pPr>
+        <w:jc w:val="both"/>
+      </w:pPr>
+      <w:r>
+        <w:t>Lastly</w:t>
+      </w:r>
+      <w:r>
+        <w:t>, a</w:t>
+      </w:r>
+      <w:r>
+        <w:t>n exploration into better representations of hand poses would be valuable. For example</w:t>
+      </w:r>
+      <w:r>
+        <w:t>,</w:t>
+      </w:r>
+      <w:r>
+        <w:t xml:space="preserve"> disregarding the z channel of landmark data</w:t>
+      </w:r>
+      <w:r>
+        <w:t xml:space="preserve">, </w:t>
+      </w:r>
+      <w:r>
+        <w:t xml:space="preserve">a joint linkage </w:t>
+      </w:r>
+      <w:r>
+        <w:t xml:space="preserve">angle </w:t>
+      </w:r>
+      <w:r>
+        <w:t>representation of hand poses</w:t>
+      </w:r>
+      <w:r>
+        <w:t xml:space="preserve"> [</w:t>
+      </w:r>
+      <w:r>
+        <w:t>10</w:t>
+      </w:r>
+      <w:r>
+        <w:t>]</w:t>
+      </w:r>
+      <w:r>
+        <w:t xml:space="preserve">, or a temporal model of the </w:t>
+      </w:r>
+      <w:proofErr w:type="gramStart"/>
+      <w:r>
+        <w:t>hands</w:t>
+      </w:r>
+      <w:proofErr w:type="gramEnd"/>
+      <w:r>
+        <w:t xml:space="preserve"> motion</w:t>
+      </w:r>
+      <w:r>
+        <w:t xml:space="preserve"> [1</w:t>
+      </w:r>
+      <w:r>
+        <w:t>1</w:t>
+      </w:r>
+      <w:r>
+        <w:t>]</w:t>
+      </w:r>
+      <w:r>
+        <w:t>.</w:t>
+      </w:r>
+    </w:p>
+    <w:p>
+      <w:pPr>
+        <w:pStyle w:val="Heading1"/>
+        <w:jc w:val="both"/>
+      </w:pPr>
+      <w:r>
+        <w:t>Conclusion</w:t>
+      </w:r>
+    </w:p>
+    <w:p>
+      <w:pPr>
+        <w:jc w:val="both"/>
+        <w:sectPr>
+          <w:pgSz w:w="12240" w:h="15840"/>
+          <w:pgMar w:top="1440" w:right="1440" w:bottom="1440" w:left="1440" w:header="720" w:footer="720" w:gutter="0"/>
+          <w:cols w:num="2" w:space="720"/>
+          <w:docGrid w:linePitch="360"/>
+        </w:sectPr>
+      </w:pPr>
+    </w:p>
+    <w:p>
+      <w:pPr>
+        <w:pStyle w:val="Heading1"/>
+        <w:jc w:val="both"/>
+      </w:pPr>
+      <w:r>
+        <w:lastRenderedPageBreak/>
+        <w:t>References</w:t>
+      </w:r>
+    </w:p>
+    <w:p>
+      <w:pPr>
+        <w:jc w:val="both"/>
+      </w:pPr>
+      <w:r>
+        <w:t xml:space="preserve">[1] </w:t>
+      </w:r>
+      <w:r>
+        <w:t>Wadhawan A</w:t>
+      </w:r>
+      <w:r>
+        <w:t>,</w:t>
+      </w:r>
+      <w:r>
+        <w:t xml:space="preserve"> Kumar P</w:t>
+      </w:r>
+      <w:r>
+        <w:t xml:space="preserve"> </w:t>
+      </w:r>
+      <w:r>
+        <w:t>(2021)</w:t>
+      </w:r>
+      <w:r>
+        <w:t xml:space="preserve"> Sign Language Recognition Systems: A Decade Systematic Literature Review. </w:t>
+      </w:r>
+      <w:r>
+        <w:rPr>
+          <w:i/>
+          <w:iCs/>
+        </w:rPr>
+        <w:t xml:space="preserve">Arch </w:t>
+      </w:r>
+      <w:proofErr w:type="spellStart"/>
+      <w:r>
+        <w:rPr>
+          <w:i/>
+          <w:iCs/>
+        </w:rPr>
+        <w:t>Computat</w:t>
+      </w:r>
+      <w:proofErr w:type="spellEnd"/>
+      <w:r>
+        <w:rPr>
+          <w:i/>
+          <w:iCs/>
+        </w:rPr>
+        <w:t xml:space="preserve"> Methods Eng</w:t>
+      </w:r>
+      <w:r>
+        <w:t> </w:t>
+      </w:r>
+      <w:r>
+        <w:rPr>
+          <w:b/>
+          <w:bCs/>
+        </w:rPr>
+        <w:t>28</w:t>
+      </w:r>
+      <w:r>
+        <w:t xml:space="preserve">, 785–813. </w:t>
+      </w:r>
+    </w:p>
+    <w:p>
+      <w:pPr>
+        <w:jc w:val="both"/>
+      </w:pPr>
+      <w:r>
+        <w:t xml:space="preserve">[2] </w:t>
+      </w:r>
+      <w:r>
+        <w:t xml:space="preserve">Cheok, M., Omar, Z., &amp; </w:t>
+      </w:r>
+      <w:proofErr w:type="spellStart"/>
+      <w:r>
+        <w:t>Jaward</w:t>
+      </w:r>
+      <w:proofErr w:type="spellEnd"/>
+      <w:r>
+        <w:t xml:space="preserve">, M. (2017). A review of hand </w:t>
+      </w:r>
+      <w:proofErr w:type="gramStart"/>
+      <w:r>
+        <w:t>gesture</w:t>
+      </w:r>
+      <w:proofErr w:type="gramEnd"/>
+      <w:r>
+        <w:t xml:space="preserve"> and sign language recognition techniques. International Journal of Machine Learning and Cybernetics, 1–23.</w:t>
+      </w:r>
+    </w:p>
+    <w:p>
+      <w:pPr>
+        <w:jc w:val="both"/>
+      </w:pPr>
+      <w:r>
+        <w:t>[</w:t>
+      </w:r>
+      <w:r>
+        <w:t>3</w:t>
+      </w:r>
+      <w:r>
+        <w:t xml:space="preserve">] </w:t>
+      </w:r>
+      <w:r>
+        <w:t>Munib Q, Habeeb M, Takruri B, Al-Malik HA (2007) American sign language (ASL) recognition based on Hough transform and neural networks. Expert Syst Appl 32(1):24–37</w:t>
+      </w:r>
+      <w:r>
+        <w:t xml:space="preserve"> </w:t>
+      </w:r>
+    </w:p>
+    <w:p>
+      <w:pPr>
+        <w:jc w:val="both"/>
+      </w:pPr>
+      <w:r>
+        <w:t>[</w:t>
+      </w:r>
+      <w:r>
+        <w:t>4</w:t>
+      </w:r>
+      <w:r>
+        <w:t xml:space="preserve">] </w:t>
+      </w:r>
+      <w:r>
+        <w:t>Oz C, Leu MC (2007) Linguistic properties based on American Sign Language isolated word recognition with artificial neural networks using a sensory glove and motion tracker. Neurocomputing 70(16):2891–2901</w:t>
+      </w:r>
+      <w:r>
+        <w:t xml:space="preserve"> </w:t>
+      </w:r>
+    </w:p>
+    <w:p>
+      <w:pPr>
+        <w:jc w:val="both"/>
+      </w:pPr>
+      <w:r>
+        <w:t>[</w:t>
+      </w:r>
+      <w:r>
+        <w:t>5</w:t>
+      </w:r>
+      <w:r>
+        <w:t xml:space="preserve">] </w:t>
+      </w:r>
+      <w:r>
+        <w:t>Wu J, Tian Z, Sun L, Estevez L, Jafari R (2015) Real-time American Sign Language recognition using wrist-worn motion and surface EMG sensors. In: IEEE 12th international conference on wearable and implantable body sensor networks (BSN), pp 1–6</w:t>
+      </w:r>
+      <w:r>
+        <w:t xml:space="preserve"> </w:t>
+      </w:r>
+    </w:p>
+    <w:p>
+      <w:pPr>
+        <w:jc w:val="both"/>
+      </w:pPr>
+      <w:r>
+        <w:t>[</w:t>
+      </w:r>
+      <w:r>
+        <w:t>6</w:t>
+      </w:r>
+      <w:r>
+        <w:t>] MY GITHUB REPO</w:t>
+      </w:r>
+    </w:p>
+    <w:p>
+      <w:pPr>
+        <w:jc w:val="both"/>
+      </w:pPr>
+      <w:r>
+        <w:t>[</w:t>
+      </w:r>
+      <w:r>
+        <w:t>7</w:t>
+      </w:r>
+      <w:r>
+        <w:t xml:space="preserve">] </w:t>
+      </w:r>
+      <w:r>
+        <w:t xml:space="preserve">Zhang F, </w:t>
+      </w:r>
+      <w:proofErr w:type="spellStart"/>
+      <w:r>
+        <w:t>Bazarevsky</w:t>
+      </w:r>
+      <w:proofErr w:type="spellEnd"/>
+      <w:r>
+        <w:t xml:space="preserve"> </w:t>
+      </w:r>
+      <w:r>
+        <w:t xml:space="preserve">V, </w:t>
+      </w:r>
+      <w:proofErr w:type="spellStart"/>
+      <w:r>
+        <w:t>Vakunov</w:t>
+      </w:r>
+      <w:proofErr w:type="spellEnd"/>
+      <w:r>
+        <w:t xml:space="preserve"> A, </w:t>
+      </w:r>
+      <w:proofErr w:type="spellStart"/>
+      <w:r>
+        <w:t>Tkachenka</w:t>
+      </w:r>
+      <w:proofErr w:type="spellEnd"/>
+      <w:r>
+        <w:t xml:space="preserve"> </w:t>
+      </w:r>
+      <w:r>
+        <w:t>A, Sung G, Chang C-L, &amp; Grundmann</w:t>
+      </w:r>
+      <w:r>
+        <w:t xml:space="preserve"> </w:t>
+      </w:r>
+      <w:r>
+        <w:t>M (2020). MediaPipe Hands: On-device real-time hand tracking. In </w:t>
+      </w:r>
+      <w:proofErr w:type="spellStart"/>
+      <w:r>
+        <w:rPr>
+          <w:i/>
+          <w:iCs/>
+        </w:rPr>
+        <w:t>arXiv</w:t>
+      </w:r>
+      <w:proofErr w:type="spellEnd"/>
+      <w:r>
+        <w:rPr>
+          <w:i/>
+          <w:iCs/>
+        </w:rPr>
+        <w:t xml:space="preserve"> [cs.CV]</w:t>
+      </w:r>
+      <w:r>
+        <w:t>. http://arxiv.org/abs/2006.10214</w:t>
+      </w:r>
+    </w:p>
+    <w:p>
+      <w:pPr>
+        <w:jc w:val="both"/>
+      </w:pPr>
+      <w:r>
+        <w:t>[</w:t>
+      </w:r>
+      <w:r>
+        <w:t>8</w:t>
+      </w:r>
+      <w:r>
+        <w:t>]</w:t>
+      </w:r>
+      <w:r>
+        <w:t xml:space="preserve"> </w:t>
+      </w:r>
+      <w:r>
+        <w:t>Ian</w:t>
+      </w:r>
+      <w:r>
+        <w:t xml:space="preserve"> G, </w:t>
+      </w:r>
+      <w:r>
+        <w:t>Yoshua B</w:t>
+      </w:r>
+      <w:r>
+        <w:t xml:space="preserve">, </w:t>
+      </w:r>
+      <w:r>
+        <w:t>Aaron</w:t>
+      </w:r>
+      <w:r>
+        <w:t>,</w:t>
+      </w:r>
+      <w:r>
+        <w:t xml:space="preserve"> </w:t>
+      </w:r>
+      <w:r>
+        <w:t>C</w:t>
+      </w:r>
+      <w:r>
+        <w:t xml:space="preserve"> (2016). Deep Learning.</w:t>
+      </w:r>
+      <w:r>
+        <w:t xml:space="preserve"> MIT Press</w:t>
+      </w:r>
+    </w:p>
+    <w:p>
+      <w:pPr>
+        <w:jc w:val="both"/>
+      </w:pPr>
+      <w:r>
+        <w:t>[</w:t>
+      </w:r>
+      <w:r>
+        <w:t>9</w:t>
+      </w:r>
+      <w:r>
+        <w:t xml:space="preserve">] </w:t>
+      </w:r>
+      <w:r>
+        <w:t>Zhou, X., Wan, Q., Zhang, W., Xue, X., &amp; Wei, Y. (2016). Model-based deep hand pose estimation. </w:t>
+      </w:r>
+      <w:r>
+        <w:rPr>
+          <w:i/>
+          <w:iCs/>
+        </w:rPr>
+        <w:t>International Joint Conference on Artificial Intelligence</w:t>
+      </w:r>
+      <w:r>
+        <w:t>, 2421–2427. https://yichenwei.github.io/publications/IJCAI16_DeepHandModel.pdf?utm_source=chatgpt.com</w:t>
+      </w:r>
+    </w:p>
+    <w:p>
+      <w:pPr>
+        <w:jc w:val="both"/>
+      </w:pPr>
+      <w:r>
+        <w:t>[</w:t>
+      </w:r>
+      <w:r>
+        <w:t>10</w:t>
+      </w:r>
+      <w:r>
+        <w:t xml:space="preserve">] </w:t>
+      </w:r>
+      <w:r>
+        <w:t>Isaac, J. H. R., Manivannan, M., &amp; Ravindran, B. (2021). Corrective filter based on kinematics of human hand for pose estimation. </w:t>
+      </w:r>
+      <w:r>
+        <w:rPr>
+          <w:i/>
+          <w:iCs/>
+        </w:rPr>
+        <w:t>Frontiers in Virtual Reality</w:t>
+      </w:r>
+      <w:r>
+        <w:t>, </w:t>
+      </w:r>
+      <w:r>
+        <w:rPr>
+          <w:i/>
+          <w:iCs/>
+        </w:rPr>
+        <w:t>2</w:t>
+      </w:r>
+      <w:r>
+        <w:t xml:space="preserve">, 663618. </w:t>
+      </w:r>
+      <w:r>
+        <w:t>https://doi.org/10.3389/frvir.2021.663618</w:t>
+      </w:r>
+    </w:p>
+    <w:p>
+      <w:pPr>
+        <w:jc w:val="both"/>
+      </w:pPr>
+      <w:r>
+        <w:t>[1</w:t>
+      </w:r>
+      <w:r>
+        <w:t>1</w:t>
+      </w:r>
+      <w:r>
+        <w:t xml:space="preserve">] </w:t>
+      </w:r>
+      <w:r>
+        <w:t xml:space="preserve">Rahman, M. M., </w:t>
+      </w:r>
+      <w:proofErr w:type="spellStart"/>
+      <w:r>
+        <w:t>Uzzaman</w:t>
+      </w:r>
+      <w:proofErr w:type="spellEnd"/>
+      <w:r>
+        <w:t xml:space="preserve">, A., Khatun, F., </w:t>
+      </w:r>
+      <w:proofErr w:type="spellStart"/>
+      <w:r>
+        <w:t>Aktaruzzaman</w:t>
+      </w:r>
+      <w:proofErr w:type="spellEnd"/>
+      <w:r>
+        <w:t>, &amp; Siddique, N. (2025). A comparative study of advanced technologies and methods in hand gesture analysis and recognition systems. </w:t>
+      </w:r>
+      <w:r>
+        <w:rPr>
+          <w:i/>
+          <w:iCs/>
+        </w:rPr>
+        <w:t>Expert Systems with Applications</w:t>
+      </w:r>
+      <w:r>
+        <w:t>, </w:t>
+      </w:r>
+      <w:r>
+        <w:rPr>
+          <w:i/>
+          <w:iCs/>
+        </w:rPr>
+        <w:t>266</w:t>
+      </w:r>
+      <w:r>
+        <w:t>, 125929. https://doi.org/10.1016/j.eswa.2024.125929</w:t>
       </w:r>
     </w:p>
     <w:p>
@@ -2912,6 +4376,56 @@
     </w:sectPr>
   </w:body>
 </w:document>
+</file>
+
+<file path=word/comments.xml><?xml version="1.0" encoding="utf-8"?>
+<w:comments xmlns:wpc="http://schemas.microsoft.com/office/word/2010/wordprocessingCanvas" xmlns:cx="http://schemas.microsoft.com/office/drawing/2014/chartex" xmlns:cx1="http://schemas.microsoft.com/office/drawing/2015/9/8/chartex" xmlns:cx2="http://schemas.microsoft.com/office/drawing/2015/10/21/chartex" xmlns:cx3="http://schemas.microsoft.com/office/drawing/2016/5/9/chartex" xmlns:cx4="http://schemas.microsoft.com/office/drawing/2016/5/10/chartex" xmlns:cx5="http://schemas.microsoft.com/office/drawing/2016/5/11/chartex" xmlns:cx6="http://schemas.microsoft.com/office/drawing/2016/5/12/chartex" xmlns:cx7="http://schemas.microsoft.com/office/drawing/2016/5/13/chartex" xmlns:cx8="http://schemas.microsoft.com/office/drawing/2016/5/14/chartex" xmlns:mc="http://schemas.openxmlformats.org/markup-compatibility/2006" xmlns:aink="http://schemas.microsoft.com/office/drawing/2016/ink" xmlns:am3d="http://schemas.microsoft.com/office/drawing/2017/model3d" xmlns:o="urn:schemas-microsoft-com:office:office" xmlns:oel="http://schemas.microsoft.com/office/2019/extlst" xmlns:r="http://schemas.openxmlformats.org/officeDocument/2006/relationships" xmlns:m="http://schemas.openxmlformats.org/officeDocument/2006/math" xmlns:v="urn:schemas-microsoft-com:vml" xmlns:wp14="http://schemas.microsoft.com/office/word/2010/wordprocessingDrawing" xmlns:wp="http://schemas.openxmlformats.org/drawingml/2006/wordprocessingDrawing" xmlns:w10="urn:schemas-microsoft-com:office:word" xmlns:w="http://schemas.openxmlformats.org/wordprocessingml/2006/main" xmlns:w14="http://schemas.microsoft.com/office/word/2010/wordml" xmlns:w15="http://schemas.microsoft.com/office/word/2012/wordml" xmlns:w16cex="http://schemas.microsoft.com/office/word/2018/wordml/cex" xmlns:w16cid="http://schemas.microsoft.com/office/word/2016/wordml/cid" xmlns:w16="http://schemas.microsoft.com/office/word/2018/wordml" xmlns:w16du="http://schemas.microsoft.com/office/word/2023/wordml/word16du" xmlns:w16sdtdh="http://schemas.microsoft.com/office/word/2020/wordml/sdtdatahash" xmlns:w16sdtfl="http://schemas.microsoft.com/office/word/2024/wordml/sdtformatlock" xmlns:w16se="http://schemas.microsoft.com/office/word/2015/wordml/symex" xmlns:wpg="http://schemas.microsoft.com/office/word/2010/wordprocessingGroup" xmlns:wpi="http://schemas.microsoft.com/office/word/2010/wordprocessingInk" xmlns:wne="http://schemas.microsoft.com/office/word/2006/wordml" xmlns:wps="http://schemas.microsoft.com/office/word/2010/wordprocessingShape" mc:Ignorable="w14 w15 w16se w16cid w16 w16cex w16sdtdh w16sdtfl w16du wp14">
+  <w:comment w:id="0" w:author="ryan bright" w:date="2025-05-15T16:41:00Z" w:initials="rb">
+    <w:p>
+      <w:pPr>
+        <w:pStyle w:val="CommentText"/>
+      </w:pPr>
+      <w:r>
+        <w:rPr>
+          <w:rStyle w:val="CommentReference"/>
+        </w:rPr>
+        <w:annotationRef/>
+      </w:r>
+      <w:r>
+        <w:t xml:space="preserve">Replace with a description of the underlying code. See: </w:t>
+      </w:r>
+      <w:hyperlink r:id="rId1" w:history="1">
+        <w:r>
+          <w:rPr>
+            <w:rStyle w:val="Hyperlink"/>
+          </w:rPr>
+          <w:t>OpenCV: Camera Calibration</w:t>
+        </w:r>
+      </w:hyperlink>
+      <w:r>
+        <w:t xml:space="preserve">  </w:t>
+      </w:r>
+    </w:p>
+  </w:comment>
+</w:comments>
+</file>
+
+<file path=word/commentsExtended.xml><?xml version="1.0" encoding="utf-8"?>
+<w15:commentsEx xmlns:wpc="http://schemas.microsoft.com/office/word/2010/wordprocessingCanvas" xmlns:cx="http://schemas.microsoft.com/office/drawing/2014/chartex" xmlns:cx1="http://schemas.microsoft.com/office/drawing/2015/9/8/chartex" xmlns:cx2="http://schemas.microsoft.com/office/drawing/2015/10/21/chartex" xmlns:cx3="http://schemas.microsoft.com/office/drawing/2016/5/9/chartex" xmlns:cx4="http://schemas.microsoft.com/office/drawing/2016/5/10/chartex" xmlns:cx5="http://schemas.microsoft.com/office/drawing/2016/5/11/chartex" xmlns:cx6="http://schemas.microsoft.com/office/drawing/2016/5/12/chartex" xmlns:cx7="http://schemas.microsoft.com/office/drawing/2016/5/13/chartex" xmlns:cx8="http://schemas.microsoft.com/office/drawing/2016/5/14/chartex" xmlns:mc="http://schemas.openxmlformats.org/markup-compatibility/2006" xmlns:aink="http://schemas.microsoft.com/office/drawing/2016/ink" xmlns:am3d="http://schemas.microsoft.com/office/drawing/2017/model3d" xmlns:o="urn:schemas-microsoft-com:office:office" xmlns:oel="http://schemas.microsoft.com/office/2019/extlst" xmlns:r="http://schemas.openxmlformats.org/officeDocument/2006/relationships" xmlns:m="http://schemas.openxmlformats.org/officeDocument/2006/math" xmlns:v="urn:schemas-microsoft-com:vml" xmlns:wp14="http://schemas.microsoft.com/office/word/2010/wordprocessingDrawing" xmlns:wp="http://schemas.openxmlformats.org/drawingml/2006/wordprocessingDrawing" xmlns:w10="urn:schemas-microsoft-com:office:word" xmlns:w="http://schemas.openxmlformats.org/wordprocessingml/2006/main" xmlns:w14="http://schemas.microsoft.com/office/word/2010/wordml" xmlns:w15="http://schemas.microsoft.com/office/word/2012/wordml" xmlns:w16cex="http://schemas.microsoft.com/office/word/2018/wordml/cex" xmlns:w16cid="http://schemas.microsoft.com/office/word/2016/wordml/cid" xmlns:w16="http://schemas.microsoft.com/office/word/2018/wordml" xmlns:w16du="http://schemas.microsoft.com/office/word/2023/wordml/word16du" xmlns:w16sdtdh="http://schemas.microsoft.com/office/word/2020/wordml/sdtdatahash" xmlns:w16sdtfl="http://schemas.microsoft.com/office/word/2024/wordml/sdtformatlock" xmlns:w16se="http://schemas.microsoft.com/office/word/2015/wordml/symex" xmlns:wpg="http://schemas.microsoft.com/office/word/2010/wordprocessingGroup" xmlns:wpi="http://schemas.microsoft.com/office/word/2010/wordprocessingInk" xmlns:wne="http://schemas.microsoft.com/office/word/2006/wordml" xmlns:wps="http://schemas.microsoft.com/office/word/2010/wordprocessingShape" mc:Ignorable="w14 w15 w16se w16cid w16 w16cex w16sdtdh w16sdtfl w16du wp14">
+  <w15:commentEx w15:paraId="6634019B" w15:done="0"/>
+</w15:commentsEx>
+</file>
+
+<file path=word/commentsExtensible.xml><?xml version="1.0" encoding="utf-8"?>
+<w16cex:commentsExtensible xmlns:wpc="http://schemas.microsoft.com/office/word/2010/wordprocessingCanvas" xmlns:cx="http://schemas.microsoft.com/office/drawing/2014/chartex" xmlns:cx1="http://schemas.microsoft.com/office/drawing/2015/9/8/chartex" xmlns:cx2="http://schemas.microsoft.com/office/drawing/2015/10/21/chartex" xmlns:cx3="http://schemas.microsoft.com/office/drawing/2016/5/9/chartex" xmlns:cx4="http://schemas.microsoft.com/office/drawing/2016/5/10/chartex" xmlns:cx5="http://schemas.microsoft.com/office/drawing/2016/5/11/chartex" xmlns:cx6="http://schemas.microsoft.com/office/drawing/2016/5/12/chartex" xmlns:cx7="http://schemas.microsoft.com/office/drawing/2016/5/13/chartex" xmlns:cx8="http://schemas.microsoft.com/office/drawing/2016/5/14/chartex" xmlns:cr="http://schemas.microsoft.com/office/comments/2020/reactions" xmlns:mc="http://schemas.openxmlformats.org/markup-compatibility/2006" xmlns:aink="http://schemas.microsoft.com/office/drawing/2016/ink" xmlns:am3d="http://schemas.microsoft.com/office/drawing/2017/model3d" xmlns:o="urn:schemas-microsoft-com:office:office" xmlns:oel="http://schemas.microsoft.com/office/2019/extlst" xmlns:r="http://schemas.openxmlformats.org/officeDocument/2006/relationships" xmlns:m="http://schemas.openxmlformats.org/officeDocument/2006/math" xmlns:v="urn:schemas-microsoft-com:vml" xmlns:wp14="http://schemas.microsoft.com/office/word/2010/wordprocessingDrawing" xmlns:wp="http://schemas.openxmlformats.org/drawingml/2006/wordprocessingDrawing" xmlns:w10="urn:schemas-microsoft-com:office:word" xmlns:w="http://schemas.openxmlformats.org/wordprocessingml/2006/main" xmlns:w14="http://schemas.microsoft.com/office/word/2010/wordml" xmlns:w15="http://schemas.microsoft.com/office/word/2012/wordml" xmlns:w16cex="http://schemas.microsoft.com/office/word/2018/wordml/cex" xmlns:w16cid="http://schemas.microsoft.com/office/word/2016/wordml/cid" xmlns:w16="http://schemas.microsoft.com/office/word/2018/wordml" xmlns:w16du="http://schemas.microsoft.com/office/word/2023/wordml/word16du" xmlns:w16sdtdh="http://schemas.microsoft.com/office/word/2020/wordml/sdtdatahash" xmlns:w16sdtfl="http://schemas.microsoft.com/office/word/2024/wordml/sdtformatlock" xmlns:w16se="http://schemas.microsoft.com/office/word/2015/wordml/symex" xmlns:wpg="http://schemas.microsoft.com/office/word/2010/wordprocessingGroup" xmlns:wpi="http://schemas.microsoft.com/office/word/2010/wordprocessingInk" xmlns:wne="http://schemas.microsoft.com/office/word/2006/wordml" xmlns:wps="http://schemas.microsoft.com/office/word/2010/wordprocessingShape" mc:Ignorable="w14 w15 w16se w16cid w16 w16cex w16sdtdh w16sdtfl cr w16du wp14">
+  <w16cex:commentExtensible w16cex:durableId="73829F37" w16cex:dateUtc="2025-05-15T04:41:00Z"/>
+</w16cex:commentsExtensible>
+</file>
+
+<file path=word/commentsIds.xml><?xml version="1.0" encoding="utf-8"?>
+<w16cid:commentsIds xmlns:wpc="http://schemas.microsoft.com/office/word/2010/wordprocessingCanvas" xmlns:cx="http://schemas.microsoft.com/office/drawing/2014/chartex" xmlns:cx1="http://schemas.microsoft.com/office/drawing/2015/9/8/chartex" xmlns:cx2="http://schemas.microsoft.com/office/drawing/2015/10/21/chartex" xmlns:cx3="http://schemas.microsoft.com/office/drawing/2016/5/9/chartex" xmlns:cx4="http://schemas.microsoft.com/office/drawing/2016/5/10/chartex" xmlns:cx5="http://schemas.microsoft.com/office/drawing/2016/5/11/chartex" xmlns:cx6="http://schemas.microsoft.com/office/drawing/2016/5/12/chartex" xmlns:cx7="http://schemas.microsoft.com/office/drawing/2016/5/13/chartex" xmlns:cx8="http://schemas.microsoft.com/office/drawing/2016/5/14/chartex" xmlns:mc="http://schemas.openxmlformats.org/markup-compatibility/2006" xmlns:aink="http://schemas.microsoft.com/office/drawing/2016/ink" xmlns:am3d="http://schemas.microsoft.com/office/drawing/2017/model3d" xmlns:o="urn:schemas-microsoft-com:office:office" xmlns:oel="http://schemas.microsoft.com/office/2019/extlst" xmlns:r="http://schemas.openxmlformats.org/officeDocument/2006/relationships" xmlns:m="http://schemas.openxmlformats.org/officeDocument/2006/math" xmlns:v="urn:schemas-microsoft-com:vml" xmlns:wp14="http://schemas.microsoft.com/office/word/2010/wordprocessingDrawing" xmlns:wp="http://schemas.openxmlformats.org/drawingml/2006/wordprocessingDrawing" xmlns:w10="urn:schemas-microsoft-com:office:word" xmlns:w="http://schemas.openxmlformats.org/wordprocessingml/2006/main" xmlns:w14="http://schemas.microsoft.com/office/word/2010/wordml" xmlns:w15="http://schemas.microsoft.com/office/word/2012/wordml" xmlns:w16cex="http://schemas.microsoft.com/office/word/2018/wordml/cex" xmlns:w16cid="http://schemas.microsoft.com/office/word/2016/wordml/cid" xmlns:w16="http://schemas.microsoft.com/office/word/2018/wordml" xmlns:w16du="http://schemas.microsoft.com/office/word/2023/wordml/word16du" xmlns:w16sdtdh="http://schemas.microsoft.com/office/word/2020/wordml/sdtdatahash" xmlns:w16sdtfl="http://schemas.microsoft.com/office/word/2024/wordml/sdtformatlock" xmlns:w16se="http://schemas.microsoft.com/office/word/2015/wordml/symex" xmlns:wpg="http://schemas.microsoft.com/office/word/2010/wordprocessingGroup" xmlns:wpi="http://schemas.microsoft.com/office/word/2010/wordprocessingInk" xmlns:wne="http://schemas.microsoft.com/office/word/2006/wordml" xmlns:wps="http://schemas.microsoft.com/office/word/2010/wordprocessingShape" mc:Ignorable="w14 w15 w16se w16cid w16 w16cex w16sdtdh w16sdtfl w16du wp14">
+  <w16cid:commentId w16cid:paraId="6634019B" w16cid:durableId="73829F37"/>
+</w16cid:commentsIds>
 </file>
 
 <file path=word/numbering.xml><?xml version="1.0" encoding="utf-8"?>
@@ -3789,7 +5303,7 @@
         <w:rFonts w:ascii="Aptos" w:eastAsiaTheme="minorEastAsia" w:hAnsi="Aptos" w:cstheme="minorBidi" w:hint="default"/>
       </w:rPr>
     </w:lvl>
-    <w:lvl w:ilvl="1" w:tplc="04090003" w:tentative="1">
+    <w:lvl w:ilvl="1" w:tplc="04090003">
       <w:start w:val="1"/>
       <w:numFmt w:val="bullet"/>
       <w:lvlText w:val="o"/>
@@ -4212,6 +5726,14 @@
     <w:abstractNumId w:val="6"/>
   </w:num>
 </w:numbering>
+</file>
+
+<file path=word/people.xml><?xml version="1.0" encoding="utf-8"?>
+<w15:people xmlns:wpc="http://schemas.microsoft.com/office/word/2010/wordprocessingCanvas" xmlns:cx="http://schemas.microsoft.com/office/drawing/2014/chartex" xmlns:cx1="http://schemas.microsoft.com/office/drawing/2015/9/8/chartex" xmlns:cx2="http://schemas.microsoft.com/office/drawing/2015/10/21/chartex" xmlns:cx3="http://schemas.microsoft.com/office/drawing/2016/5/9/chartex" xmlns:cx4="http://schemas.microsoft.com/office/drawing/2016/5/10/chartex" xmlns:cx5="http://schemas.microsoft.com/office/drawing/2016/5/11/chartex" xmlns:cx6="http://schemas.microsoft.com/office/drawing/2016/5/12/chartex" xmlns:cx7="http://schemas.microsoft.com/office/drawing/2016/5/13/chartex" xmlns:cx8="http://schemas.microsoft.com/office/drawing/2016/5/14/chartex" xmlns:mc="http://schemas.openxmlformats.org/markup-compatibility/2006" xmlns:aink="http://schemas.microsoft.com/office/drawing/2016/ink" xmlns:am3d="http://schemas.microsoft.com/office/drawing/2017/model3d" xmlns:o="urn:schemas-microsoft-com:office:office" xmlns:oel="http://schemas.microsoft.com/office/2019/extlst" xmlns:r="http://schemas.openxmlformats.org/officeDocument/2006/relationships" xmlns:m="http://schemas.openxmlformats.org/officeDocument/2006/math" xmlns:v="urn:schemas-microsoft-com:vml" xmlns:wp14="http://schemas.microsoft.com/office/word/2010/wordprocessingDrawing" xmlns:wp="http://schemas.openxmlformats.org/drawingml/2006/wordprocessingDrawing" xmlns:w10="urn:schemas-microsoft-com:office:word" xmlns:w="http://schemas.openxmlformats.org/wordprocessingml/2006/main" xmlns:w14="http://schemas.microsoft.com/office/word/2010/wordml" xmlns:w15="http://schemas.microsoft.com/office/word/2012/wordml" xmlns:w16cex="http://schemas.microsoft.com/office/word/2018/wordml/cex" xmlns:w16cid="http://schemas.microsoft.com/office/word/2016/wordml/cid" xmlns:w16="http://schemas.microsoft.com/office/word/2018/wordml" xmlns:w16du="http://schemas.microsoft.com/office/word/2023/wordml/word16du" xmlns:w16sdtdh="http://schemas.microsoft.com/office/word/2020/wordml/sdtdatahash" xmlns:w16sdtfl="http://schemas.microsoft.com/office/word/2024/wordml/sdtformatlock" xmlns:w16se="http://schemas.microsoft.com/office/word/2015/wordml/symex" xmlns:wpg="http://schemas.microsoft.com/office/word/2010/wordprocessingGroup" xmlns:wpi="http://schemas.microsoft.com/office/word/2010/wordprocessingInk" xmlns:wne="http://schemas.microsoft.com/office/word/2006/wordml" xmlns:wps="http://schemas.microsoft.com/office/word/2010/wordprocessingShape" mc:Ignorable="w14 w15 w16se w16cid w16 w16cex w16sdtdh w16sdtfl w16du wp14">
+  <w15:person w15:author="ryan bright">
+    <w15:presenceInfo w15:providerId="Windows Live" w15:userId="7995bc977f9856ff"/>
+  </w15:person>
+</w15:people>
 </file>
 
 <file path=word/styles.xml><?xml version="1.0" encoding="utf-8"?>
@@ -4817,7 +6339,6 @@
   <w:style w:type="character" w:default="1" w:styleId="DefaultParagraphFont">
     <w:name w:val="Default Paragraph Font"/>
     <w:uiPriority w:val="1"/>
-    <w:semiHidden/>
     <w:unhideWhenUsed/>
   </w:style>
   <w:style w:type="table" w:default="1" w:styleId="TableNormal">
@@ -5200,6 +6721,112 @@
     <w:rsid w:val="0047101B"/>
     <w:rPr>
       <w:rFonts w:ascii="Times New Roman" w:hAnsi="Times New Roman" w:cs="Times New Roman"/>
+    </w:rPr>
+  </w:style>
+  <w:style w:type="character" w:styleId="CommentReference">
+    <w:name w:val="annotation reference"/>
+    <w:basedOn w:val="DefaultParagraphFont"/>
+    <w:uiPriority w:val="99"/>
+    <w:semiHidden/>
+    <w:unhideWhenUsed/>
+    <w:rsid w:val="000B5FEE"/>
+    <w:rPr>
+      <w:sz w:val="16"/>
+      <w:szCs w:val="16"/>
+    </w:rPr>
+  </w:style>
+  <w:style w:type="paragraph" w:styleId="CommentText">
+    <w:name w:val="annotation text"/>
+    <w:basedOn w:val="Normal"/>
+    <w:link w:val="CommentTextChar"/>
+    <w:uiPriority w:val="99"/>
+    <w:unhideWhenUsed/>
+    <w:rsid w:val="000B5FEE"/>
+    <w:pPr>
+      <w:spacing w:line="240" w:lineRule="auto"/>
+    </w:pPr>
+    <w:rPr>
+      <w:sz w:val="20"/>
+      <w:szCs w:val="20"/>
+    </w:rPr>
+  </w:style>
+  <w:style w:type="character" w:customStyle="1" w:styleId="CommentTextChar">
+    <w:name w:val="Comment Text Char"/>
+    <w:basedOn w:val="DefaultParagraphFont"/>
+    <w:link w:val="CommentText"/>
+    <w:uiPriority w:val="99"/>
+    <w:rsid w:val="000B5FEE"/>
+    <w:rPr>
+      <w:sz w:val="20"/>
+      <w:szCs w:val="20"/>
+    </w:rPr>
+  </w:style>
+  <w:style w:type="paragraph" w:styleId="CommentSubject">
+    <w:name w:val="annotation subject"/>
+    <w:basedOn w:val="CommentText"/>
+    <w:next w:val="CommentText"/>
+    <w:link w:val="CommentSubjectChar"/>
+    <w:uiPriority w:val="99"/>
+    <w:semiHidden/>
+    <w:unhideWhenUsed/>
+    <w:rsid w:val="000B5FEE"/>
+    <w:rPr>
+      <w:b/>
+      <w:bCs/>
+    </w:rPr>
+  </w:style>
+  <w:style w:type="character" w:customStyle="1" w:styleId="CommentSubjectChar">
+    <w:name w:val="Comment Subject Char"/>
+    <w:basedOn w:val="CommentTextChar"/>
+    <w:link w:val="CommentSubject"/>
+    <w:uiPriority w:val="99"/>
+    <w:semiHidden/>
+    <w:rsid w:val="000B5FEE"/>
+    <w:rPr>
+      <w:b/>
+      <w:bCs/>
+      <w:sz w:val="20"/>
+      <w:szCs w:val="20"/>
+    </w:rPr>
+  </w:style>
+  <w:style w:type="character" w:styleId="PlaceholderText">
+    <w:name w:val="Placeholder Text"/>
+    <w:basedOn w:val="DefaultParagraphFont"/>
+    <w:uiPriority w:val="99"/>
+    <w:semiHidden/>
+    <w:rsid w:val="00F83B3F"/>
+    <w:rPr>
+      <w:color w:val="666666"/>
+    </w:rPr>
+  </w:style>
+  <w:style w:type="paragraph" w:styleId="HTMLPreformatted">
+    <w:name w:val="HTML Preformatted"/>
+    <w:basedOn w:val="Normal"/>
+    <w:link w:val="HTMLPreformattedChar"/>
+    <w:uiPriority w:val="99"/>
+    <w:semiHidden/>
+    <w:unhideWhenUsed/>
+    <w:rsid w:val="00600A16"/>
+    <w:pPr>
+      <w:spacing w:after="0" w:line="240" w:lineRule="auto"/>
+    </w:pPr>
+    <w:rPr>
+      <w:rFonts w:ascii="Consolas" w:hAnsi="Consolas"/>
+      <w:sz w:val="20"/>
+      <w:szCs w:val="20"/>
+    </w:rPr>
+  </w:style>
+  <w:style w:type="character" w:customStyle="1" w:styleId="HTMLPreformattedChar">
+    <w:name w:val="HTML Preformatted Char"/>
+    <w:basedOn w:val="DefaultParagraphFont"/>
+    <w:link w:val="HTMLPreformatted"/>
+    <w:uiPriority w:val="99"/>
+    <w:semiHidden/>
+    <w:rsid w:val="00600A16"/>
+    <w:rPr>
+      <w:rFonts w:ascii="Consolas" w:hAnsi="Consolas"/>
+      <w:sz w:val="20"/>
+      <w:szCs w:val="20"/>
     </w:rPr>
   </w:style>
 </w:styles>

</xml_diff>